<commit_message>
reorder sections and remove some awful slides
</commit_message>
<xml_diff>
--- a/Transcription.docx
+++ b/Transcription.docx
@@ -46,55 +46,7 @@
           <w:rtl/>
           <w:lang w:bidi="ar-SY"/>
         </w:rPr>
-        <w:t xml:space="preserve"> </w:t>
-      </w:r>
-      <w:r>
-        <w:rPr>
-          <w:rFonts w:hint="cs"/>
-          <w:b/>
-          <w:bCs/>
-          <w:sz w:val="28"/>
-          <w:szCs w:val="28"/>
-          <w:rtl/>
-          <w:lang w:bidi="ar-SY"/>
-        </w:rPr>
-        <w:t>(</w:t>
-      </w:r>
-      <w:r>
-        <w:rPr>
-          <w:rFonts w:hint="cs"/>
-          <w:b/>
-          <w:bCs/>
-          <w:sz w:val="28"/>
-          <w:szCs w:val="28"/>
-          <w:rtl/>
-          <w:lang w:bidi="ar-SY"/>
-        </w:rPr>
-        <w:t>محمد</w:t>
-      </w:r>
-      <w:r>
-        <w:rPr>
-          <w:rFonts w:hint="cs"/>
-          <w:b/>
-          <w:bCs/>
-          <w:sz w:val="28"/>
-          <w:szCs w:val="28"/>
-          <w:rtl/>
-          <w:lang w:bidi="ar-SY"/>
-        </w:rPr>
-        <w:t>)</w:t>
-      </w:r>
-      <w:r>
-        <w:rPr>
-          <w:rFonts w:hint="cs"/>
-          <w:b/>
-          <w:bCs/>
-          <w:sz w:val="28"/>
-          <w:szCs w:val="28"/>
-          <w:rtl/>
-          <w:lang w:bidi="ar-SY"/>
-        </w:rPr>
-        <w:t>:</w:t>
+        <w:t xml:space="preserve"> (محمد):</w:t>
       </w:r>
     </w:p>
     <w:p>
@@ -102,7 +54,6 @@
         <w:bidi/>
         <w:jc w:val="center"/>
         <w:rPr>
-          <w:rFonts w:hint="cs"/>
           <w:b/>
           <w:bCs/>
           <w:sz w:val="28"/>
@@ -155,17 +106,7 @@
           <w:rtl/>
           <w:lang w:bidi="ar-SY"/>
         </w:rPr>
-        <w:t>هلأ قبل ما نحكي الفرق بين الكونتانير والفي أم وير خلينا نحكي الشي المشترك بيناتهن، عملياً التنتين ألهن نفس الهدف يلي هو عزل التطبيق أو النظام ونخليه يشتغل بوحدة مستقلة فينا نشغلها وين ما بدنا، والتنتين</w:t>
-      </w:r>
-      <w:r>
-        <w:rPr>
-          <w:rFonts w:hint="cs"/>
-          <w:sz w:val="24"/>
-          <w:szCs w:val="24"/>
-          <w:rtl/>
-          <w:lang w:bidi="ar-SY"/>
-        </w:rPr>
-        <w:t xml:space="preserve"> عملو </w:t>
+        <w:t xml:space="preserve">هلأ قبل ما نحكي الفرق بين الكونتانير والفي أم وير خلينا نحكي الشي المشترك بيناتهن، عملياً التنتين ألهن نفس الهدف يلي هو عزل التطبيق أو النظام ونخليه يشتغل بوحدة مستقلة فينا نشغلها وين ما بدنا، والتنتين عملو </w:t>
       </w:r>
       <w:r>
         <w:rPr>
@@ -183,17 +124,7 @@
           <w:rtl/>
           <w:lang w:bidi="ar-SY"/>
         </w:rPr>
-        <w:t xml:space="preserve"> و</w:t>
-      </w:r>
-      <w:r>
-        <w:rPr>
-          <w:rFonts w:hint="cs"/>
-          <w:sz w:val="24"/>
-          <w:szCs w:val="24"/>
-          <w:rtl/>
-          <w:lang w:bidi="ar-SY"/>
-        </w:rPr>
-        <w:t xml:space="preserve">ريحونا من هم ال </w:t>
+        <w:t xml:space="preserve"> وريحونا من هم ال </w:t>
       </w:r>
       <w:r>
         <w:rPr>
@@ -255,7 +186,6 @@
         <w:bidi/>
         <w:jc w:val="center"/>
         <w:rPr>
-          <w:rFonts w:hint="cs"/>
           <w:b/>
           <w:bCs/>
           <w:sz w:val="28"/>
@@ -333,17 +263,7 @@
           <w:rtl/>
           <w:lang w:bidi="ar-SY"/>
         </w:rPr>
-        <w:t xml:space="preserve"> </w:t>
-      </w:r>
-      <w:r>
-        <w:rPr>
-          <w:rFonts w:hint="cs"/>
-          <w:sz w:val="24"/>
-          <w:szCs w:val="24"/>
-          <w:rtl/>
-          <w:lang w:bidi="ar-SY"/>
-        </w:rPr>
-        <w:t xml:space="preserve">وأشهر مثال عليه هو ال </w:t>
+        <w:t xml:space="preserve"> وأشهر مثال عليه هو ال </w:t>
       </w:r>
       <w:r>
         <w:rPr>
@@ -405,23 +325,7 @@
           <w:szCs w:val="24"/>
           <w:lang w:bidi="ar-SY"/>
         </w:rPr>
-        <w:t>Host M</w:t>
-      </w:r>
-      <w:r>
-        <w:rPr>
-          <w:sz w:val="24"/>
-          <w:szCs w:val="24"/>
-          <w:lang w:bidi="ar-SY"/>
-        </w:rPr>
-        <w:t>a</w:t>
-      </w:r>
-      <w:r>
-        <w:rPr>
-          <w:sz w:val="24"/>
-          <w:szCs w:val="24"/>
-          <w:lang w:bidi="ar-SY"/>
-        </w:rPr>
-        <w:t>chine</w:t>
+        <w:t>Host Machine</w:t>
       </w:r>
       <w:r>
         <w:rPr>
@@ -467,17 +371,7 @@
           <w:rtl/>
           <w:lang w:bidi="ar-SY"/>
         </w:rPr>
-        <w:t xml:space="preserve"> وهي ببتولى مهمة توزيعها وادارتها </w:t>
-      </w:r>
-      <w:r>
-        <w:rPr>
-          <w:rFonts w:hint="cs"/>
-          <w:sz w:val="24"/>
-          <w:szCs w:val="24"/>
-          <w:rtl/>
-          <w:lang w:bidi="ar-SY"/>
-        </w:rPr>
-        <w:t xml:space="preserve">بين </w:t>
+        <w:t xml:space="preserve"> وهي ببتولى مهمة توزيعها وادارتها بين </w:t>
       </w:r>
       <w:r>
         <w:rPr>
@@ -522,7 +416,6 @@
         <w:spacing w:line="360" w:lineRule="auto"/>
         <w:jc w:val="both"/>
         <w:rPr>
-          <w:rFonts w:hint="cs"/>
           <w:sz w:val="24"/>
           <w:szCs w:val="24"/>
           <w:rtl/>
@@ -573,33 +466,15 @@
           <w:rtl/>
           <w:lang w:bidi="ar-SY"/>
         </w:rPr>
-        <w:t xml:space="preserve"> هي بحد ذاتها نظام تشغيل مستقل بكلشي </w:t>
-      </w:r>
-      <w:r>
-        <w:rPr>
-          <w:rFonts w:hint="cs"/>
-          <w:sz w:val="24"/>
-          <w:szCs w:val="24"/>
-          <w:rtl/>
-          <w:lang w:bidi="ar-SY"/>
-        </w:rPr>
-        <w:t xml:space="preserve">يعني ألها </w:t>
-      </w:r>
-      <w:r>
-        <w:rPr>
-          <w:sz w:val="24"/>
-          <w:szCs w:val="24"/>
-          <w:lang w:bidi="ar-SY"/>
-        </w:rPr>
-        <w:t>System Bin</w:t>
-      </w:r>
-      <w:r>
-        <w:rPr>
-          <w:sz w:val="24"/>
-          <w:szCs w:val="24"/>
-          <w:lang w:bidi="ar-SY"/>
-        </w:rPr>
-        <w:t>s</w:t>
+        <w:t xml:space="preserve"> هي بحد ذاتها نظام تشغيل مستقل بكلشي يعني ألها </w:t>
+      </w:r>
+      <w:r>
+        <w:rPr>
+          <w:sz w:val="24"/>
+          <w:szCs w:val="24"/>
+          <w:lang w:bidi="ar-SY"/>
+        </w:rPr>
+        <w:t>System Bins</w:t>
       </w:r>
       <w:r>
         <w:rPr>
@@ -722,17 +597,7 @@
           <w:rtl/>
           <w:lang w:bidi="ar-SY"/>
         </w:rPr>
-        <w:t xml:space="preserve"> </w:t>
-      </w:r>
-      <w:r>
-        <w:rPr>
-          <w:rFonts w:hint="cs"/>
-          <w:sz w:val="24"/>
-          <w:szCs w:val="24"/>
-          <w:rtl/>
-          <w:lang w:bidi="ar-SY"/>
-        </w:rPr>
-        <w:t>ب</w:t>
+        <w:t xml:space="preserve"> ب</w:t>
       </w:r>
       <w:r>
         <w:rPr>
@@ -750,147 +615,7 @@
           <w:rtl/>
           <w:lang w:bidi="ar-SY"/>
         </w:rPr>
-        <w:t xml:space="preserve"> </w:t>
-      </w:r>
-      <w:r>
-        <w:rPr>
-          <w:rFonts w:hint="cs"/>
-          <w:sz w:val="24"/>
-          <w:szCs w:val="24"/>
-          <w:rtl/>
-          <w:lang w:bidi="ar-SY"/>
-        </w:rPr>
-        <w:t>متل يلي بالصورة</w:t>
-      </w:r>
-      <w:r>
-        <w:rPr>
-          <w:rFonts w:hint="cs"/>
-          <w:sz w:val="24"/>
-          <w:szCs w:val="24"/>
-          <w:rtl/>
-          <w:lang w:bidi="ar-SY"/>
-        </w:rPr>
-        <w:t xml:space="preserve"> او </w:t>
-      </w:r>
-      <w:r>
-        <w:rPr>
-          <w:rFonts w:hint="cs"/>
-          <w:sz w:val="24"/>
-          <w:szCs w:val="24"/>
-          <w:rtl/>
-          <w:lang w:bidi="ar-SY"/>
-        </w:rPr>
-        <w:t>نحنا منسميها فيلا</w:t>
-      </w:r>
-      <w:r>
-        <w:rPr>
-          <w:rFonts w:hint="cs"/>
-          <w:sz w:val="24"/>
-          <w:szCs w:val="24"/>
-          <w:rtl/>
-          <w:lang w:bidi="ar-SY"/>
-        </w:rPr>
-        <w:t xml:space="preserve">، </w:t>
-      </w:r>
-      <w:r>
-        <w:rPr>
-          <w:rFonts w:hint="cs"/>
-          <w:sz w:val="24"/>
-          <w:szCs w:val="24"/>
-          <w:rtl/>
-          <w:lang w:bidi="ar-SY"/>
-        </w:rPr>
-        <w:t>فالهاوس</w:t>
-      </w:r>
-      <w:r>
-        <w:rPr>
-          <w:rFonts w:hint="cs"/>
-          <w:sz w:val="24"/>
-          <w:szCs w:val="24"/>
-          <w:rtl/>
-          <w:lang w:bidi="ar-SY"/>
-        </w:rPr>
-        <w:t xml:space="preserve"> متل ما منعرف بيكون</w:t>
-      </w:r>
-      <w:r>
-        <w:rPr>
-          <w:rFonts w:hint="cs"/>
-          <w:sz w:val="24"/>
-          <w:szCs w:val="24"/>
-          <w:rtl/>
-          <w:lang w:bidi="ar-SY"/>
-        </w:rPr>
-        <w:t xml:space="preserve"> كلشي فيها</w:t>
-      </w:r>
-      <w:r>
-        <w:rPr>
-          <w:rFonts w:hint="cs"/>
-          <w:sz w:val="24"/>
-          <w:szCs w:val="24"/>
-          <w:rtl/>
-          <w:lang w:bidi="ar-SY"/>
-        </w:rPr>
-        <w:t xml:space="preserve"> مستقل بالبنية التحتية </w:t>
-      </w:r>
-      <w:r>
-        <w:rPr>
-          <w:rFonts w:hint="cs"/>
-          <w:sz w:val="24"/>
-          <w:szCs w:val="24"/>
-          <w:rtl/>
-          <w:lang w:bidi="ar-SY"/>
-        </w:rPr>
-        <w:t xml:space="preserve">كالتدفئة والكهرباء والمي..الخ، فكل </w:t>
-      </w:r>
-      <w:r>
-        <w:rPr>
-          <w:rFonts w:hint="cs"/>
-          <w:sz w:val="24"/>
-          <w:szCs w:val="24"/>
-          <w:rtl/>
-          <w:lang w:bidi="ar-SY"/>
-        </w:rPr>
-        <w:t>الهاوسات</w:t>
-      </w:r>
-      <w:r>
-        <w:rPr>
-          <w:rFonts w:hint="cs"/>
-          <w:sz w:val="24"/>
-          <w:szCs w:val="24"/>
-          <w:rtl/>
-          <w:lang w:bidi="ar-SY"/>
-        </w:rPr>
-        <w:t xml:space="preserve"> بتلاقي فيها كحد أدنى غرفة نوم وغرفة معيشة وحمام ومطبخ </w:t>
-      </w:r>
-      <w:r>
-        <w:rPr>
-          <w:rFonts w:hint="cs"/>
-          <w:sz w:val="24"/>
-          <w:szCs w:val="24"/>
-          <w:rtl/>
-          <w:lang w:bidi="ar-SY"/>
-        </w:rPr>
-        <w:t xml:space="preserve">فلما الواحد بدو يشتري </w:t>
-      </w:r>
-      <w:r>
-        <w:rPr>
-          <w:rFonts w:hint="cs"/>
-          <w:sz w:val="24"/>
-          <w:szCs w:val="24"/>
-          <w:rtl/>
-          <w:lang w:bidi="ar-SY"/>
-        </w:rPr>
-        <w:t>هاوس</w:t>
-      </w:r>
-      <w:r>
-        <w:rPr>
-          <w:rFonts w:hint="cs"/>
-          <w:sz w:val="24"/>
-          <w:szCs w:val="24"/>
-          <w:rtl/>
-          <w:lang w:bidi="ar-SY"/>
-        </w:rPr>
-        <w:t xml:space="preserve"> على طول بيشتري شي أكثر من حاجتو بدون ما يستفيد منو.</w:t>
+        <w:t xml:space="preserve"> متل يلي بالصورة او نحنا منسميها فيلا، فالهاوس متل ما منعرف بيكون كلشي فيها مستقل بالبنية التحتية كالتدفئة والكهرباء والمي..الخ، فكل الهاوسات بتلاقي فيها كحد أدنى غرفة نوم وغرفة معيشة وحمام ومطبخ فلما الواحد بدو يشتري هاوس على طول بيشتري شي أكثر من حاجتو بدون ما يستفيد منو.</w:t>
       </w:r>
     </w:p>
     <w:p>
@@ -913,27 +638,7 @@
           <w:rtl/>
           <w:lang w:bidi="ar-SY"/>
         </w:rPr>
-        <w:t xml:space="preserve">ومتل لما بدنا هاوس جديد </w:t>
-      </w:r>
-      <w:r>
-        <w:rPr>
-          <w:rFonts w:hint="cs"/>
-          <w:sz w:val="24"/>
-          <w:szCs w:val="24"/>
-          <w:rtl/>
-          <w:lang w:bidi="ar-SY"/>
-        </w:rPr>
-        <w:t xml:space="preserve">فنحنا مضطرين نبني واحد من الصفر </w:t>
-      </w:r>
-      <w:r>
-        <w:rPr>
-          <w:rFonts w:hint="cs"/>
-          <w:sz w:val="24"/>
-          <w:szCs w:val="24"/>
-          <w:rtl/>
-          <w:lang w:bidi="ar-SY"/>
-        </w:rPr>
-        <w:t xml:space="preserve">كمان ال </w:t>
+        <w:t xml:space="preserve">ومتل لما بدنا هاوس جديد فنحنا مضطرين نبني واحد من الصفر كمان ال </w:t>
       </w:r>
       <w:r>
         <w:rPr>
@@ -978,7 +683,6 @@
         <w:spacing w:line="360" w:lineRule="auto"/>
         <w:jc w:val="both"/>
         <w:rPr>
-          <w:rFonts w:hint="cs"/>
           <w:rtl/>
           <w:lang w:bidi="ar-SY"/>
         </w:rPr>
@@ -1032,7 +736,6 @@
         <w:spacing w:line="360" w:lineRule="auto"/>
         <w:jc w:val="both"/>
         <w:rPr>
-          <w:rFonts w:hint="cs"/>
           <w:sz w:val="24"/>
           <w:szCs w:val="24"/>
           <w:rtl/>
@@ -1091,7 +794,6 @@
         <w:bidi/>
         <w:jc w:val="center"/>
         <w:rPr>
-          <w:rFonts w:hint="cs"/>
           <w:b/>
           <w:bCs/>
           <w:sz w:val="28"/>
@@ -1148,6 +850,7 @@
       <w:pPr>
         <w:bidi/>
         <w:spacing w:line="360" w:lineRule="auto"/>
+        <w:jc w:val="both"/>
         <w:rPr>
           <w:sz w:val="24"/>
           <w:szCs w:val="24"/>
@@ -1260,8 +963,8 @@
       <w:pPr>
         <w:bidi/>
         <w:spacing w:line="360" w:lineRule="auto"/>
-        <w:rPr>
-          <w:rFonts w:hint="cs"/>
+        <w:jc w:val="both"/>
+        <w:rPr>
           <w:sz w:val="24"/>
           <w:szCs w:val="24"/>
           <w:rtl/>
@@ -1295,17 +998,7 @@
           <w:rtl/>
           <w:lang w:bidi="ar-SY"/>
         </w:rPr>
-        <w:t xml:space="preserve"> فالشقق بالبناية كلها بتتشارك بالبن</w:t>
-      </w:r>
-      <w:r>
-        <w:rPr>
-          <w:rFonts w:hint="cs"/>
-          <w:sz w:val="24"/>
-          <w:szCs w:val="24"/>
-          <w:rtl/>
-          <w:lang w:bidi="ar-SY"/>
-        </w:rPr>
-        <w:t>ية التحتية متل التدفئة المركزية، والشقق عادة بتجي بحجموم وقياسات متعددة فالواحد بيحسن يلاقي شقة على كيفو بحسب حاجتو ونفس الشي بالنسبة للكونتاينر.</w:t>
+        <w:t xml:space="preserve"> فالشقق بالبناية كلها بتتشارك بالبنية التحتية متل التدفئة المركزية، والشقق عادة بتجي بحجموم وقياسات متعددة فالواحد بيحسن يلاقي شقة على كيفو بحسب حاجتو ونفس الشي بالنسبة للكونتاينر.</w:t>
       </w:r>
     </w:p>
     <w:p>
@@ -1349,7 +1042,6 @@
         <w:bidi/>
         <w:spacing w:line="360" w:lineRule="auto"/>
         <w:rPr>
-          <w:rFonts w:hint="cs"/>
           <w:sz w:val="24"/>
           <w:szCs w:val="24"/>
           <w:rtl/>
@@ -1390,7 +1082,6 @@
         <w:bidi/>
         <w:spacing w:line="360" w:lineRule="auto"/>
         <w:rPr>
-          <w:rFonts w:hint="cs"/>
           <w:sz w:val="24"/>
           <w:szCs w:val="24"/>
           <w:rtl/>
@@ -1406,9 +1097,694 @@
           <w:lang w:bidi="ar-SY"/>
         </w:rPr>
         <w:t>يتبع</w:t>
+      </w:r>
+      <w:r>
+        <w:rPr>
+          <w:rFonts w:hint="cs"/>
+          <w:sz w:val="24"/>
+          <w:szCs w:val="24"/>
+          <w:rtl/>
+          <w:lang w:bidi="ar-SY"/>
+        </w:rPr>
+        <w:t>...</w:t>
+      </w:r>
+    </w:p>
+    <w:p>
+      <w:pPr>
+        <w:bidi/>
+        <w:rPr>
+          <w:b/>
+          <w:bCs/>
+          <w:sz w:val="28"/>
+          <w:szCs w:val="28"/>
+          <w:rtl/>
+          <w:lang w:bidi="ar-SY"/>
+        </w:rPr>
+      </w:pPr>
+      <w:r>
+        <w:rPr>
+          <w:rFonts w:hint="cs"/>
+          <w:b/>
+          <w:bCs/>
+          <w:sz w:val="28"/>
+          <w:szCs w:val="28"/>
+          <w:rtl/>
+          <w:lang w:bidi="ar-SY"/>
+        </w:rPr>
+        <w:t xml:space="preserve">الفقرة </w:t>
+      </w:r>
+      <w:r>
+        <w:rPr>
+          <w:b/>
+          <w:bCs/>
+          <w:sz w:val="28"/>
+          <w:szCs w:val="28"/>
+          <w:lang w:bidi="ar-SY"/>
+        </w:rPr>
+        <w:t>What &amp; Why</w:t>
+      </w:r>
+      <w:r>
+        <w:rPr>
+          <w:rFonts w:hint="cs"/>
+          <w:b/>
+          <w:bCs/>
+          <w:sz w:val="28"/>
+          <w:szCs w:val="28"/>
+          <w:rtl/>
+          <w:lang w:bidi="ar-SY"/>
+        </w:rPr>
+        <w:t xml:space="preserve"> (</w:t>
+      </w:r>
+      <w:r>
+        <w:rPr>
+          <w:rFonts w:hint="cs"/>
+          <w:b/>
+          <w:bCs/>
+          <w:sz w:val="28"/>
+          <w:szCs w:val="28"/>
+          <w:rtl/>
+          <w:lang w:bidi="ar-SY"/>
+        </w:rPr>
+        <w:t>باسل</w:t>
+      </w:r>
+      <w:r>
+        <w:rPr>
+          <w:rFonts w:hint="cs"/>
+          <w:b/>
+          <w:bCs/>
+          <w:sz w:val="28"/>
+          <w:szCs w:val="28"/>
+          <w:rtl/>
+          <w:lang w:bidi="ar-SY"/>
+        </w:rPr>
+        <w:t>):</w:t>
+      </w:r>
+    </w:p>
+    <w:p>
+      <w:pPr>
+        <w:bidi/>
+        <w:spacing w:line="360" w:lineRule="auto"/>
+        <w:jc w:val="both"/>
+        <w:rPr>
+          <w:sz w:val="24"/>
+          <w:szCs w:val="24"/>
+          <w:lang w:bidi="ar-SY"/>
+        </w:rPr>
+      </w:pPr>
+      <w:r>
+        <w:rPr>
+          <w:rFonts w:hint="cs"/>
+          <w:sz w:val="24"/>
+          <w:szCs w:val="24"/>
+          <w:rtl/>
+          <w:lang w:bidi="ar-SY"/>
+        </w:rPr>
+        <w:t>شو هو الدوكر ؟ الدكور عبارة عن مشروع اوبن سورس</w:t>
+      </w:r>
+      <w:r>
+        <w:rPr>
+          <w:sz w:val="24"/>
+          <w:szCs w:val="24"/>
+          <w:lang w:bidi="ar-SY"/>
+        </w:rPr>
+        <w:t xml:space="preserve"> </w:t>
+      </w:r>
+      <w:r>
+        <w:rPr>
+          <w:rFonts w:hint="cs"/>
+          <w:sz w:val="24"/>
+          <w:szCs w:val="24"/>
+          <w:rtl/>
+          <w:lang w:bidi="ar-SY"/>
+        </w:rPr>
+        <w:t xml:space="preserve">مكتوب بلغة </w:t>
+      </w:r>
+      <w:r>
+        <w:rPr>
+          <w:sz w:val="24"/>
+          <w:szCs w:val="24"/>
+          <w:lang w:bidi="ar-SY"/>
+        </w:rPr>
+        <w:t>Go</w:t>
+      </w:r>
+      <w:r>
+        <w:rPr>
+          <w:rFonts w:hint="cs"/>
+          <w:sz w:val="24"/>
+          <w:szCs w:val="24"/>
+          <w:rtl/>
+          <w:lang w:bidi="ar-SY"/>
+        </w:rPr>
+        <w:t xml:space="preserve"> </w:t>
+      </w:r>
+      <w:r>
+        <w:rPr>
+          <w:rFonts w:hint="cs"/>
+          <w:sz w:val="24"/>
+          <w:szCs w:val="24"/>
+          <w:rtl/>
+          <w:lang w:bidi="ar-SY"/>
+        </w:rPr>
+        <w:t>بيعتمد كلياً على لينوكس كونتاينرز</w:t>
+      </w:r>
+      <w:r>
+        <w:rPr>
+          <w:sz w:val="24"/>
+          <w:szCs w:val="24"/>
+          <w:lang w:bidi="ar-SY"/>
+        </w:rPr>
+        <w:t xml:space="preserve"> </w:t>
+      </w:r>
+      <w:r>
+        <w:rPr>
+          <w:rFonts w:hint="cs"/>
+          <w:sz w:val="24"/>
+          <w:szCs w:val="24"/>
+          <w:rtl/>
+          <w:lang w:bidi="ar-SY"/>
+        </w:rPr>
+        <w:t xml:space="preserve">والغرض الأساسي منو هو تسهيل عملية تطوير التطبيقات والنظم </w:t>
+      </w:r>
+      <w:r>
+        <w:rPr>
+          <w:rFonts w:hint="cs"/>
+          <w:sz w:val="24"/>
+          <w:szCs w:val="24"/>
+          <w:rtl/>
+          <w:lang w:bidi="ar-SY"/>
+        </w:rPr>
+        <w:t>داخل</w:t>
+      </w:r>
+      <w:r>
+        <w:rPr>
+          <w:rFonts w:hint="cs"/>
+          <w:sz w:val="24"/>
+          <w:szCs w:val="24"/>
+          <w:rtl/>
+          <w:lang w:bidi="ar-SY"/>
+        </w:rPr>
+        <w:t xml:space="preserve"> الكونتاينرز</w:t>
+      </w:r>
+      <w:r>
+        <w:rPr>
+          <w:rFonts w:hint="cs"/>
+          <w:sz w:val="24"/>
+          <w:szCs w:val="24"/>
+          <w:rtl/>
+          <w:lang w:bidi="ar-SY"/>
+        </w:rPr>
+        <w:t xml:space="preserve"> يلي شفنا مبدئها من شوي</w:t>
+      </w:r>
+      <w:r>
+        <w:rPr>
+          <w:rFonts w:hint="cs"/>
+          <w:sz w:val="24"/>
+          <w:szCs w:val="24"/>
+          <w:rtl/>
+          <w:lang w:bidi="ar-SY"/>
+        </w:rPr>
+        <w:t>، و</w:t>
+      </w:r>
+      <w:r>
+        <w:rPr>
+          <w:rFonts w:hint="cs"/>
+          <w:sz w:val="24"/>
+          <w:szCs w:val="24"/>
+          <w:rtl/>
+          <w:lang w:bidi="ar-SY"/>
+        </w:rPr>
+        <w:t xml:space="preserve">هو لحتى يشتغل </w:t>
+      </w:r>
+      <w:r>
+        <w:rPr>
+          <w:rFonts w:hint="cs"/>
+          <w:sz w:val="24"/>
+          <w:szCs w:val="24"/>
+          <w:rtl/>
+          <w:lang w:bidi="ar-SY"/>
+        </w:rPr>
+        <w:t xml:space="preserve">بيستخدم </w:t>
+      </w:r>
+      <w:r>
+        <w:rPr>
+          <w:rFonts w:hint="cs"/>
+          <w:sz w:val="24"/>
+          <w:szCs w:val="24"/>
+          <w:rtl/>
+          <w:lang w:bidi="ar-SY"/>
+        </w:rPr>
+        <w:t>ميزات</w:t>
+      </w:r>
+      <w:r>
+        <w:rPr>
+          <w:rFonts w:hint="cs"/>
+          <w:sz w:val="24"/>
+          <w:szCs w:val="24"/>
+          <w:rtl/>
+          <w:lang w:bidi="ar-SY"/>
+        </w:rPr>
+        <w:t xml:space="preserve"> أساسية للينكس كيرنال منها </w:t>
+      </w:r>
+      <w:r>
+        <w:rPr>
+          <w:sz w:val="24"/>
+          <w:szCs w:val="24"/>
+          <w:lang w:bidi="ar-SY"/>
+        </w:rPr>
+        <w:t>namespace</w:t>
+      </w:r>
+      <w:r>
+        <w:rPr>
+          <w:rFonts w:hint="cs"/>
+          <w:sz w:val="24"/>
+          <w:szCs w:val="24"/>
+          <w:rtl/>
+          <w:lang w:bidi="ar-SY"/>
+        </w:rPr>
+        <w:t xml:space="preserve"> و </w:t>
+      </w:r>
+      <w:r>
+        <w:rPr>
+          <w:sz w:val="24"/>
+          <w:szCs w:val="24"/>
+          <w:lang w:bidi="ar-SY"/>
+        </w:rPr>
+        <w:t>control groups</w:t>
+      </w:r>
+      <w:r>
+        <w:rPr>
+          <w:rFonts w:hint="cs"/>
+          <w:sz w:val="24"/>
+          <w:szCs w:val="24"/>
+          <w:rtl/>
+          <w:lang w:bidi="ar-SY"/>
+        </w:rPr>
+        <w:t xml:space="preserve"> لحتى يحسن يعمل كونتاينرز على نظام التشغيل العادي.</w:t>
+      </w:r>
+    </w:p>
+    <w:p>
+      <w:pPr>
+        <w:bidi/>
+        <w:spacing w:line="360" w:lineRule="auto"/>
+        <w:jc w:val="both"/>
+        <w:rPr>
+          <w:sz w:val="24"/>
+          <w:szCs w:val="24"/>
+          <w:rtl/>
+          <w:lang w:bidi="ar-SY"/>
+        </w:rPr>
+      </w:pPr>
+      <w:r>
+        <w:rPr>
+          <w:sz w:val="24"/>
+          <w:szCs w:val="24"/>
+          <w:rtl/>
+          <w:lang w:bidi="ar-SY"/>
+        </w:rPr>
+        <w:t>هو عبارة عن بيئة عمل خاصة بالمطورين ومديرين الانظمة تسهل عملية تطوير التطبيق</w:t>
+      </w:r>
+      <w:r>
+        <w:rPr>
+          <w:sz w:val="24"/>
+          <w:szCs w:val="24"/>
+          <w:rtl/>
+          <w:lang w:bidi="ar-SY"/>
+        </w:rPr>
+        <w:t xml:space="preserve"> ونقلة وتثبيته في اسرع وقت ممكن</w:t>
+      </w:r>
+      <w:r>
+        <w:rPr>
+          <w:sz w:val="24"/>
+          <w:szCs w:val="24"/>
+          <w:rtl/>
+          <w:lang w:bidi="ar-SY"/>
+        </w:rPr>
+        <w:t xml:space="preserve">، كما يُمكنك من اختبار وتثبيت التطبيق في </w:t>
+      </w:r>
+      <w:r>
+        <w:rPr>
+          <w:rFonts w:hint="cs"/>
+          <w:sz w:val="24"/>
+          <w:szCs w:val="24"/>
+          <w:rtl/>
+          <w:lang w:bidi="ar-SY"/>
+        </w:rPr>
+        <w:t>بيئة العمل الفعلية</w:t>
+      </w:r>
+      <w:r>
+        <w:rPr>
+          <w:sz w:val="24"/>
+          <w:szCs w:val="24"/>
+          <w:rtl/>
+          <w:lang w:bidi="ar-SY"/>
+        </w:rPr>
+        <w:t xml:space="preserve"> في اسرع ما يمكن</w:t>
+      </w:r>
+      <w:r>
+        <w:rPr>
+          <w:rFonts w:hint="cs"/>
+          <w:sz w:val="24"/>
+          <w:szCs w:val="24"/>
+          <w:rtl/>
+          <w:lang w:bidi="ar-SY"/>
+        </w:rPr>
+        <w:t xml:space="preserve">، </w:t>
+      </w:r>
+      <w:r>
+        <w:rPr>
+          <w:sz w:val="24"/>
+          <w:szCs w:val="24"/>
+          <w:rtl/>
+          <w:lang w:bidi="ar-SY"/>
+        </w:rPr>
+        <w:t xml:space="preserve">فهو </w:t>
+      </w:r>
+      <w:r>
+        <w:rPr>
+          <w:rFonts w:hint="cs"/>
+          <w:sz w:val="24"/>
+          <w:szCs w:val="24"/>
+          <w:rtl/>
+          <w:lang w:bidi="ar-SY"/>
+        </w:rPr>
+        <w:t>يقوم ب</w:t>
+      </w:r>
+      <w:r>
+        <w:rPr>
+          <w:sz w:val="24"/>
+          <w:szCs w:val="24"/>
+          <w:rtl/>
+          <w:lang w:bidi="ar-SY"/>
+        </w:rPr>
+        <w:t>إنشاء حاويات (</w:t>
+      </w:r>
+      <w:r>
+        <w:rPr>
+          <w:sz w:val="24"/>
+          <w:szCs w:val="24"/>
+          <w:lang w:bidi="ar-SY"/>
+        </w:rPr>
+        <w:t>containers</w:t>
+      </w:r>
+      <w:r>
+        <w:rPr>
+          <w:sz w:val="24"/>
+          <w:szCs w:val="24"/>
+          <w:rtl/>
+          <w:lang w:bidi="ar-SY"/>
+        </w:rPr>
+        <w:t>)، بحيث أن هذه الحاويات تلعب دورغلاف حاوي للتطبيق، بحيث يصبح قائما بذاته ، مكتفي ذاتيا</w:t>
+      </w:r>
+      <w:r>
+        <w:rPr>
+          <w:rFonts w:hint="cs"/>
+          <w:sz w:val="24"/>
+          <w:szCs w:val="24"/>
+          <w:rtl/>
+          <w:lang w:bidi="ar-SY"/>
+        </w:rPr>
+        <w:t>ً</w:t>
       </w:r>
       <w:bookmarkStart w:id="0" w:name="_GoBack"/>
       <w:bookmarkEnd w:id="0"/>
+      <w:r>
+        <w:rPr>
+          <w:sz w:val="24"/>
+          <w:szCs w:val="24"/>
+          <w:rtl/>
+          <w:lang w:bidi="ar-SY"/>
+        </w:rPr>
+        <w:t>.</w:t>
+      </w:r>
+    </w:p>
+    <w:p>
+      <w:pPr>
+        <w:bidi/>
+        <w:spacing w:line="360" w:lineRule="auto"/>
+        <w:jc w:val="both"/>
+        <w:rPr>
+          <w:sz w:val="24"/>
+          <w:szCs w:val="24"/>
+          <w:rtl/>
+          <w:lang w:bidi="ar-SY"/>
+        </w:rPr>
+      </w:pPr>
+      <w:r>
+        <w:rPr>
+          <w:sz w:val="24"/>
+          <w:szCs w:val="24"/>
+          <w:rtl/>
+          <w:lang w:bidi="ar-SY"/>
+        </w:rPr>
+        <w:t>والحاوية هي غلاف يستخدم لعزل مجموعة عمليات عن باقي عمليات النظام في التعامل مع الـ</w:t>
+      </w:r>
+      <w:r>
+        <w:rPr>
+          <w:sz w:val="24"/>
+          <w:szCs w:val="24"/>
+          <w:rtl/>
+          <w:lang w:bidi="ar-SY"/>
+        </w:rPr>
+        <w:t> </w:t>
+      </w:r>
+      <w:r>
+        <w:rPr>
+          <w:sz w:val="24"/>
+          <w:szCs w:val="24"/>
+          <w:lang w:bidi="ar-SY"/>
+        </w:rPr>
+        <w:t>processor</w:t>
+      </w:r>
+      <w:r>
+        <w:rPr>
+          <w:sz w:val="24"/>
+          <w:szCs w:val="24"/>
+          <w:rtl/>
+          <w:lang w:bidi="ar-SY"/>
+        </w:rPr>
+        <w:t> </w:t>
+      </w:r>
+      <w:r>
+        <w:rPr>
+          <w:sz w:val="24"/>
+          <w:szCs w:val="24"/>
+          <w:rtl/>
+          <w:lang w:bidi="ar-SY"/>
+        </w:rPr>
+        <w:t>و</w:t>
+      </w:r>
+      <w:r>
+        <w:rPr>
+          <w:sz w:val="24"/>
+          <w:szCs w:val="24"/>
+          <w:rtl/>
+          <w:lang w:bidi="ar-SY"/>
+        </w:rPr>
+        <w:t> </w:t>
+      </w:r>
+      <w:r>
+        <w:rPr>
+          <w:sz w:val="24"/>
+          <w:szCs w:val="24"/>
+          <w:lang w:bidi="ar-SY"/>
+        </w:rPr>
+        <w:t>RAM</w:t>
+      </w:r>
+      <w:r>
+        <w:rPr>
+          <w:sz w:val="24"/>
+          <w:szCs w:val="24"/>
+          <w:rtl/>
+          <w:lang w:bidi="ar-SY"/>
+        </w:rPr>
+        <w:t> </w:t>
+      </w:r>
+      <w:r>
+        <w:rPr>
+          <w:sz w:val="24"/>
+          <w:szCs w:val="24"/>
+          <w:rtl/>
+          <w:lang w:bidi="ar-SY"/>
+        </w:rPr>
+        <w:t>و</w:t>
+      </w:r>
+      <w:r>
+        <w:rPr>
+          <w:sz w:val="24"/>
+          <w:szCs w:val="24"/>
+          <w:rtl/>
+          <w:lang w:bidi="ar-SY"/>
+        </w:rPr>
+        <w:t> </w:t>
+      </w:r>
+      <w:r>
+        <w:rPr>
+          <w:sz w:val="24"/>
+          <w:szCs w:val="24"/>
+          <w:rtl/>
+          <w:lang w:bidi="ar-SY"/>
+        </w:rPr>
+        <w:t xml:space="preserve">القراءة والكتابة من ال </w:t>
+      </w:r>
+      <w:r>
+        <w:rPr>
+          <w:sz w:val="24"/>
+          <w:szCs w:val="24"/>
+          <w:lang w:bidi="ar-SY"/>
+        </w:rPr>
+        <w:t>hard disk</w:t>
+      </w:r>
+      <w:r>
+        <w:rPr>
+          <w:sz w:val="24"/>
+          <w:szCs w:val="24"/>
+          <w:rtl/>
+          <w:lang w:bidi="ar-SY"/>
+        </w:rPr>
+        <w:t> </w:t>
+      </w:r>
+      <w:r>
+        <w:rPr>
+          <w:sz w:val="24"/>
+          <w:szCs w:val="24"/>
+          <w:rtl/>
+          <w:lang w:bidi="ar-SY"/>
+        </w:rPr>
+        <w:t>و</w:t>
+      </w:r>
+      <w:r>
+        <w:rPr>
+          <w:sz w:val="24"/>
+          <w:szCs w:val="24"/>
+          <w:rtl/>
+          <w:lang w:bidi="ar-SY"/>
+        </w:rPr>
+        <w:t> </w:t>
+      </w:r>
+      <w:r>
+        <w:rPr>
+          <w:sz w:val="24"/>
+          <w:szCs w:val="24"/>
+          <w:rtl/>
+          <w:lang w:bidi="ar-SY"/>
+        </w:rPr>
+        <w:t xml:space="preserve">التعامل مع الشبكة… ، وبالتالي يكون في معزل تام عن باقي الـ </w:t>
+      </w:r>
+      <w:r>
+        <w:rPr>
+          <w:sz w:val="24"/>
+          <w:szCs w:val="24"/>
+          <w:lang w:bidi="ar-SY"/>
+        </w:rPr>
+        <w:t>processes</w:t>
+      </w:r>
+      <w:r>
+        <w:rPr>
+          <w:sz w:val="24"/>
+          <w:szCs w:val="24"/>
+          <w:rtl/>
+          <w:lang w:bidi="ar-SY"/>
+        </w:rPr>
+        <w:t xml:space="preserve"> في النظام. نفس فكرة الـ</w:t>
+      </w:r>
+      <w:r>
+        <w:rPr>
+          <w:sz w:val="24"/>
+          <w:szCs w:val="24"/>
+          <w:lang w:bidi="ar-SY"/>
+        </w:rPr>
+        <w:t>sand-boxing</w:t>
+      </w:r>
+      <w:r>
+        <w:rPr>
+          <w:sz w:val="24"/>
+          <w:szCs w:val="24"/>
+          <w:rtl/>
+          <w:lang w:bidi="ar-SY"/>
+        </w:rPr>
+        <w:t>.</w:t>
+      </w:r>
+    </w:p>
+    <w:p>
+      <w:pPr>
+        <w:bidi/>
+        <w:spacing w:line="360" w:lineRule="auto"/>
+        <w:jc w:val="both"/>
+        <w:rPr>
+          <w:sz w:val="24"/>
+          <w:szCs w:val="24"/>
+        </w:rPr>
+      </w:pPr>
+    </w:p>
+    <w:p>
+      <w:pPr>
+        <w:bidi/>
+        <w:spacing w:line="360" w:lineRule="auto"/>
+        <w:jc w:val="both"/>
+        <w:rPr>
+          <w:sz w:val="24"/>
+          <w:szCs w:val="24"/>
+          <w:lang w:bidi="ar-SY"/>
+        </w:rPr>
+      </w:pPr>
+      <w:r>
+        <w:rPr>
+          <w:rFonts w:hint="cs"/>
+          <w:sz w:val="24"/>
+          <w:szCs w:val="24"/>
+          <w:rtl/>
+          <w:lang w:bidi="ar-SY"/>
+        </w:rPr>
+        <w:t xml:space="preserve">الكونتاينرز مو فكرة جديدة متل ما شفنا، غوغل مثلاً كانت عم تستخدم لسنوات تكنولوجيا خاصة فيها لتحقق مبداً الكونتاينر، وفي العديد من التقينات باللينوكس بتحقق نفس المبداً منها </w:t>
+      </w:r>
+      <w:r>
+        <w:rPr>
+          <w:sz w:val="24"/>
+          <w:szCs w:val="24"/>
+          <w:lang w:bidi="ar-SY"/>
+        </w:rPr>
+        <w:t>Zones</w:t>
+      </w:r>
+      <w:r>
+        <w:rPr>
+          <w:rFonts w:hint="cs"/>
+          <w:sz w:val="24"/>
+          <w:szCs w:val="24"/>
+          <w:rtl/>
+          <w:lang w:bidi="ar-SY"/>
+        </w:rPr>
+        <w:t xml:space="preserve"> و </w:t>
+      </w:r>
+      <w:r>
+        <w:rPr>
+          <w:sz w:val="24"/>
+          <w:szCs w:val="24"/>
+          <w:lang w:bidi="ar-SY"/>
+        </w:rPr>
+        <w:t>BSD jails</w:t>
+      </w:r>
+      <w:r>
+        <w:rPr>
+          <w:rFonts w:hint="cs"/>
+          <w:sz w:val="24"/>
+          <w:szCs w:val="24"/>
+          <w:rtl/>
+          <w:lang w:bidi="ar-SY"/>
+        </w:rPr>
+        <w:t>.</w:t>
+      </w:r>
+    </w:p>
+    <w:p>
+      <w:pPr>
+        <w:bidi/>
+        <w:spacing w:line="360" w:lineRule="auto"/>
+        <w:rPr>
+          <w:rFonts w:hint="cs"/>
+          <w:sz w:val="24"/>
+          <w:szCs w:val="24"/>
+          <w:lang w:bidi="ar-SY"/>
+        </w:rPr>
+      </w:pPr>
     </w:p>
     <w:sectPr>
       <w:pgSz w:w="12240" w:h="15840"/>
@@ -1820,6 +2196,7 @@
   <w:style w:type="character" w:default="1" w:styleId="DefaultParagraphFont">
     <w:name w:val="Default Paragraph Font"/>
     <w:uiPriority w:val="1"/>
+    <w:semiHidden/>
     <w:unhideWhenUsed/>
   </w:style>
   <w:style w:type="table" w:default="1" w:styleId="TableNormal">
@@ -1858,6 +2235,11 @@
       <w:sz w:val="24"/>
       <w:szCs w:val="24"/>
     </w:rPr>
+  </w:style>
+  <w:style w:type="character" w:customStyle="1" w:styleId="apple-converted-space">
+    <w:name w:val="apple-converted-space"/>
+    <w:basedOn w:val="DefaultParagraphFont"/>
+    <w:rsid w:val="00160351"/>
   </w:style>
 </w:styles>
 </file>

</xml_diff>

<commit_message>
edit section 4, Docker components
</commit_message>
<xml_diff>
--- a/Transcription.docx
+++ b/Transcription.docx
@@ -1,6 +1,6 @@
 
 <file path=word/document.xml><?xml version="1.0" encoding="utf-8"?>
-<w:document xmlns:wpc="http://schemas.microsoft.com/office/word/2010/wordprocessingCanvas" xmlns:cx="http://schemas.microsoft.com/office/drawing/2014/chartex" xmlns:cx1="http://schemas.microsoft.com/office/drawing/2015/9/8/chartex" xmlns:cx2="http://schemas.microsoft.com/office/drawing/2015/10/21/chartex" xmlns:cx3="http://schemas.microsoft.com/office/drawing/2016/5/9/chartex" xmlns:cx4="http://schemas.microsoft.com/office/drawing/2016/5/10/chartex" xmlns:cx5="http://schemas.microsoft.com/office/drawing/2016/5/11/chartex" xmlns:mc="http://schemas.openxmlformats.org/markup-compatibility/2006" xmlns:o="urn:schemas-microsoft-com:office:office" xmlns:r="http://schemas.openxmlformats.org/officeDocument/2006/relationships" xmlns:m="http://schemas.openxmlformats.org/officeDocument/2006/math" xmlns:v="urn:schemas-microsoft-com:vml" xmlns:wp14="http://schemas.microsoft.com/office/word/2010/wordprocessingDrawing" xmlns:wp="http://schemas.openxmlformats.org/drawingml/2006/wordprocessingDrawing" xmlns:w10="urn:schemas-microsoft-com:office:word" xmlns:w="http://schemas.openxmlformats.org/wordprocessingml/2006/main" xmlns:w14="http://schemas.microsoft.com/office/word/2010/wordml" xmlns:w15="http://schemas.microsoft.com/office/word/2012/wordml" xmlns:w16se="http://schemas.microsoft.com/office/word/2015/wordml/symex" xmlns:wpg="http://schemas.microsoft.com/office/word/2010/wordprocessingGroup" xmlns:wpi="http://schemas.microsoft.com/office/word/2010/wordprocessingInk" xmlns:wne="http://schemas.microsoft.com/office/word/2006/wordml" xmlns:wps="http://schemas.microsoft.com/office/word/2010/wordprocessingShape" mc:Ignorable="w14 w15 w16se wp14">
+<w:document xmlns:wpc="http://schemas.microsoft.com/office/word/2010/wordprocessingCanvas" xmlns:cx="http://schemas.microsoft.com/office/drawing/2014/chartex" xmlns:mc="http://schemas.openxmlformats.org/markup-compatibility/2006" xmlns:o="urn:schemas-microsoft-com:office:office" xmlns:r="http://schemas.openxmlformats.org/officeDocument/2006/relationships" xmlns:m="http://schemas.openxmlformats.org/officeDocument/2006/math" xmlns:v="urn:schemas-microsoft-com:vml" xmlns:wp14="http://schemas.microsoft.com/office/word/2010/wordprocessingDrawing" xmlns:wp="http://schemas.openxmlformats.org/drawingml/2006/wordprocessingDrawing" xmlns:w10="urn:schemas-microsoft-com:office:word" xmlns:w="http://schemas.openxmlformats.org/wordprocessingml/2006/main" xmlns:w14="http://schemas.microsoft.com/office/word/2010/wordml" xmlns:w15="http://schemas.microsoft.com/office/word/2012/wordml" xmlns:w16se="http://schemas.microsoft.com/office/word/2015/wordml/symex" xmlns:wpg="http://schemas.microsoft.com/office/word/2010/wordprocessingGroup" xmlns:wpi="http://schemas.microsoft.com/office/word/2010/wordprocessingInk" xmlns:wne="http://schemas.microsoft.com/office/word/2006/wordml" xmlns:wps="http://schemas.microsoft.com/office/word/2010/wordprocessingShape" mc:Ignorable="w14 w15 w16se wp14">
   <w:body>
     <w:p>
       <w:pPr>
@@ -265,6 +265,7 @@
         </w:rPr>
         <w:t xml:space="preserve"> وأشهر مثال عليه هو ال </w:t>
       </w:r>
+      <w:proofErr w:type="spellStart"/>
       <w:r>
         <w:rPr>
           <w:sz w:val="24"/>
@@ -273,6 +274,7 @@
         </w:rPr>
         <w:t>Vmware</w:t>
       </w:r>
+      <w:proofErr w:type="spellEnd"/>
       <w:r>
         <w:rPr>
           <w:rFonts w:hint="cs"/>
@@ -355,6 +357,7 @@
         </w:rPr>
         <w:t xml:space="preserve">) لل </w:t>
       </w:r>
+      <w:proofErr w:type="spellStart"/>
       <w:r>
         <w:rPr>
           <w:sz w:val="24"/>
@@ -363,6 +366,7 @@
         </w:rPr>
         <w:t>Hypervisoer</w:t>
       </w:r>
+      <w:proofErr w:type="spellEnd"/>
       <w:r>
         <w:rPr>
           <w:rFonts w:hint="cs"/>
@@ -868,6 +872,7 @@
         </w:rPr>
         <w:t xml:space="preserve">الكونتاينر بتأمنلي </w:t>
       </w:r>
+      <w:proofErr w:type="spellStart"/>
       <w:r>
         <w:rPr>
           <w:sz w:val="24"/>
@@ -876,6 +881,7 @@
         </w:rPr>
         <w:t>Virtulizatoin</w:t>
       </w:r>
+      <w:proofErr w:type="spellEnd"/>
       <w:r>
         <w:rPr>
           <w:rFonts w:hint="cs"/>
@@ -886,6 +892,7 @@
         </w:rPr>
         <w:t xml:space="preserve"> على مستوى نظام التشغيل، يعني عندي مجموعة من الكونتاينرز بتتشارك ال </w:t>
       </w:r>
+      <w:proofErr w:type="spellStart"/>
       <w:r>
         <w:rPr>
           <w:sz w:val="24"/>
@@ -894,6 +901,7 @@
         </w:rPr>
         <w:t>Kernal</w:t>
       </w:r>
+      <w:proofErr w:type="spellEnd"/>
       <w:r>
         <w:rPr>
           <w:rFonts w:hint="cs"/>
@@ -940,6 +948,7 @@
         </w:rPr>
         <w:t xml:space="preserve"> يلي بتحتاجها بعلمها بحسب الأنظمة او البرامج يلي فيها وبتتشارك بنفس الوقت مع غيرها بل </w:t>
       </w:r>
+      <w:proofErr w:type="spellStart"/>
       <w:r>
         <w:rPr>
           <w:sz w:val="24"/>
@@ -948,6 +957,7 @@
         </w:rPr>
         <w:t>Kernal</w:t>
       </w:r>
+      <w:proofErr w:type="spellEnd"/>
       <w:r>
         <w:rPr>
           <w:rFonts w:hint="cs"/>
@@ -982,6 +992,7 @@
         <w:lastRenderedPageBreak/>
         <w:t xml:space="preserve">ففينا نشبها بالشقة </w:t>
       </w:r>
+      <w:proofErr w:type="spellStart"/>
       <w:r>
         <w:rPr>
           <w:sz w:val="24"/>
@@ -990,6 +1001,7 @@
         </w:rPr>
         <w:t>Appartment</w:t>
       </w:r>
+      <w:proofErr w:type="spellEnd"/>
       <w:r>
         <w:rPr>
           <w:rFonts w:hint="cs"/>
@@ -1096,17 +1108,7 @@
           <w:rtl/>
           <w:lang w:bidi="ar-SY"/>
         </w:rPr>
-        <w:t>يتبع</w:t>
-      </w:r>
-      <w:r>
-        <w:rPr>
-          <w:rFonts w:hint="cs"/>
-          <w:sz w:val="24"/>
-          <w:szCs w:val="24"/>
-          <w:rtl/>
-          <w:lang w:bidi="ar-SY"/>
-        </w:rPr>
-        <w:t>...</w:t>
+        <w:t>يتبع...</w:t>
       </w:r>
     </w:p>
     <w:p>
@@ -1505,286 +1507,1165 @@
         </w:rPr>
         <w:t>ً</w:t>
       </w:r>
+      <w:r>
+        <w:rPr>
+          <w:sz w:val="24"/>
+          <w:szCs w:val="24"/>
+          <w:rtl/>
+          <w:lang w:bidi="ar-SY"/>
+        </w:rPr>
+        <w:t>.</w:t>
+      </w:r>
+    </w:p>
+    <w:p>
+      <w:pPr>
+        <w:bidi/>
+        <w:spacing w:line="360" w:lineRule="auto"/>
+        <w:jc w:val="both"/>
+        <w:rPr>
+          <w:sz w:val="24"/>
+          <w:szCs w:val="24"/>
+          <w:rtl/>
+          <w:lang w:bidi="ar-SY"/>
+        </w:rPr>
+      </w:pPr>
+      <w:r>
+        <w:rPr>
+          <w:sz w:val="24"/>
+          <w:szCs w:val="24"/>
+          <w:rtl/>
+          <w:lang w:bidi="ar-SY"/>
+        </w:rPr>
+        <w:t>والحاوية هي غلاف يستخدم لعزل مجموعة عمليات عن باقي عمليات النظام في التعامل مع الـ </w:t>
+      </w:r>
+      <w:r>
+        <w:rPr>
+          <w:sz w:val="24"/>
+          <w:szCs w:val="24"/>
+          <w:lang w:bidi="ar-SY"/>
+        </w:rPr>
+        <w:t>processor</w:t>
+      </w:r>
+      <w:r>
+        <w:rPr>
+          <w:sz w:val="24"/>
+          <w:szCs w:val="24"/>
+          <w:rtl/>
+          <w:lang w:bidi="ar-SY"/>
+        </w:rPr>
+        <w:t> و </w:t>
+      </w:r>
+      <w:r>
+        <w:rPr>
+          <w:sz w:val="24"/>
+          <w:szCs w:val="24"/>
+          <w:lang w:bidi="ar-SY"/>
+        </w:rPr>
+        <w:t>RAM</w:t>
+      </w:r>
+      <w:r>
+        <w:rPr>
+          <w:sz w:val="24"/>
+          <w:szCs w:val="24"/>
+          <w:rtl/>
+          <w:lang w:bidi="ar-SY"/>
+        </w:rPr>
+        <w:t xml:space="preserve"> و القراءة والكتابة من ال </w:t>
+      </w:r>
+      <w:r>
+        <w:rPr>
+          <w:sz w:val="24"/>
+          <w:szCs w:val="24"/>
+          <w:lang w:bidi="ar-SY"/>
+        </w:rPr>
+        <w:t>hard disk</w:t>
+      </w:r>
+      <w:r>
+        <w:rPr>
+          <w:sz w:val="24"/>
+          <w:szCs w:val="24"/>
+          <w:rtl/>
+          <w:lang w:bidi="ar-SY"/>
+        </w:rPr>
+        <w:t xml:space="preserve"> و التعامل مع الشبكة… ، وبالتالي يكون في معزل تام عن باقي الـ </w:t>
+      </w:r>
+      <w:r>
+        <w:rPr>
+          <w:sz w:val="24"/>
+          <w:szCs w:val="24"/>
+          <w:lang w:bidi="ar-SY"/>
+        </w:rPr>
+        <w:t>processes</w:t>
+      </w:r>
+      <w:r>
+        <w:rPr>
+          <w:sz w:val="24"/>
+          <w:szCs w:val="24"/>
+          <w:rtl/>
+          <w:lang w:bidi="ar-SY"/>
+        </w:rPr>
+        <w:t xml:space="preserve"> في النظام. نفس فكرة الـ</w:t>
+      </w:r>
+      <w:r>
+        <w:rPr>
+          <w:sz w:val="24"/>
+          <w:szCs w:val="24"/>
+          <w:lang w:bidi="ar-SY"/>
+        </w:rPr>
+        <w:t>sand-boxing</w:t>
+      </w:r>
+      <w:r>
+        <w:rPr>
+          <w:sz w:val="24"/>
+          <w:szCs w:val="24"/>
+          <w:rtl/>
+          <w:lang w:bidi="ar-SY"/>
+        </w:rPr>
+        <w:t>.</w:t>
+      </w:r>
+    </w:p>
+    <w:p>
+      <w:pPr>
+        <w:bidi/>
+        <w:spacing w:line="360" w:lineRule="auto"/>
+        <w:jc w:val="both"/>
+        <w:rPr>
+          <w:sz w:val="24"/>
+          <w:szCs w:val="24"/>
+        </w:rPr>
+      </w:pPr>
+    </w:p>
+    <w:p>
+      <w:pPr>
+        <w:bidi/>
+        <w:spacing w:line="360" w:lineRule="auto"/>
+        <w:jc w:val="both"/>
+        <w:rPr>
+          <w:sz w:val="24"/>
+          <w:szCs w:val="24"/>
+          <w:lang w:bidi="ar-SY"/>
+        </w:rPr>
+      </w:pPr>
+      <w:r>
+        <w:rPr>
+          <w:rFonts w:hint="cs"/>
+          <w:sz w:val="24"/>
+          <w:szCs w:val="24"/>
+          <w:rtl/>
+          <w:lang w:bidi="ar-SY"/>
+        </w:rPr>
+        <w:t xml:space="preserve">الكونتاينرز مو فكرة جديدة متل ما شفنا، غوغل مثلاً كانت عم تستخدم لسنوات تكنولوجيا خاصة فيها لتحقق مبداً الكونتاينر، وفي العديد من التقينات باللينوكس بتحقق نفس المبداً منها </w:t>
+      </w:r>
+      <w:r>
+        <w:rPr>
+          <w:sz w:val="24"/>
+          <w:szCs w:val="24"/>
+          <w:lang w:bidi="ar-SY"/>
+        </w:rPr>
+        <w:t>Zones</w:t>
+      </w:r>
+      <w:r>
+        <w:rPr>
+          <w:rFonts w:hint="cs"/>
+          <w:sz w:val="24"/>
+          <w:szCs w:val="24"/>
+          <w:rtl/>
+          <w:lang w:bidi="ar-SY"/>
+        </w:rPr>
+        <w:t xml:space="preserve"> و </w:t>
+      </w:r>
+      <w:r>
+        <w:rPr>
+          <w:sz w:val="24"/>
+          <w:szCs w:val="24"/>
+          <w:lang w:bidi="ar-SY"/>
+        </w:rPr>
+        <w:t>BSD jails</w:t>
+      </w:r>
+      <w:r>
+        <w:rPr>
+          <w:rFonts w:hint="cs"/>
+          <w:sz w:val="24"/>
+          <w:szCs w:val="24"/>
+          <w:rtl/>
+          <w:lang w:bidi="ar-SY"/>
+        </w:rPr>
+        <w:t>.</w:t>
+      </w:r>
+    </w:p>
+    <w:p>
+      <w:pPr>
+        <w:bidi/>
+        <w:spacing w:line="360" w:lineRule="auto"/>
+        <w:jc w:val="both"/>
+        <w:rPr>
+          <w:sz w:val="24"/>
+          <w:szCs w:val="24"/>
+          <w:rtl/>
+          <w:lang w:bidi="ar-SY"/>
+        </w:rPr>
+      </w:pPr>
+    </w:p>
+    <w:p>
+      <w:pPr>
+        <w:bidi/>
+        <w:spacing w:line="360" w:lineRule="auto"/>
+        <w:jc w:val="both"/>
+        <w:rPr>
+          <w:sz w:val="24"/>
+          <w:szCs w:val="24"/>
+          <w:rtl/>
+          <w:lang w:bidi="ar-SY"/>
+        </w:rPr>
+      </w:pPr>
+    </w:p>
+    <w:p>
+      <w:pPr>
+        <w:bidi/>
+        <w:spacing w:line="360" w:lineRule="auto"/>
+        <w:jc w:val="both"/>
+        <w:rPr>
+          <w:sz w:val="24"/>
+          <w:szCs w:val="24"/>
+          <w:rtl/>
+          <w:lang w:bidi="ar-SY"/>
+        </w:rPr>
+      </w:pPr>
+    </w:p>
+    <w:p>
+      <w:pPr>
+        <w:bidi/>
+        <w:spacing w:line="360" w:lineRule="auto"/>
+        <w:jc w:val="both"/>
+        <w:rPr>
+          <w:sz w:val="24"/>
+          <w:szCs w:val="24"/>
+          <w:rtl/>
+          <w:lang w:bidi="ar-SY"/>
+        </w:rPr>
+      </w:pPr>
+    </w:p>
+    <w:p>
+      <w:pPr>
+        <w:bidi/>
+        <w:spacing w:line="360" w:lineRule="auto"/>
+        <w:jc w:val="both"/>
+        <w:rPr>
+          <w:sz w:val="24"/>
+          <w:szCs w:val="24"/>
+          <w:rtl/>
+          <w:lang w:bidi="ar-SY"/>
+        </w:rPr>
+      </w:pPr>
+    </w:p>
+    <w:p>
+      <w:pPr>
+        <w:bidi/>
+        <w:spacing w:line="360" w:lineRule="auto"/>
+        <w:jc w:val="both"/>
+        <w:rPr>
+          <w:sz w:val="24"/>
+          <w:szCs w:val="24"/>
+          <w:lang w:bidi="ar-SY"/>
+        </w:rPr>
+      </w:pPr>
+    </w:p>
+    <w:p>
+      <w:pPr>
+        <w:bidi/>
+        <w:rPr>
+          <w:b/>
+          <w:bCs/>
+          <w:sz w:val="28"/>
+          <w:szCs w:val="28"/>
+          <w:rtl/>
+          <w:lang w:bidi="ar-SY"/>
+        </w:rPr>
+      </w:pPr>
+      <w:r>
+        <w:rPr>
+          <w:rFonts w:hint="cs"/>
+          <w:b/>
+          <w:bCs/>
+          <w:sz w:val="28"/>
+          <w:szCs w:val="28"/>
+          <w:rtl/>
+          <w:lang w:bidi="ar-SY"/>
+        </w:rPr>
+        <w:lastRenderedPageBreak/>
+        <w:t xml:space="preserve">الفقرة </w:t>
+      </w:r>
+      <w:r>
+        <w:rPr>
+          <w:b/>
+          <w:bCs/>
+          <w:sz w:val="28"/>
+          <w:szCs w:val="28"/>
+          <w:lang w:bidi="ar-SY"/>
+        </w:rPr>
+        <w:t xml:space="preserve">Containers </w:t>
+      </w:r>
+      <w:r>
+        <w:rPr>
+          <w:b/>
+          <w:bCs/>
+          <w:sz w:val="28"/>
+          <w:szCs w:val="28"/>
+          <w:lang w:val="en-GB" w:bidi="ar-SY"/>
+        </w:rPr>
+        <w:t>components</w:t>
+      </w:r>
+      <w:r>
+        <w:rPr>
+          <w:rFonts w:hint="cs"/>
+          <w:b/>
+          <w:bCs/>
+          <w:sz w:val="28"/>
+          <w:szCs w:val="28"/>
+          <w:rtl/>
+          <w:lang w:bidi="ar-SY"/>
+        </w:rPr>
+        <w:t xml:space="preserve"> </w:t>
+      </w:r>
+      <w:r>
+        <w:rPr>
+          <w:rFonts w:hint="cs"/>
+          <w:b/>
+          <w:bCs/>
+          <w:sz w:val="28"/>
+          <w:szCs w:val="28"/>
+          <w:rtl/>
+          <w:lang w:bidi="ar-SY"/>
+        </w:rPr>
+        <w:t>(آلاء):</w:t>
+      </w:r>
+    </w:p>
+    <w:p>
+      <w:pPr>
+        <w:bidi/>
+        <w:rPr>
+          <w:lang w:bidi="ar-SY"/>
+        </w:rPr>
+      </w:pPr>
+      <w:r>
+        <w:rPr>
+          <w:rFonts w:hint="cs"/>
+          <w:rtl/>
+          <w:lang w:bidi="ar-SY"/>
+        </w:rPr>
+        <w:t xml:space="preserve">هلأ رح نعمل جولة سريعة عن المكونات الأساسية يلي بتشكل الـ </w:t>
+      </w:r>
+      <w:r>
+        <w:rPr>
+          <w:lang w:bidi="ar-SY"/>
+        </w:rPr>
+        <w:t>Docker</w:t>
+      </w:r>
+    </w:p>
+    <w:p>
+      <w:pPr>
+        <w:bidi/>
+        <w:rPr>
+          <w:rFonts w:ascii="Helvetica" w:hAnsi="Helvetica" w:cs="Helvetica"/>
+          <w:color w:val="272A34"/>
+          <w:shd w:val="clear" w:color="auto" w:fill="FFFFFF"/>
+          <w:rtl/>
+          <w:lang w:bidi="ar-SY"/>
+        </w:rPr>
+      </w:pPr>
+      <w:r>
+        <w:rPr>
+          <w:u w:val="single"/>
+          <w:lang w:bidi="ar-SY"/>
+        </w:rPr>
+        <w:t>Image</w:t>
+      </w:r>
+      <w:r>
+        <w:rPr>
+          <w:rFonts w:hint="cs"/>
+          <w:rtl/>
+          <w:lang w:bidi="ar-SY"/>
+        </w:rPr>
+        <w:t xml:space="preserve">:  وهية المكون الأساسي بالدوكر. بالحقيقة هي الأبلكيشن كاامل مع كل المكاتب أو الأشياء اللي ممكن يستخدمها هل الأبلكيشن أو يعتمد عليها بحيث يصير يقدر هل برنامج يشتغل عأي جهاز دور الحاجة لتنصيب أي شي آخر. وهية نفس فكرة ملفات الـ </w:t>
+      </w:r>
+      <w:proofErr w:type="spellStart"/>
+      <w:r>
+        <w:rPr>
+          <w:rFonts w:ascii="Helvetica" w:hAnsi="Helvetica" w:cs="Helvetica"/>
+          <w:color w:val="272A34"/>
+          <w:shd w:val="clear" w:color="auto" w:fill="FFFFFF"/>
+        </w:rPr>
+        <w:t>iso</w:t>
+      </w:r>
+      <w:proofErr w:type="spellEnd"/>
+    </w:p>
+    <w:p>
+      <w:pPr>
+        <w:bidi/>
+        <w:rPr>
+          <w:rFonts w:ascii="Helvetica" w:hAnsi="Helvetica" w:cs="Helvetica"/>
+          <w:color w:val="272A34"/>
+          <w:shd w:val="clear" w:color="auto" w:fill="FFFFFF"/>
+          <w:rtl/>
+          <w:lang w:bidi="ar-SY"/>
+        </w:rPr>
+      </w:pPr>
+      <w:r>
+        <w:rPr>
+          <w:rFonts w:ascii="Helvetica" w:hAnsi="Helvetica" w:cs="Helvetica" w:hint="cs"/>
+          <w:color w:val="272A34"/>
+          <w:shd w:val="clear" w:color="auto" w:fill="FFFFFF"/>
+          <w:rtl/>
+          <w:lang w:bidi="ar-SY"/>
+        </w:rPr>
+        <w:t xml:space="preserve">بتم خلق هل امج باستخدام </w:t>
+      </w:r>
+      <w:proofErr w:type="spellStart"/>
+      <w:r>
+        <w:rPr>
+          <w:rFonts w:ascii="Helvetica" w:hAnsi="Helvetica" w:cs="Helvetica"/>
+          <w:color w:val="272A34"/>
+          <w:shd w:val="clear" w:color="auto" w:fill="FFFFFF"/>
+          <w:lang w:bidi="ar-SY"/>
+        </w:rPr>
+        <w:t>Dockerfile</w:t>
+      </w:r>
+      <w:proofErr w:type="spellEnd"/>
+      <w:r>
+        <w:rPr>
+          <w:rFonts w:ascii="Helvetica" w:hAnsi="Helvetica" w:cs="Helvetica" w:hint="cs"/>
+          <w:color w:val="272A34"/>
+          <w:shd w:val="clear" w:color="auto" w:fill="FFFFFF"/>
+          <w:rtl/>
+          <w:lang w:bidi="ar-SY"/>
+        </w:rPr>
+        <w:t xml:space="preserve"> </w:t>
+      </w:r>
+    </w:p>
+    <w:p>
+      <w:pPr>
+        <w:bidi/>
+        <w:rPr>
+          <w:lang w:bidi="ar-SY"/>
+        </w:rPr>
+      </w:pPr>
+    </w:p>
+    <w:p>
+      <w:pPr>
+        <w:bidi/>
+        <w:rPr>
+          <w:rFonts w:ascii="Arial" w:hAnsi="Arial" w:cs="Arial"/>
+          <w:color w:val="000000"/>
+          <w:spacing w:val="5"/>
+          <w:shd w:val="clear" w:color="auto" w:fill="FFFFFF"/>
+          <w:rtl/>
+        </w:rPr>
+      </w:pPr>
+      <w:r>
+        <w:rPr>
+          <w:u w:val="single"/>
+          <w:lang w:bidi="ar-SY"/>
+        </w:rPr>
+        <w:t>Container</w:t>
+      </w:r>
+      <w:r>
+        <w:rPr>
+          <w:rFonts w:hint="cs"/>
+          <w:rtl/>
+          <w:lang w:bidi="ar-SY"/>
+        </w:rPr>
+        <w:t xml:space="preserve">: هي المكان يلي بحتضن الأمج واللي بيتم تنفيذ الأمج ضمنها وبالتالي هية البيئة التنفيذية. </w:t>
+      </w:r>
+      <w:r>
+        <w:rPr>
+          <w:lang w:bidi="ar-SY"/>
+        </w:rPr>
+        <w:t xml:space="preserve"> </w:t>
+      </w:r>
+      <w:r>
+        <w:rPr>
+          <w:rFonts w:hint="cs"/>
+          <w:rtl/>
+          <w:lang w:bidi="ar-SY"/>
+        </w:rPr>
+        <w:t xml:space="preserve">بالحقيقة فينا نقول انو الكونتينر هو </w:t>
+      </w:r>
+      <w:r>
+        <w:rPr>
+          <w:rFonts w:ascii="Arial" w:hAnsi="Arial" w:cs="Arial"/>
+          <w:color w:val="000000"/>
+          <w:spacing w:val="5"/>
+          <w:shd w:val="clear" w:color="auto" w:fill="FFFFFF"/>
+        </w:rPr>
+        <w:t xml:space="preserve">runtime instance </w:t>
+      </w:r>
+      <w:r>
+        <w:rPr>
+          <w:rFonts w:ascii="Arial" w:hAnsi="Arial" w:cs="Arial" w:hint="cs"/>
+          <w:color w:val="000000"/>
+          <w:spacing w:val="5"/>
+          <w:shd w:val="clear" w:color="auto" w:fill="FFFFFF"/>
+          <w:rtl/>
+        </w:rPr>
+        <w:t xml:space="preserve"> من الأمج.</w:t>
+      </w:r>
+      <w:r>
+        <w:rPr>
+          <w:rFonts w:ascii="Arial" w:hAnsi="Arial" w:cs="Arial"/>
+          <w:color w:val="000000"/>
+          <w:spacing w:val="5"/>
+          <w:shd w:val="clear" w:color="auto" w:fill="FFFFFF"/>
+          <w:rtl/>
+        </w:rPr>
+        <w:t>من الممكن أن</w:t>
+      </w:r>
+      <w:r>
+        <w:rPr>
+          <w:rFonts w:ascii="Arial" w:hAnsi="Arial" w:cs="Arial"/>
+          <w:color w:val="000000"/>
+          <w:spacing w:val="5"/>
+          <w:shd w:val="clear" w:color="auto" w:fill="FFFFFF"/>
+        </w:rPr>
+        <w:t xml:space="preserve"> </w:t>
+      </w:r>
+      <w:r>
+        <w:rPr>
+          <w:rFonts w:ascii="Arial" w:hAnsi="Arial" w:cs="Arial" w:hint="cs"/>
+          <w:color w:val="000000"/>
+          <w:spacing w:val="5"/>
+          <w:shd w:val="clear" w:color="auto" w:fill="FFFFFF"/>
+          <w:rtl/>
+        </w:rPr>
+        <w:t>و</w:t>
+      </w:r>
+      <w:r>
+        <w:rPr>
+          <w:rFonts w:ascii="Arial" w:hAnsi="Arial" w:cs="Arial"/>
+          <w:color w:val="000000"/>
+          <w:spacing w:val="5"/>
+          <w:shd w:val="clear" w:color="auto" w:fill="FFFFFF"/>
+          <w:rtl/>
+        </w:rPr>
+        <w:t>التطبيق عبارة عن حاوية واحده او عدة حاويات تتواصل فيما بينها تحتوي علي كل ما يحتاج</w:t>
+      </w:r>
+      <w:r>
+        <w:rPr>
+          <w:rFonts w:ascii="Arial" w:hAnsi="Arial" w:cs="Arial" w:hint="cs"/>
+          <w:color w:val="000000"/>
+          <w:spacing w:val="5"/>
+          <w:shd w:val="clear" w:color="auto" w:fill="FFFFFF"/>
+          <w:rtl/>
+        </w:rPr>
+        <w:t xml:space="preserve">ه </w:t>
+      </w:r>
+      <w:r>
+        <w:rPr>
+          <w:rFonts w:ascii="Arial" w:hAnsi="Arial" w:cs="Arial"/>
+          <w:color w:val="000000"/>
+          <w:spacing w:val="5"/>
+          <w:shd w:val="clear" w:color="auto" w:fill="FFFFFF"/>
+          <w:rtl/>
+        </w:rPr>
+        <w:t>المشروع</w:t>
+      </w:r>
+    </w:p>
+    <w:p>
+      <w:pPr>
+        <w:bidi/>
+        <w:rPr>
+          <w:lang w:bidi="ar-SY"/>
+        </w:rPr>
+      </w:pPr>
+      <w:r>
+        <w:rPr>
+          <w:u w:val="single"/>
+          <w:lang w:bidi="ar-SY"/>
+        </w:rPr>
+        <w:t>Engine</w:t>
+      </w:r>
+      <w:r>
+        <w:rPr>
+          <w:rFonts w:hint="cs"/>
+          <w:rtl/>
+          <w:lang w:bidi="ar-SY"/>
+        </w:rPr>
+        <w:t>: هو المسؤول عن خلق وإنشاء الكونتينرات</w:t>
+      </w:r>
+      <w:r>
+        <w:rPr>
+          <w:lang w:bidi="ar-SY"/>
+        </w:rPr>
+        <w:t xml:space="preserve"> </w:t>
+      </w:r>
+      <w:r>
+        <w:rPr>
+          <w:rFonts w:hint="cs"/>
+          <w:rtl/>
+          <w:lang w:bidi="ar-SY"/>
+        </w:rPr>
+        <w:t>بدء من إمج.</w:t>
+      </w:r>
+    </w:p>
+    <w:p>
+      <w:pPr>
+        <w:bidi/>
+        <w:rPr>
+          <w:u w:val="single"/>
+          <w:rtl/>
+          <w:lang w:bidi="ar-SY"/>
+        </w:rPr>
+      </w:pPr>
+      <w:r>
+        <w:rPr>
+          <w:u w:val="single"/>
+          <w:lang w:bidi="ar-SY"/>
+        </w:rPr>
+        <w:t>Registry Service</w:t>
+      </w:r>
+      <w:r>
+        <w:rPr>
+          <w:rFonts w:hint="cs"/>
+          <w:u w:val="single"/>
+          <w:rtl/>
+          <w:lang w:bidi="ar-SY"/>
+        </w:rPr>
+        <w:t>:</w:t>
+      </w:r>
+      <w:r>
+        <w:rPr>
+          <w:u w:val="single"/>
+          <w:lang w:bidi="ar-SY"/>
+        </w:rPr>
+        <w:t xml:space="preserve"> </w:t>
+      </w:r>
+      <w:r>
+        <w:rPr>
+          <w:rFonts w:hint="cs"/>
+          <w:u w:val="single"/>
+          <w:rtl/>
+          <w:lang w:bidi="ar-SY"/>
+        </w:rPr>
+        <w:t xml:space="preserve"> </w:t>
+      </w:r>
+      <w:r>
+        <w:rPr>
+          <w:rFonts w:hint="cs"/>
+          <w:rtl/>
+          <w:lang w:bidi="ar-SY"/>
+        </w:rPr>
+        <w:t>مهمتها التحكم بتخزين وتوزيع الأمجات.</w:t>
+      </w:r>
+      <w:r>
+        <w:rPr>
+          <w:rFonts w:hint="cs"/>
+          <w:u w:val="single"/>
+          <w:rtl/>
+          <w:lang w:bidi="ar-SY"/>
+        </w:rPr>
+        <w:t xml:space="preserve"> </w:t>
+      </w:r>
+    </w:p>
+    <w:p>
+      <w:pPr>
+        <w:bidi/>
+        <w:rPr>
+          <w:lang w:bidi="ar-SY"/>
+        </w:rPr>
+      </w:pPr>
+    </w:p>
+    <w:p>
+      <w:pPr>
+        <w:bidi/>
+        <w:rPr>
+          <w:rtl/>
+          <w:lang w:bidi="ar-SY"/>
+        </w:rPr>
+      </w:pPr>
+      <w:r>
+        <w:rPr>
+          <w:rFonts w:hint="cs"/>
+          <w:rtl/>
+          <w:lang w:bidi="ar-SY"/>
+        </w:rPr>
+        <w:t>طيب شو الفرق بين الأمج والكونتينر:</w:t>
+      </w:r>
+    </w:p>
+    <w:p>
+      <w:pPr>
+        <w:bidi/>
+        <w:rPr>
+          <w:rtl/>
+          <w:lang w:bidi="ar-SY"/>
+        </w:rPr>
+      </w:pPr>
+      <w:r>
+        <w:rPr>
+          <w:rFonts w:hint="cs"/>
+          <w:rtl/>
+          <w:lang w:bidi="ar-SY"/>
+        </w:rPr>
+        <w:t>الأمج ما بيتم التعديل عليه بتاتاً، بعكس الكونتينر.</w:t>
+      </w:r>
+    </w:p>
+    <w:p>
+      <w:pPr>
+        <w:bidi/>
+        <w:rPr>
+          <w:rtl/>
+          <w:lang w:bidi="ar-SY"/>
+        </w:rPr>
+      </w:pPr>
+      <w:r>
+        <w:rPr>
+          <w:rFonts w:hint="cs"/>
+          <w:rtl/>
+          <w:lang w:bidi="ar-SY"/>
+        </w:rPr>
+        <w:t xml:space="preserve">بنية الأمج بتكون بحيث كل ما منضيف فانكشناليتي جديدة علأمج بتنضاف طبقة </w:t>
+      </w:r>
+      <w:r>
+        <w:rPr>
+          <w:lang w:bidi="ar-SY"/>
+        </w:rPr>
+        <w:t>read only</w:t>
+      </w:r>
+      <w:r>
+        <w:rPr>
+          <w:rFonts w:hint="cs"/>
+          <w:rtl/>
+          <w:lang w:bidi="ar-SY"/>
+        </w:rPr>
+        <w:t xml:space="preserve"> جديدة وهي الطبقات غير قابلة للتعديل</w:t>
+      </w:r>
+    </w:p>
+    <w:p>
+      <w:pPr>
+        <w:bidi/>
+        <w:rPr>
+          <w:rtl/>
+          <w:lang w:bidi="ar-SY"/>
+        </w:rPr>
+      </w:pPr>
+      <w:r>
+        <w:rPr>
+          <w:rFonts w:hint="cs"/>
+          <w:rtl/>
+          <w:lang w:bidi="ar-SY"/>
+        </w:rPr>
+        <w:t xml:space="preserve">أما  لما منعمل </w:t>
+      </w:r>
+      <w:r>
+        <w:rPr>
+          <w:lang w:bidi="ar-SY"/>
+        </w:rPr>
+        <w:t xml:space="preserve">new instance </w:t>
+      </w:r>
+      <w:r>
+        <w:rPr>
+          <w:rFonts w:hint="cs"/>
+          <w:rtl/>
+          <w:lang w:bidi="ar-SY"/>
+        </w:rPr>
+        <w:t xml:space="preserve">من </w:t>
+      </w:r>
+      <w:r>
+        <w:rPr>
+          <w:lang w:bidi="ar-SY"/>
+        </w:rPr>
+        <w:t>container</w:t>
+      </w:r>
+      <w:r>
+        <w:rPr>
+          <w:rFonts w:hint="cs"/>
+          <w:rtl/>
+          <w:lang w:bidi="ar-SY"/>
+        </w:rPr>
+        <w:t xml:space="preserve"> فالاضافة لبطقات الكونينر الأصلية بتنخلق طبقة </w:t>
+      </w:r>
+      <w:r>
+        <w:rPr>
+          <w:lang w:bidi="ar-SY"/>
+        </w:rPr>
+        <w:t xml:space="preserve">read /write layer </w:t>
+      </w:r>
+      <w:r>
+        <w:rPr>
+          <w:rFonts w:hint="cs"/>
+          <w:rtl/>
+          <w:lang w:bidi="ar-SY"/>
+        </w:rPr>
+        <w:t xml:space="preserve"> وبتنضاف على سطح طبقات الأمج الغير قابلة للتعديل. وبالتالي أي تغيير بيطرأ على الكونينر أثناء التنفيذ، مثلا عملية كتابة بملف اللوغ فبينعكس هاد الشي على طبقة ال </w:t>
+      </w:r>
+      <w:r>
+        <w:rPr>
+          <w:lang w:bidi="ar-SY"/>
+        </w:rPr>
+        <w:t>read/write</w:t>
+      </w:r>
+      <w:r>
+        <w:rPr>
+          <w:rFonts w:hint="cs"/>
+          <w:rtl/>
+          <w:lang w:bidi="ar-SY"/>
+        </w:rPr>
+        <w:t xml:space="preserve"> يلي انضافت مؤخراً أما الطبقات الأخرى فمتل ما حكينا ما بيصير علها أي تعديل.</w:t>
+      </w:r>
+    </w:p>
+    <w:p>
+      <w:pPr>
+        <w:bidi/>
+        <w:rPr>
+          <w:lang w:bidi="ar-SY"/>
+        </w:rPr>
+      </w:pPr>
+      <w:r>
+        <w:rPr>
+          <w:rFonts w:hint="cs"/>
+          <w:rtl/>
+          <w:lang w:bidi="ar-SY"/>
+        </w:rPr>
+        <w:t xml:space="preserve">وبالتالي صار فينا نشبه الأمج بال </w:t>
+      </w:r>
+      <w:r>
+        <w:rPr>
+          <w:lang w:bidi="ar-SY"/>
+        </w:rPr>
+        <w:t xml:space="preserve">class </w:t>
+      </w:r>
+      <w:r>
+        <w:rPr>
+          <w:rFonts w:hint="cs"/>
+          <w:rtl/>
+          <w:lang w:bidi="ar-SY"/>
+        </w:rPr>
+        <w:t xml:space="preserve">والكونتينر بكون </w:t>
+      </w:r>
+      <w:r>
+        <w:rPr>
+          <w:lang w:bidi="ar-SY"/>
+        </w:rPr>
+        <w:t xml:space="preserve">object </w:t>
+      </w:r>
+      <w:r>
+        <w:rPr>
+          <w:rFonts w:hint="cs"/>
+          <w:rtl/>
+          <w:lang w:bidi="ar-SY"/>
+        </w:rPr>
+        <w:t xml:space="preserve">أو </w:t>
+      </w:r>
+      <w:r>
+        <w:rPr>
+          <w:lang w:bidi="ar-SY"/>
+        </w:rPr>
+        <w:t xml:space="preserve">instance </w:t>
+      </w:r>
+      <w:r>
+        <w:rPr>
+          <w:rFonts w:hint="cs"/>
+          <w:rtl/>
+          <w:lang w:bidi="ar-SY"/>
+        </w:rPr>
+        <w:t xml:space="preserve">من هل </w:t>
+      </w:r>
+      <w:r>
+        <w:rPr>
+          <w:lang w:bidi="ar-SY"/>
+        </w:rPr>
+        <w:t xml:space="preserve">class </w:t>
+      </w:r>
+    </w:p>
+    <w:p>
+      <w:pPr>
+        <w:bidi/>
+        <w:rPr>
+          <w:rtl/>
+          <w:lang w:bidi="ar-SY"/>
+        </w:rPr>
+      </w:pPr>
+      <w:r>
+        <w:rPr>
+          <w:rFonts w:hint="cs"/>
+          <w:rtl/>
+          <w:lang w:bidi="ar-SY"/>
+        </w:rPr>
+        <w:t xml:space="preserve">استخدام طبقات الكونتينر بيوفر كتير ميزات منها السرعة وانقاص مسحة التخرين المطلوبة، فلما منخلق كونتينر جديدة ما بيتم نسخ كامل طبقات الأمج وانما بيخلق طبقات الكونتينر وبيربطها مع طبقات الأمج الموجودة. وهذا الشي بيخلقلي سرعة كبيرة. </w:t>
+      </w:r>
+    </w:p>
+    <w:p>
+      <w:pPr>
+        <w:bidi/>
+        <w:rPr>
+          <w:rtl/>
+          <w:lang w:bidi="ar-SY"/>
+        </w:rPr>
+      </w:pPr>
+      <w:r>
+        <w:rPr>
+          <w:rFonts w:hint="cs"/>
+          <w:rtl/>
+          <w:lang w:bidi="ar-SY"/>
+        </w:rPr>
+        <w:t xml:space="preserve">-ميزة كتير مهمة بالدوكر انه مو بس بيتم التشارك بنفس الصورة بين عدة أمجات وانما حتى بتم التشارك بنفس الطبقات بين عدة أمجات. فمثلاً إذا شركة بستخدم نظام تشغيل معين مع كل الامجات بالتالي بتكون طبقة نظام التشغيل مشتركة. فمتل ما عم شنفو بالصورة اذا بدنا نخلق امجين وحدة </w:t>
+      </w:r>
+      <w:proofErr w:type="spellStart"/>
+      <w:r>
+        <w:rPr>
+          <w:lang w:bidi="ar-SY"/>
+        </w:rPr>
+        <w:t>php</w:t>
+      </w:r>
+      <w:proofErr w:type="spellEnd"/>
+      <w:r>
+        <w:rPr>
+          <w:lang w:bidi="ar-SY"/>
+        </w:rPr>
+        <w:t xml:space="preserve"> </w:t>
+      </w:r>
+      <w:r>
+        <w:rPr>
+          <w:rFonts w:hint="cs"/>
+          <w:rtl/>
+          <w:lang w:bidi="ar-SY"/>
+        </w:rPr>
+        <w:t xml:space="preserve"> والتانية </w:t>
+      </w:r>
+      <w:r>
+        <w:rPr>
+          <w:lang w:bidi="ar-SY"/>
+        </w:rPr>
+        <w:t>Node.js</w:t>
+      </w:r>
+      <w:r>
+        <w:rPr>
+          <w:rFonts w:hint="cs"/>
+          <w:rtl/>
+          <w:lang w:bidi="ar-SY"/>
+        </w:rPr>
+        <w:t xml:space="preserve"> بس التنين بيعتنمدوا عنفس نظام التشغيل بتم خلق طبقة نظام تشغيل وحدة وعليها بينبى أمجين بطقات مختلفة حسب الوظيفة يلي بدها تأديها كل أمج.</w:t>
+      </w:r>
+    </w:p>
+    <w:p>
+      <w:pPr>
+        <w:bidi/>
+        <w:spacing w:line="360" w:lineRule="auto"/>
+        <w:rPr>
+          <w:sz w:val="24"/>
+          <w:szCs w:val="24"/>
+          <w:lang w:bidi="ar-SY"/>
+        </w:rPr>
+      </w:pPr>
       <w:bookmarkStart w:id="0" w:name="_GoBack"/>
       <w:bookmarkEnd w:id="0"/>
-      <w:r>
-        <w:rPr>
-          <w:sz w:val="24"/>
-          <w:szCs w:val="24"/>
-          <w:rtl/>
-          <w:lang w:bidi="ar-SY"/>
-        </w:rPr>
-        <w:t>.</w:t>
-      </w:r>
-    </w:p>
-    <w:p>
-      <w:pPr>
+    </w:p>
+    <w:p>
+      <w:pPr>
+        <w:pStyle w:val="ListParagraph"/>
+        <w:numPr>
+          <w:ilvl w:val="0"/>
+          <w:numId w:val="1"/>
+        </w:numPr>
         <w:bidi/>
         <w:spacing w:line="360" w:lineRule="auto"/>
-        <w:jc w:val="both"/>
-        <w:rPr>
-          <w:sz w:val="24"/>
-          <w:szCs w:val="24"/>
-          <w:rtl/>
-          <w:lang w:bidi="ar-SY"/>
-        </w:rPr>
-      </w:pPr>
-      <w:r>
-        <w:rPr>
-          <w:sz w:val="24"/>
-          <w:szCs w:val="24"/>
-          <w:rtl/>
-          <w:lang w:bidi="ar-SY"/>
-        </w:rPr>
-        <w:t>والحاوية هي غلاف يستخدم لعزل مجموعة عمليات عن باقي عمليات النظام في التعامل مع الـ</w:t>
-      </w:r>
-      <w:r>
-        <w:rPr>
-          <w:sz w:val="24"/>
-          <w:szCs w:val="24"/>
-          <w:rtl/>
-          <w:lang w:bidi="ar-SY"/>
-        </w:rPr>
-        <w:t> </w:t>
-      </w:r>
-      <w:r>
-        <w:rPr>
-          <w:sz w:val="24"/>
-          <w:szCs w:val="24"/>
-          <w:lang w:bidi="ar-SY"/>
-        </w:rPr>
-        <w:t>processor</w:t>
-      </w:r>
-      <w:r>
-        <w:rPr>
-          <w:sz w:val="24"/>
-          <w:szCs w:val="24"/>
-          <w:rtl/>
-          <w:lang w:bidi="ar-SY"/>
-        </w:rPr>
-        <w:t> </w:t>
-      </w:r>
-      <w:r>
-        <w:rPr>
-          <w:sz w:val="24"/>
-          <w:szCs w:val="24"/>
-          <w:rtl/>
-          <w:lang w:bidi="ar-SY"/>
-        </w:rPr>
-        <w:t>و</w:t>
-      </w:r>
-      <w:r>
-        <w:rPr>
-          <w:sz w:val="24"/>
-          <w:szCs w:val="24"/>
-          <w:rtl/>
-          <w:lang w:bidi="ar-SY"/>
-        </w:rPr>
-        <w:t> </w:t>
-      </w:r>
-      <w:r>
-        <w:rPr>
-          <w:sz w:val="24"/>
-          <w:szCs w:val="24"/>
-          <w:lang w:bidi="ar-SY"/>
-        </w:rPr>
-        <w:t>RAM</w:t>
-      </w:r>
-      <w:r>
-        <w:rPr>
-          <w:sz w:val="24"/>
-          <w:szCs w:val="24"/>
-          <w:rtl/>
-          <w:lang w:bidi="ar-SY"/>
-        </w:rPr>
-        <w:t> </w:t>
-      </w:r>
-      <w:r>
-        <w:rPr>
-          <w:sz w:val="24"/>
-          <w:szCs w:val="24"/>
-          <w:rtl/>
-          <w:lang w:bidi="ar-SY"/>
-        </w:rPr>
-        <w:t>و</w:t>
-      </w:r>
-      <w:r>
-        <w:rPr>
-          <w:sz w:val="24"/>
-          <w:szCs w:val="24"/>
-          <w:rtl/>
-          <w:lang w:bidi="ar-SY"/>
-        </w:rPr>
-        <w:t> </w:t>
-      </w:r>
-      <w:r>
-        <w:rPr>
-          <w:sz w:val="24"/>
-          <w:szCs w:val="24"/>
-          <w:rtl/>
-          <w:lang w:bidi="ar-SY"/>
-        </w:rPr>
-        <w:t xml:space="preserve">القراءة والكتابة من ال </w:t>
-      </w:r>
-      <w:r>
-        <w:rPr>
-          <w:sz w:val="24"/>
-          <w:szCs w:val="24"/>
-          <w:lang w:bidi="ar-SY"/>
-        </w:rPr>
-        <w:t>hard disk</w:t>
-      </w:r>
-      <w:r>
-        <w:rPr>
-          <w:sz w:val="24"/>
-          <w:szCs w:val="24"/>
-          <w:rtl/>
-          <w:lang w:bidi="ar-SY"/>
-        </w:rPr>
-        <w:t> </w:t>
-      </w:r>
-      <w:r>
-        <w:rPr>
-          <w:sz w:val="24"/>
-          <w:szCs w:val="24"/>
-          <w:rtl/>
-          <w:lang w:bidi="ar-SY"/>
-        </w:rPr>
-        <w:t>و</w:t>
-      </w:r>
-      <w:r>
-        <w:rPr>
-          <w:sz w:val="24"/>
-          <w:szCs w:val="24"/>
-          <w:rtl/>
-          <w:lang w:bidi="ar-SY"/>
-        </w:rPr>
-        <w:t> </w:t>
-      </w:r>
-      <w:r>
-        <w:rPr>
-          <w:sz w:val="24"/>
-          <w:szCs w:val="24"/>
-          <w:rtl/>
-          <w:lang w:bidi="ar-SY"/>
-        </w:rPr>
-        <w:t xml:space="preserve">التعامل مع الشبكة… ، وبالتالي يكون في معزل تام عن باقي الـ </w:t>
-      </w:r>
-      <w:r>
-        <w:rPr>
-          <w:sz w:val="24"/>
-          <w:szCs w:val="24"/>
-          <w:lang w:bidi="ar-SY"/>
-        </w:rPr>
-        <w:t>processes</w:t>
-      </w:r>
-      <w:r>
-        <w:rPr>
-          <w:sz w:val="24"/>
-          <w:szCs w:val="24"/>
-          <w:rtl/>
-          <w:lang w:bidi="ar-SY"/>
-        </w:rPr>
-        <w:t xml:space="preserve"> في النظام. نفس فكرة الـ</w:t>
-      </w:r>
-      <w:r>
-        <w:rPr>
-          <w:sz w:val="24"/>
-          <w:szCs w:val="24"/>
-          <w:lang w:bidi="ar-SY"/>
-        </w:rPr>
-        <w:t>sand-boxing</w:t>
-      </w:r>
-      <w:r>
-        <w:rPr>
-          <w:sz w:val="24"/>
-          <w:szCs w:val="24"/>
-          <w:rtl/>
-          <w:lang w:bidi="ar-SY"/>
-        </w:rPr>
-        <w:t>.</w:t>
-      </w:r>
-    </w:p>
-    <w:p>
-      <w:pPr>
+        <w:rPr>
+          <w:sz w:val="24"/>
+          <w:szCs w:val="24"/>
+          <w:lang w:bidi="ar-SY"/>
+        </w:rPr>
+      </w:pPr>
+      <w:r>
+        <w:rPr>
+          <w:rFonts w:hint="cs"/>
+          <w:sz w:val="24"/>
+          <w:szCs w:val="24"/>
+          <w:rtl/>
+          <w:lang w:bidi="ar-SY"/>
+        </w:rPr>
+        <w:t xml:space="preserve">أما عن إمكانية إنشاء عدة نسخ من الكونتيتنر فتم عن طريق ال </w:t>
+      </w:r>
+      <w:proofErr w:type="spellStart"/>
+      <w:r>
+        <w:rPr>
+          <w:sz w:val="24"/>
+          <w:szCs w:val="24"/>
+          <w:lang w:bidi="ar-SY"/>
+        </w:rPr>
+        <w:t>docker</w:t>
+      </w:r>
+      <w:proofErr w:type="spellEnd"/>
+      <w:r>
+        <w:rPr>
+          <w:sz w:val="24"/>
+          <w:szCs w:val="24"/>
+          <w:lang w:bidi="ar-SY"/>
+        </w:rPr>
+        <w:t xml:space="preserve"> compose</w:t>
+      </w:r>
+      <w:r>
+        <w:rPr>
+          <w:rFonts w:hint="cs"/>
+          <w:sz w:val="24"/>
+          <w:szCs w:val="24"/>
+          <w:rtl/>
+          <w:lang w:bidi="ar-SY"/>
+        </w:rPr>
+        <w:t xml:space="preserve">. فببساطة منحط بال </w:t>
+      </w:r>
+      <w:r>
+        <w:rPr>
+          <w:rFonts w:ascii="Arial" w:hAnsi="Arial" w:cs="Arial"/>
+          <w:color w:val="000000"/>
+          <w:spacing w:val="5"/>
+          <w:shd w:val="clear" w:color="auto" w:fill="FFFFFF"/>
+        </w:rPr>
+        <w:t>Compose file</w:t>
+      </w:r>
+      <w:r>
+        <w:rPr>
+          <w:rFonts w:ascii="Arial" w:hAnsi="Arial" w:cs="Arial" w:hint="cs"/>
+          <w:color w:val="000000"/>
+          <w:spacing w:val="5"/>
+          <w:shd w:val="clear" w:color="auto" w:fill="FFFFFF"/>
+          <w:rtl/>
+        </w:rPr>
+        <w:t xml:space="preserve"> الكونفغريشنز لكل السيرفسز</w:t>
+      </w:r>
+      <w:r>
+        <w:rPr>
+          <w:rFonts w:ascii="Arial" w:hAnsi="Arial" w:cs="Arial" w:hint="cs"/>
+          <w:color w:val="000000"/>
+          <w:spacing w:val="5"/>
+          <w:shd w:val="clear" w:color="auto" w:fill="FFFFFF"/>
+          <w:rtl/>
+        </w:rPr>
+        <w:t xml:space="preserve"> وبعدين بتعملية وحدة بتم خلق وإقلاع كافة الكونتينرات </w:t>
+      </w:r>
+      <w:r>
+        <w:rPr>
+          <w:rFonts w:ascii="Arial" w:hAnsi="Arial" w:cs="Arial" w:hint="cs"/>
+          <w:color w:val="000000"/>
+          <w:spacing w:val="5"/>
+          <w:shd w:val="clear" w:color="auto" w:fill="FFFFFF"/>
+          <w:rtl/>
+        </w:rPr>
+        <w:t>بدء من</w:t>
+      </w:r>
+      <w:r>
+        <w:rPr>
+          <w:rFonts w:ascii="Arial" w:hAnsi="Arial" w:cs="Arial" w:hint="cs"/>
+          <w:color w:val="000000"/>
+          <w:spacing w:val="5"/>
+          <w:shd w:val="clear" w:color="auto" w:fill="FFFFFF"/>
+          <w:rtl/>
+        </w:rPr>
+        <w:t xml:space="preserve"> الملف المعرف سابقاً.</w:t>
+      </w:r>
+    </w:p>
+    <w:p>
+      <w:pPr>
+        <w:pStyle w:val="ListParagraph"/>
+        <w:numPr>
+          <w:ilvl w:val="0"/>
+          <w:numId w:val="1"/>
+        </w:numPr>
         <w:bidi/>
         <w:spacing w:line="360" w:lineRule="auto"/>
-        <w:jc w:val="both"/>
-        <w:rPr>
-          <w:sz w:val="24"/>
-          <w:szCs w:val="24"/>
-        </w:rPr>
-      </w:pPr>
-    </w:p>
-    <w:p>
-      <w:pPr>
-        <w:bidi/>
-        <w:spacing w:line="360" w:lineRule="auto"/>
-        <w:jc w:val="both"/>
-        <w:rPr>
-          <w:sz w:val="24"/>
-          <w:szCs w:val="24"/>
-          <w:lang w:bidi="ar-SY"/>
-        </w:rPr>
-      </w:pPr>
-      <w:r>
-        <w:rPr>
-          <w:rFonts w:hint="cs"/>
-          <w:sz w:val="24"/>
-          <w:szCs w:val="24"/>
-          <w:rtl/>
-          <w:lang w:bidi="ar-SY"/>
-        </w:rPr>
-        <w:t xml:space="preserve">الكونتاينرز مو فكرة جديدة متل ما شفنا، غوغل مثلاً كانت عم تستخدم لسنوات تكنولوجيا خاصة فيها لتحقق مبداً الكونتاينر، وفي العديد من التقينات باللينوكس بتحقق نفس المبداً منها </w:t>
-      </w:r>
-      <w:r>
-        <w:rPr>
-          <w:sz w:val="24"/>
-          <w:szCs w:val="24"/>
-          <w:lang w:bidi="ar-SY"/>
-        </w:rPr>
-        <w:t>Zones</w:t>
-      </w:r>
-      <w:r>
-        <w:rPr>
-          <w:rFonts w:hint="cs"/>
-          <w:sz w:val="24"/>
-          <w:szCs w:val="24"/>
-          <w:rtl/>
-          <w:lang w:bidi="ar-SY"/>
-        </w:rPr>
-        <w:t xml:space="preserve"> و </w:t>
-      </w:r>
-      <w:r>
-        <w:rPr>
-          <w:sz w:val="24"/>
-          <w:szCs w:val="24"/>
-          <w:lang w:bidi="ar-SY"/>
-        </w:rPr>
-        <w:t>BSD jails</w:t>
-      </w:r>
-      <w:r>
-        <w:rPr>
-          <w:rFonts w:hint="cs"/>
-          <w:sz w:val="24"/>
-          <w:szCs w:val="24"/>
-          <w:rtl/>
-          <w:lang w:bidi="ar-SY"/>
-        </w:rPr>
-        <w:t>.</w:t>
-      </w:r>
-    </w:p>
-    <w:p>
-      <w:pPr>
-        <w:bidi/>
-        <w:spacing w:line="360" w:lineRule="auto"/>
-        <w:rPr>
-          <w:rFonts w:hint="cs"/>
-          <w:sz w:val="24"/>
-          <w:szCs w:val="24"/>
-          <w:lang w:bidi="ar-SY"/>
-        </w:rPr>
-      </w:pPr>
+        <w:rPr>
+          <w:sz w:val="24"/>
+          <w:szCs w:val="24"/>
+          <w:rtl/>
+          <w:lang w:bidi="ar-SY"/>
+        </w:rPr>
+      </w:pPr>
+      <w:r>
+        <w:rPr>
+          <w:rFonts w:hint="cs"/>
+          <w:sz w:val="24"/>
+          <w:szCs w:val="24"/>
+          <w:rtl/>
+          <w:lang w:bidi="ar-SY"/>
+        </w:rPr>
+        <w:t xml:space="preserve">نتيجة لإمكانية إيجاد </w:t>
+      </w:r>
+      <w:r>
+        <w:rPr>
+          <w:rFonts w:hint="cs"/>
+          <w:sz w:val="24"/>
+          <w:szCs w:val="24"/>
+          <w:rtl/>
+          <w:lang w:bidi="ar-SY"/>
+        </w:rPr>
+        <w:t xml:space="preserve">مجموعة كبيرة من الكونتينرات </w:t>
+      </w:r>
+      <w:r>
+        <w:rPr>
+          <w:rFonts w:hint="cs"/>
+          <w:sz w:val="24"/>
+          <w:szCs w:val="24"/>
+          <w:rtl/>
+          <w:lang w:bidi="ar-SY"/>
+        </w:rPr>
+        <w:t xml:space="preserve">ظهرت مشكلة إدارة هل كونتينرات </w:t>
+      </w:r>
+      <w:r>
+        <w:rPr>
+          <w:rFonts w:hint="cs"/>
+          <w:sz w:val="24"/>
+          <w:szCs w:val="24"/>
+          <w:rtl/>
+          <w:lang w:bidi="ar-SY"/>
+        </w:rPr>
+        <w:t xml:space="preserve">وخاصة لما بتكون على هوست واحد.. لهيك تم إيجاد </w:t>
+      </w:r>
+      <w:r>
+        <w:rPr>
+          <w:rFonts w:hint="cs"/>
+          <w:sz w:val="24"/>
+          <w:szCs w:val="24"/>
+          <w:rtl/>
+          <w:lang w:bidi="ar-SY"/>
+        </w:rPr>
+        <w:t xml:space="preserve">شي بيقدر يدير هل كونتينرات اسمه </w:t>
+      </w:r>
+      <w:proofErr w:type="spellStart"/>
+      <w:r>
+        <w:rPr>
+          <w:sz w:val="24"/>
+          <w:szCs w:val="24"/>
+          <w:lang w:bidi="ar-SY"/>
+        </w:rPr>
+        <w:t>docker</w:t>
+      </w:r>
+      <w:proofErr w:type="spellEnd"/>
+      <w:r>
+        <w:rPr>
+          <w:sz w:val="24"/>
+          <w:szCs w:val="24"/>
+          <w:lang w:bidi="ar-SY"/>
+        </w:rPr>
+        <w:t xml:space="preserve"> swarm </w:t>
+      </w:r>
+      <w:r>
+        <w:rPr>
+          <w:rFonts w:hint="cs"/>
+          <w:sz w:val="24"/>
+          <w:szCs w:val="24"/>
+          <w:rtl/>
+          <w:lang w:bidi="ar-SY"/>
+        </w:rPr>
+        <w:t xml:space="preserve"> من خلاله بيقدر المستخدم </w:t>
+      </w:r>
+      <w:r>
+        <w:rPr>
+          <w:rFonts w:hint="cs"/>
+          <w:sz w:val="24"/>
+          <w:szCs w:val="24"/>
+          <w:rtl/>
+          <w:lang w:bidi="ar-SY"/>
+        </w:rPr>
+        <w:lastRenderedPageBreak/>
+        <w:t>يعنقد أو يجمع مجموعة من العقد بالدوكر وبالتالي بتصير كسيتم افتراضي واحد. كما انه بيعمل على توزيع الور لود وبالتالي بيخففلي التعقيد.</w:t>
+      </w:r>
     </w:p>
     <w:sectPr>
       <w:pgSz w:w="12240" w:h="15840"/>
@@ -1794,6 +2675,126 @@
     </w:sectPr>
   </w:body>
 </w:document>
+</file>
+
+<file path=word/numbering.xml><?xml version="1.0" encoding="utf-8"?>
+<w:numbering xmlns:wpc="http://schemas.microsoft.com/office/word/2010/wordprocessingCanvas" xmlns:cx="http://schemas.microsoft.com/office/drawing/2014/chartex" xmlns:mc="http://schemas.openxmlformats.org/markup-compatibility/2006" xmlns:o="urn:schemas-microsoft-com:office:office" xmlns:r="http://schemas.openxmlformats.org/officeDocument/2006/relationships" xmlns:m="http://schemas.openxmlformats.org/officeDocument/2006/math" xmlns:v="urn:schemas-microsoft-com:vml" xmlns:wp14="http://schemas.microsoft.com/office/word/2010/wordprocessingDrawing" xmlns:wp="http://schemas.openxmlformats.org/drawingml/2006/wordprocessingDrawing" xmlns:w10="urn:schemas-microsoft-com:office:word" xmlns:w="http://schemas.openxmlformats.org/wordprocessingml/2006/main" xmlns:w14="http://schemas.microsoft.com/office/word/2010/wordml" xmlns:w15="http://schemas.microsoft.com/office/word/2012/wordml" xmlns:w16se="http://schemas.microsoft.com/office/word/2015/wordml/symex" xmlns:wpg="http://schemas.microsoft.com/office/word/2010/wordprocessingGroup" xmlns:wpi="http://schemas.microsoft.com/office/word/2010/wordprocessingInk" xmlns:wne="http://schemas.microsoft.com/office/word/2006/wordml" xmlns:wps="http://schemas.microsoft.com/office/word/2010/wordprocessingShape" mc:Ignorable="w14 w15 w16se wp14">
+  <w:abstractNum w:abstractNumId="0" w15:restartNumberingAfterBreak="0">
+    <w:nsid w:val="344F712A"/>
+    <w:multiLevelType w:val="hybridMultilevel"/>
+    <w:tmpl w:val="21005724"/>
+    <w:lvl w:ilvl="0" w:tplc="763AEEA0">
+      <w:numFmt w:val="bullet"/>
+      <w:lvlText w:val="-"/>
+      <w:lvlJc w:val="left"/>
+      <w:pPr>
+        <w:ind w:left="720" w:hanging="360"/>
+      </w:pPr>
+      <w:rPr>
+        <w:rFonts w:ascii="Arial" w:eastAsiaTheme="minorHAnsi" w:hAnsi="Arial" w:cs="Arial" w:hint="default"/>
+      </w:rPr>
+    </w:lvl>
+    <w:lvl w:ilvl="1" w:tplc="04090003" w:tentative="1">
+      <w:start w:val="1"/>
+      <w:numFmt w:val="bullet"/>
+      <w:lvlText w:val="o"/>
+      <w:lvlJc w:val="left"/>
+      <w:pPr>
+        <w:ind w:left="1440" w:hanging="360"/>
+      </w:pPr>
+      <w:rPr>
+        <w:rFonts w:ascii="Courier New" w:hAnsi="Courier New" w:cs="Courier New" w:hint="default"/>
+      </w:rPr>
+    </w:lvl>
+    <w:lvl w:ilvl="2" w:tplc="04090005" w:tentative="1">
+      <w:start w:val="1"/>
+      <w:numFmt w:val="bullet"/>
+      <w:lvlText w:val=""/>
+      <w:lvlJc w:val="left"/>
+      <w:pPr>
+        <w:ind w:left="2160" w:hanging="360"/>
+      </w:pPr>
+      <w:rPr>
+        <w:rFonts w:ascii="Wingdings" w:hAnsi="Wingdings" w:hint="default"/>
+      </w:rPr>
+    </w:lvl>
+    <w:lvl w:ilvl="3" w:tplc="04090001" w:tentative="1">
+      <w:start w:val="1"/>
+      <w:numFmt w:val="bullet"/>
+      <w:lvlText w:val=""/>
+      <w:lvlJc w:val="left"/>
+      <w:pPr>
+        <w:ind w:left="2880" w:hanging="360"/>
+      </w:pPr>
+      <w:rPr>
+        <w:rFonts w:ascii="Symbol" w:hAnsi="Symbol" w:hint="default"/>
+      </w:rPr>
+    </w:lvl>
+    <w:lvl w:ilvl="4" w:tplc="04090003" w:tentative="1">
+      <w:start w:val="1"/>
+      <w:numFmt w:val="bullet"/>
+      <w:lvlText w:val="o"/>
+      <w:lvlJc w:val="left"/>
+      <w:pPr>
+        <w:ind w:left="3600" w:hanging="360"/>
+      </w:pPr>
+      <w:rPr>
+        <w:rFonts w:ascii="Courier New" w:hAnsi="Courier New" w:cs="Courier New" w:hint="default"/>
+      </w:rPr>
+    </w:lvl>
+    <w:lvl w:ilvl="5" w:tplc="04090005" w:tentative="1">
+      <w:start w:val="1"/>
+      <w:numFmt w:val="bullet"/>
+      <w:lvlText w:val=""/>
+      <w:lvlJc w:val="left"/>
+      <w:pPr>
+        <w:ind w:left="4320" w:hanging="360"/>
+      </w:pPr>
+      <w:rPr>
+        <w:rFonts w:ascii="Wingdings" w:hAnsi="Wingdings" w:hint="default"/>
+      </w:rPr>
+    </w:lvl>
+    <w:lvl w:ilvl="6" w:tplc="04090001" w:tentative="1">
+      <w:start w:val="1"/>
+      <w:numFmt w:val="bullet"/>
+      <w:lvlText w:val=""/>
+      <w:lvlJc w:val="left"/>
+      <w:pPr>
+        <w:ind w:left="5040" w:hanging="360"/>
+      </w:pPr>
+      <w:rPr>
+        <w:rFonts w:ascii="Symbol" w:hAnsi="Symbol" w:hint="default"/>
+      </w:rPr>
+    </w:lvl>
+    <w:lvl w:ilvl="7" w:tplc="04090003" w:tentative="1">
+      <w:start w:val="1"/>
+      <w:numFmt w:val="bullet"/>
+      <w:lvlText w:val="o"/>
+      <w:lvlJc w:val="left"/>
+      <w:pPr>
+        <w:ind w:left="5760" w:hanging="360"/>
+      </w:pPr>
+      <w:rPr>
+        <w:rFonts w:ascii="Courier New" w:hAnsi="Courier New" w:cs="Courier New" w:hint="default"/>
+      </w:rPr>
+    </w:lvl>
+    <w:lvl w:ilvl="8" w:tplc="04090005" w:tentative="1">
+      <w:start w:val="1"/>
+      <w:numFmt w:val="bullet"/>
+      <w:lvlText w:val=""/>
+      <w:lvlJc w:val="left"/>
+      <w:pPr>
+        <w:ind w:left="6480" w:hanging="360"/>
+      </w:pPr>
+      <w:rPr>
+        <w:rFonts w:ascii="Wingdings" w:hAnsi="Wingdings" w:hint="default"/>
+      </w:rPr>
+    </w:lvl>
+  </w:abstractNum>
+  <w:num w:numId="1">
+    <w:abstractNumId w:val="0"/>
+  </w:num>
+</w:numbering>
 </file>
 
 <file path=word/styles.xml><?xml version="1.0" encoding="utf-8"?>
@@ -1813,7 +2814,7 @@
       </w:pPr>
     </w:pPrDefault>
   </w:docDefaults>
-  <w:latentStyles w:defLockedState="0" w:defUIPriority="99" w:defSemiHidden="0" w:defUnhideWhenUsed="0" w:defQFormat="0" w:count="374">
+  <w:latentStyles w:defLockedState="0" w:defUIPriority="99" w:defSemiHidden="0" w:defUnhideWhenUsed="0" w:defQFormat="0" w:count="371">
     <w:lsdException w:name="Normal" w:uiPriority="0" w:qFormat="1"/>
     <w:lsdException w:name="heading 1" w:uiPriority="9" w:qFormat="1"/>
     <w:lsdException w:name="heading 2" w:semiHidden="1" w:uiPriority="9" w:unhideWhenUsed="1" w:qFormat="1"/>
@@ -2185,9 +3186,6 @@
     <w:lsdException w:name="List Table 5 Dark Accent 6" w:uiPriority="50"/>
     <w:lsdException w:name="List Table 6 Colorful Accent 6" w:uiPriority="51"/>
     <w:lsdException w:name="List Table 7 Colorful Accent 6" w:uiPriority="52"/>
-    <w:lsdException w:name="Mention" w:semiHidden="1" w:unhideWhenUsed="1"/>
-    <w:lsdException w:name="Smart Hyperlink" w:semiHidden="1" w:unhideWhenUsed="1"/>
-    <w:lsdException w:name="Hashtag" w:semiHidden="1" w:unhideWhenUsed="1"/>
   </w:latentStyles>
   <w:style w:type="paragraph" w:default="1" w:styleId="Normal">
     <w:name w:val="Normal"/>
@@ -2240,6 +3238,17 @@
     <w:name w:val="apple-converted-space"/>
     <w:basedOn w:val="DefaultParagraphFont"/>
     <w:rsid w:val="00160351"/>
+  </w:style>
+  <w:style w:type="paragraph" w:styleId="ListParagraph">
+    <w:name w:val="List Paragraph"/>
+    <w:basedOn w:val="Normal"/>
+    <w:uiPriority w:val="34"/>
+    <w:qFormat/>
+    <w:rsid w:val="00367910"/>
+    <w:pPr>
+      <w:ind w:left="720"/>
+      <w:contextualSpacing/>
+    </w:pPr>
   </w:style>
 </w:styles>
 </file>

</xml_diff>

<commit_message>
add some of bassel transcription
</commit_message>
<xml_diff>
--- a/Transcription.docx
+++ b/Transcription.docx
@@ -1,7 +1,411 @@
 
 <file path=word/document.xml><?xml version="1.0" encoding="utf-8"?>
-<w:document xmlns:wpc="http://schemas.microsoft.com/office/word/2010/wordprocessingCanvas" xmlns:cx="http://schemas.microsoft.com/office/drawing/2014/chartex" xmlns:mc="http://schemas.openxmlformats.org/markup-compatibility/2006" xmlns:o="urn:schemas-microsoft-com:office:office" xmlns:r="http://schemas.openxmlformats.org/officeDocument/2006/relationships" xmlns:m="http://schemas.openxmlformats.org/officeDocument/2006/math" xmlns:v="urn:schemas-microsoft-com:vml" xmlns:wp14="http://schemas.microsoft.com/office/word/2010/wordprocessingDrawing" xmlns:wp="http://schemas.openxmlformats.org/drawingml/2006/wordprocessingDrawing" xmlns:w10="urn:schemas-microsoft-com:office:word" xmlns:w="http://schemas.openxmlformats.org/wordprocessingml/2006/main" xmlns:w14="http://schemas.microsoft.com/office/word/2010/wordml" xmlns:w15="http://schemas.microsoft.com/office/word/2012/wordml" xmlns:w16se="http://schemas.microsoft.com/office/word/2015/wordml/symex" xmlns:wpg="http://schemas.microsoft.com/office/word/2010/wordprocessingGroup" xmlns:wpi="http://schemas.microsoft.com/office/word/2010/wordprocessingInk" xmlns:wne="http://schemas.microsoft.com/office/word/2006/wordml" xmlns:wps="http://schemas.microsoft.com/office/word/2010/wordprocessingShape" mc:Ignorable="w14 w15 w16se wp14">
+<w:document xmlns:wpc="http://schemas.microsoft.com/office/word/2010/wordprocessingCanvas" xmlns:cx="http://schemas.microsoft.com/office/drawing/2014/chartex" xmlns:cx1="http://schemas.microsoft.com/office/drawing/2015/9/8/chartex" xmlns:cx2="http://schemas.microsoft.com/office/drawing/2015/10/21/chartex" xmlns:cx3="http://schemas.microsoft.com/office/drawing/2016/5/9/chartex" xmlns:cx4="http://schemas.microsoft.com/office/drawing/2016/5/10/chartex" xmlns:cx5="http://schemas.microsoft.com/office/drawing/2016/5/11/chartex" xmlns:mc="http://schemas.openxmlformats.org/markup-compatibility/2006" xmlns:o="urn:schemas-microsoft-com:office:office" xmlns:r="http://schemas.openxmlformats.org/officeDocument/2006/relationships" xmlns:m="http://schemas.openxmlformats.org/officeDocument/2006/math" xmlns:v="urn:schemas-microsoft-com:vml" xmlns:wp14="http://schemas.microsoft.com/office/word/2010/wordprocessingDrawing" xmlns:wp="http://schemas.openxmlformats.org/drawingml/2006/wordprocessingDrawing" xmlns:w10="urn:schemas-microsoft-com:office:word" xmlns:w="http://schemas.openxmlformats.org/wordprocessingml/2006/main" xmlns:w14="http://schemas.microsoft.com/office/word/2010/wordml" xmlns:w15="http://schemas.microsoft.com/office/word/2012/wordml" xmlns:w16se="http://schemas.microsoft.com/office/word/2015/wordml/symex" xmlns:wpg="http://schemas.microsoft.com/office/word/2010/wordprocessingGroup" xmlns:wpi="http://schemas.microsoft.com/office/word/2010/wordprocessingInk" xmlns:wne="http://schemas.microsoft.com/office/word/2006/wordml" xmlns:wps="http://schemas.microsoft.com/office/word/2010/wordprocessingShape" mc:Ignorable="w14 w15 w16se wp14">
   <w:body>
+    <w:p>
+      <w:pPr>
+        <w:bidi/>
+        <w:rPr>
+          <w:b/>
+          <w:bCs/>
+          <w:sz w:val="28"/>
+          <w:szCs w:val="28"/>
+          <w:lang w:bidi="ar-SY"/>
+        </w:rPr>
+      </w:pPr>
+      <w:r>
+        <w:rPr>
+          <w:rFonts w:hint="cs"/>
+          <w:b/>
+          <w:bCs/>
+          <w:sz w:val="28"/>
+          <w:szCs w:val="28"/>
+          <w:rtl/>
+          <w:lang w:bidi="ar-SY"/>
+        </w:rPr>
+        <w:t xml:space="preserve">الفقرة </w:t>
+      </w:r>
+      <w:r>
+        <w:rPr>
+          <w:b/>
+          <w:bCs/>
+          <w:sz w:val="28"/>
+          <w:szCs w:val="28"/>
+          <w:lang w:bidi="ar-SY"/>
+        </w:rPr>
+        <w:t>The Solution</w:t>
+      </w:r>
+      <w:r>
+        <w:rPr>
+          <w:rFonts w:hint="cs"/>
+          <w:b/>
+          <w:bCs/>
+          <w:sz w:val="28"/>
+          <w:szCs w:val="28"/>
+          <w:rtl/>
+          <w:lang w:bidi="ar-SY"/>
+        </w:rPr>
+        <w:t xml:space="preserve"> (عمر):</w:t>
+      </w:r>
+    </w:p>
+    <w:p>
+      <w:pPr>
+        <w:bidi/>
+        <w:spacing w:line="360" w:lineRule="auto"/>
+        <w:jc w:val="both"/>
+        <w:rPr>
+          <w:rFonts w:hint="cs"/>
+          <w:sz w:val="24"/>
+          <w:szCs w:val="24"/>
+          <w:rtl/>
+          <w:lang w:bidi="ar-SY"/>
+        </w:rPr>
+      </w:pPr>
+      <w:r>
+        <w:rPr>
+          <w:sz w:val="24"/>
+          <w:szCs w:val="24"/>
+          <w:lang w:bidi="ar-SY"/>
+        </w:rPr>
+        <w:t>….</w:t>
+      </w:r>
+    </w:p>
+    <w:p>
+      <w:pPr>
+        <w:bidi/>
+        <w:spacing w:line="360" w:lineRule="auto"/>
+        <w:jc w:val="both"/>
+        <w:rPr>
+          <w:rFonts w:hint="cs"/>
+          <w:sz w:val="24"/>
+          <w:szCs w:val="24"/>
+          <w:rtl/>
+          <w:lang w:bidi="ar-SY"/>
+        </w:rPr>
+      </w:pPr>
+      <w:r>
+        <w:rPr>
+          <w:sz w:val="24"/>
+          <w:szCs w:val="24"/>
+          <w:rtl/>
+          <w:lang w:bidi="ar-SY"/>
+        </w:rPr>
+        <w:t>الحاوية هي غلاف يستخدم لعزل مجموعة عمليات عن باقي عمليات النظام في التعامل مع الـ </w:t>
+      </w:r>
+      <w:r>
+        <w:rPr>
+          <w:sz w:val="24"/>
+          <w:szCs w:val="24"/>
+          <w:lang w:bidi="ar-SY"/>
+        </w:rPr>
+        <w:t>processor</w:t>
+      </w:r>
+      <w:r>
+        <w:rPr>
+          <w:sz w:val="24"/>
+          <w:szCs w:val="24"/>
+          <w:rtl/>
+          <w:lang w:bidi="ar-SY"/>
+        </w:rPr>
+        <w:t> </w:t>
+      </w:r>
+      <w:r>
+        <w:rPr>
+          <w:rFonts w:hint="cs"/>
+          <w:sz w:val="24"/>
+          <w:szCs w:val="24"/>
+          <w:rtl/>
+          <w:lang w:bidi="ar-SY"/>
+        </w:rPr>
+        <w:t>و</w:t>
+      </w:r>
+      <w:r>
+        <w:rPr>
+          <w:sz w:val="24"/>
+          <w:szCs w:val="24"/>
+          <w:lang w:bidi="ar-SY"/>
+        </w:rPr>
+        <w:t>RAM</w:t>
+      </w:r>
+      <w:r>
+        <w:rPr>
+          <w:rFonts w:hint="cs"/>
+          <w:sz w:val="24"/>
+          <w:szCs w:val="24"/>
+          <w:rtl/>
+          <w:lang w:bidi="ar-SY"/>
+        </w:rPr>
+        <w:t> والقراءة والكتابة</w:t>
+      </w:r>
+      <w:r>
+        <w:rPr>
+          <w:sz w:val="24"/>
+          <w:szCs w:val="24"/>
+          <w:rtl/>
+          <w:lang w:bidi="ar-SY"/>
+        </w:rPr>
+        <w:t xml:space="preserve"> من ال </w:t>
+      </w:r>
+      <w:r>
+        <w:rPr>
+          <w:sz w:val="24"/>
+          <w:szCs w:val="24"/>
+          <w:lang w:bidi="ar-SY"/>
+        </w:rPr>
+        <w:t>hard disk</w:t>
+      </w:r>
+      <w:r>
+        <w:rPr>
+          <w:sz w:val="24"/>
+          <w:szCs w:val="24"/>
+          <w:rtl/>
+          <w:lang w:bidi="ar-SY"/>
+        </w:rPr>
+        <w:t> </w:t>
+      </w:r>
+      <w:r>
+        <w:rPr>
+          <w:rFonts w:hint="cs"/>
+          <w:sz w:val="24"/>
+          <w:szCs w:val="24"/>
+          <w:rtl/>
+          <w:lang w:bidi="ar-SY"/>
+        </w:rPr>
+        <w:t>والتعامل مع</w:t>
+      </w:r>
+      <w:r>
+        <w:rPr>
+          <w:sz w:val="24"/>
+          <w:szCs w:val="24"/>
+          <w:rtl/>
+          <w:lang w:bidi="ar-SY"/>
+        </w:rPr>
+        <w:t xml:space="preserve"> الشبكة</w:t>
+      </w:r>
+      <w:r>
+        <w:rPr>
+          <w:rFonts w:hint="cs"/>
+          <w:sz w:val="24"/>
+          <w:szCs w:val="24"/>
+          <w:rtl/>
+          <w:lang w:bidi="ar-SY"/>
+        </w:rPr>
+        <w:t>…،</w:t>
+      </w:r>
+      <w:r>
+        <w:rPr>
+          <w:sz w:val="24"/>
+          <w:szCs w:val="24"/>
+          <w:rtl/>
+          <w:lang w:bidi="ar-SY"/>
+        </w:rPr>
+        <w:t xml:space="preserve"> وبالتالي يكون في معزل تام عن باقي الـ </w:t>
+      </w:r>
+      <w:r>
+        <w:rPr>
+          <w:sz w:val="24"/>
+          <w:szCs w:val="24"/>
+          <w:lang w:bidi="ar-SY"/>
+        </w:rPr>
+        <w:t>processes</w:t>
+      </w:r>
+      <w:r>
+        <w:rPr>
+          <w:sz w:val="24"/>
+          <w:szCs w:val="24"/>
+          <w:rtl/>
+          <w:lang w:bidi="ar-SY"/>
+        </w:rPr>
+        <w:t xml:space="preserve"> في النظام. نفس فكرة </w:t>
+      </w:r>
+      <w:r>
+        <w:rPr>
+          <w:rFonts w:hint="cs"/>
+          <w:sz w:val="24"/>
+          <w:szCs w:val="24"/>
+          <w:rtl/>
+          <w:lang w:bidi="ar-SY"/>
+        </w:rPr>
+        <w:t>الـ</w:t>
+      </w:r>
+      <w:r>
+        <w:rPr>
+          <w:sz w:val="24"/>
+          <w:szCs w:val="24"/>
+          <w:lang w:bidi="ar-SY"/>
+        </w:rPr>
+        <w:t xml:space="preserve"> sand-boxing</w:t>
+      </w:r>
+      <w:r>
+        <w:rPr>
+          <w:sz w:val="24"/>
+          <w:szCs w:val="24"/>
+          <w:rtl/>
+          <w:lang w:bidi="ar-SY"/>
+        </w:rPr>
+        <w:t>.</w:t>
+      </w:r>
+    </w:p>
+    <w:p>
+      <w:pPr>
+        <w:bidi/>
+        <w:spacing w:line="360" w:lineRule="auto"/>
+        <w:jc w:val="both"/>
+        <w:rPr>
+          <w:sz w:val="24"/>
+          <w:szCs w:val="24"/>
+          <w:lang w:bidi="ar-SY"/>
+        </w:rPr>
+      </w:pPr>
+      <w:r>
+        <w:rPr>
+          <w:rFonts w:hint="cs"/>
+          <w:sz w:val="24"/>
+          <w:szCs w:val="24"/>
+          <w:rtl/>
+          <w:lang w:bidi="ar-SY"/>
+        </w:rPr>
+        <w:t xml:space="preserve">الكونتانير مالها فكرة جديدة متل ما شفنا، غوغل مثلاً كانت عم تستخدم لسنوات تكنولوجيا خاصة فيها لتحقق مبداً </w:t>
+      </w:r>
+      <w:r>
+        <w:rPr>
+          <w:rFonts w:hint="cs"/>
+          <w:sz w:val="24"/>
+          <w:szCs w:val="24"/>
+          <w:rtl/>
+          <w:lang w:bidi="ar-SY"/>
+        </w:rPr>
+        <w:t>الكونتانيرز</w:t>
+      </w:r>
+      <w:r>
+        <w:rPr>
+          <w:rFonts w:hint="cs"/>
+          <w:sz w:val="24"/>
+          <w:szCs w:val="24"/>
+          <w:rtl/>
+          <w:lang w:bidi="ar-SY"/>
+        </w:rPr>
+        <w:t xml:space="preserve">، وفي العديد من </w:t>
+      </w:r>
+      <w:r>
+        <w:rPr>
+          <w:rFonts w:hint="cs"/>
+          <w:sz w:val="24"/>
+          <w:szCs w:val="24"/>
+          <w:rtl/>
+          <w:lang w:bidi="ar-SY"/>
+        </w:rPr>
+        <w:t>التقنيات</w:t>
+      </w:r>
+      <w:r>
+        <w:rPr>
+          <w:rFonts w:hint="cs"/>
+          <w:sz w:val="24"/>
+          <w:szCs w:val="24"/>
+          <w:rtl/>
+          <w:lang w:bidi="ar-SY"/>
+        </w:rPr>
+        <w:t xml:space="preserve"> باللينوكس بتحقق نفس </w:t>
+      </w:r>
+      <w:r>
+        <w:rPr>
+          <w:rFonts w:hint="cs"/>
+          <w:sz w:val="24"/>
+          <w:szCs w:val="24"/>
+          <w:rtl/>
+          <w:lang w:bidi="ar-SY"/>
+        </w:rPr>
+        <w:t>المبدأ</w:t>
+      </w:r>
+      <w:r>
+        <w:rPr>
+          <w:rFonts w:hint="cs"/>
+          <w:sz w:val="24"/>
+          <w:szCs w:val="24"/>
+          <w:rtl/>
+          <w:lang w:bidi="ar-SY"/>
+        </w:rPr>
+        <w:t xml:space="preserve"> منها </w:t>
+      </w:r>
+      <w:r>
+        <w:rPr>
+          <w:sz w:val="24"/>
+          <w:szCs w:val="24"/>
+          <w:lang w:bidi="ar-SY"/>
+        </w:rPr>
+        <w:t>Zones</w:t>
+      </w:r>
+      <w:r>
+        <w:rPr>
+          <w:rFonts w:hint="cs"/>
+          <w:sz w:val="24"/>
+          <w:szCs w:val="24"/>
+          <w:rtl/>
+          <w:lang w:bidi="ar-SY"/>
+        </w:rPr>
+        <w:t xml:space="preserve"> و</w:t>
+      </w:r>
+      <w:r>
+        <w:rPr>
+          <w:sz w:val="24"/>
+          <w:szCs w:val="24"/>
+          <w:lang w:bidi="ar-SY"/>
+        </w:rPr>
+        <w:t>BSD</w:t>
+      </w:r>
+      <w:r>
+        <w:rPr>
+          <w:rFonts w:hint="cs"/>
+          <w:sz w:val="24"/>
+          <w:szCs w:val="24"/>
+          <w:rtl/>
+          <w:lang w:bidi="ar-SY"/>
+        </w:rPr>
+        <w:t xml:space="preserve"> </w:t>
+      </w:r>
+      <w:r>
+        <w:rPr>
+          <w:sz w:val="24"/>
+          <w:szCs w:val="24"/>
+          <w:lang w:bidi="ar-SY"/>
+        </w:rPr>
+        <w:t>jails</w:t>
+      </w:r>
+      <w:r>
+        <w:rPr>
+          <w:rFonts w:hint="cs"/>
+          <w:sz w:val="24"/>
+          <w:szCs w:val="24"/>
+          <w:rtl/>
+          <w:lang w:bidi="ar-SY"/>
+        </w:rPr>
+        <w:t>.</w:t>
+      </w:r>
+    </w:p>
+    <w:p>
+      <w:pPr>
+        <w:bidi/>
+        <w:spacing w:line="360" w:lineRule="auto"/>
+        <w:jc w:val="both"/>
+        <w:rPr>
+          <w:rFonts w:hint="cs"/>
+          <w:sz w:val="24"/>
+          <w:szCs w:val="24"/>
+          <w:rtl/>
+          <w:lang w:bidi="ar-SY"/>
+        </w:rPr>
+      </w:pPr>
+      <w:r>
+        <w:rPr>
+          <w:sz w:val="24"/>
+          <w:szCs w:val="24"/>
+          <w:lang w:bidi="ar-SY"/>
+        </w:rPr>
+        <w:t>….</w:t>
+      </w:r>
+      <w:bookmarkStart w:id="0" w:name="_GoBack"/>
+      <w:bookmarkEnd w:id="0"/>
+    </w:p>
     <w:p>
       <w:pPr>
         <w:bidi/>
@@ -265,7 +669,6 @@
         </w:rPr>
         <w:t xml:space="preserve"> وأشهر مثال عليه هو ال </w:t>
       </w:r>
-      <w:proofErr w:type="spellStart"/>
       <w:r>
         <w:rPr>
           <w:sz w:val="24"/>
@@ -274,7 +677,6 @@
         </w:rPr>
         <w:t>Vmware</w:t>
       </w:r>
-      <w:proofErr w:type="spellEnd"/>
       <w:r>
         <w:rPr>
           <w:rFonts w:hint="cs"/>
@@ -357,7 +759,6 @@
         </w:rPr>
         <w:t xml:space="preserve">) لل </w:t>
       </w:r>
-      <w:proofErr w:type="spellStart"/>
       <w:r>
         <w:rPr>
           <w:sz w:val="24"/>
@@ -366,7 +767,6 @@
         </w:rPr>
         <w:t>Hypervisoer</w:t>
       </w:r>
-      <w:proofErr w:type="spellEnd"/>
       <w:r>
         <w:rPr>
           <w:rFonts w:hint="cs"/>
@@ -642,6 +1042,7 @@
           <w:rtl/>
           <w:lang w:bidi="ar-SY"/>
         </w:rPr>
+        <w:lastRenderedPageBreak/>
         <w:t xml:space="preserve">ومتل لما بدنا هاوس جديد فنحنا مضطرين نبني واحد من الصفر كمان ال </w:t>
       </w:r>
       <w:r>
@@ -872,7 +1273,6 @@
         </w:rPr>
         <w:t xml:space="preserve">الكونتاينر بتأمنلي </w:t>
       </w:r>
-      <w:proofErr w:type="spellStart"/>
       <w:r>
         <w:rPr>
           <w:sz w:val="24"/>
@@ -881,7 +1281,6 @@
         </w:rPr>
         <w:t>Virtulizatoin</w:t>
       </w:r>
-      <w:proofErr w:type="spellEnd"/>
       <w:r>
         <w:rPr>
           <w:rFonts w:hint="cs"/>
@@ -892,7 +1291,6 @@
         </w:rPr>
         <w:t xml:space="preserve"> على مستوى نظام التشغيل، يعني عندي مجموعة من الكونتاينرز بتتشارك ال </w:t>
       </w:r>
-      <w:proofErr w:type="spellStart"/>
       <w:r>
         <w:rPr>
           <w:sz w:val="24"/>
@@ -901,7 +1299,6 @@
         </w:rPr>
         <w:t>Kernal</w:t>
       </w:r>
-      <w:proofErr w:type="spellEnd"/>
       <w:r>
         <w:rPr>
           <w:rFonts w:hint="cs"/>
@@ -948,7 +1345,6 @@
         </w:rPr>
         <w:t xml:space="preserve"> يلي بتحتاجها بعلمها بحسب الأنظمة او البرامج يلي فيها وبتتشارك بنفس الوقت مع غيرها بل </w:t>
       </w:r>
-      <w:proofErr w:type="spellStart"/>
       <w:r>
         <w:rPr>
           <w:sz w:val="24"/>
@@ -957,7 +1353,6 @@
         </w:rPr>
         <w:t>Kernal</w:t>
       </w:r>
-      <w:proofErr w:type="spellEnd"/>
       <w:r>
         <w:rPr>
           <w:rFonts w:hint="cs"/>
@@ -989,10 +1384,8 @@
           <w:rtl/>
           <w:lang w:bidi="ar-SY"/>
         </w:rPr>
-        <w:lastRenderedPageBreak/>
         <w:t xml:space="preserve">ففينا نشبها بالشقة </w:t>
       </w:r>
-      <w:proofErr w:type="spellStart"/>
       <w:r>
         <w:rPr>
           <w:sz w:val="24"/>
@@ -1001,7 +1394,6 @@
         </w:rPr>
         <w:t>Appartment</w:t>
       </w:r>
-      <w:proofErr w:type="spellEnd"/>
       <w:r>
         <w:rPr>
           <w:rFonts w:hint="cs"/>
@@ -1180,6 +1572,42 @@
           <w:lang w:bidi="ar-SY"/>
         </w:rPr>
         <w:t>):</w:t>
+      </w:r>
+    </w:p>
+    <w:p>
+      <w:pPr>
+        <w:bidi/>
+        <w:jc w:val="center"/>
+        <w:rPr>
+          <w:b/>
+          <w:bCs/>
+          <w:sz w:val="28"/>
+          <w:szCs w:val="28"/>
+          <w:rtl/>
+          <w:lang w:bidi="ar-SY"/>
+        </w:rPr>
+      </w:pPr>
+      <w:r>
+        <w:rPr>
+          <w:rFonts w:hint="cs"/>
+          <w:b/>
+          <w:bCs/>
+          <w:sz w:val="28"/>
+          <w:szCs w:val="28"/>
+          <w:rtl/>
+          <w:lang w:bidi="ar-SY"/>
+        </w:rPr>
+        <w:t xml:space="preserve">شريحة </w:t>
+      </w:r>
+      <w:r>
+        <w:rPr>
+          <w:b/>
+          <w:bCs/>
+          <w:sz w:val="28"/>
+          <w:szCs w:val="28"/>
+          <w:lang w:bidi="ar-SY"/>
+        </w:rPr>
+        <w:t>What is Docker</w:t>
       </w:r>
     </w:p>
     <w:p>
@@ -1201,18 +1629,66 @@
           <w:rtl/>
           <w:lang w:bidi="ar-SY"/>
         </w:rPr>
-        <w:t>شو هو الدوكر ؟ الدكور عبارة عن مشروع اوبن سورس</w:t>
-      </w:r>
-      <w:r>
-        <w:rPr>
-          <w:sz w:val="24"/>
-          <w:szCs w:val="24"/>
+        <w:t>شو هو الدوكر</w:t>
+      </w:r>
+      <w:r>
+        <w:rPr>
+          <w:rFonts w:hint="cs"/>
+          <w:sz w:val="24"/>
+          <w:szCs w:val="24"/>
+          <w:rtl/>
+          <w:lang w:bidi="ar-SY"/>
+        </w:rPr>
+        <w:t xml:space="preserve">؟ الدكور عبارة عن </w:t>
+      </w:r>
+      <w:r>
+        <w:rPr>
+          <w:sz w:val="24"/>
+          <w:szCs w:val="24"/>
+          <w:rtl/>
+          <w:lang w:bidi="ar-SY"/>
+        </w:rPr>
+        <w:t xml:space="preserve">عن بيئة عمل </w:t>
+      </w:r>
+      <w:r>
+        <w:rPr>
+          <w:rFonts w:hint="cs"/>
+          <w:sz w:val="24"/>
+          <w:szCs w:val="24"/>
+          <w:rtl/>
+          <w:lang w:bidi="ar-SY"/>
+        </w:rPr>
+        <w:t>اوبن سورس</w:t>
+      </w:r>
+      <w:r>
+        <w:rPr>
+          <w:rFonts w:hint="cs"/>
+          <w:sz w:val="24"/>
+          <w:szCs w:val="24"/>
+          <w:rtl/>
           <w:lang w:bidi="ar-SY"/>
         </w:rPr>
         <w:t xml:space="preserve"> </w:t>
       </w:r>
       <w:r>
         <w:rPr>
+          <w:sz w:val="24"/>
+          <w:szCs w:val="24"/>
+          <w:rtl/>
+          <w:lang w:bidi="ar-SY"/>
+        </w:rPr>
+        <w:t>خاصة بالمطورين ومديرين الانظمة</w:t>
+      </w:r>
+      <w:r>
+        <w:rPr>
+          <w:sz w:val="24"/>
+          <w:szCs w:val="24"/>
+          <w:lang w:bidi="ar-SY"/>
+        </w:rPr>
+        <w:t xml:space="preserve"> </w:t>
+      </w:r>
+      <w:r>
+        <w:rPr>
           <w:rFonts w:hint="cs"/>
           <w:sz w:val="24"/>
           <w:szCs w:val="24"/>
@@ -1247,7 +1723,7 @@
           <w:rtl/>
           <w:lang w:bidi="ar-SY"/>
         </w:rPr>
-        <w:t>بيعتمد كلياً على لينوكس كونتاينرز</w:t>
+        <w:t>بيعتمد على لينوكس كونتاينرز</w:t>
       </w:r>
       <w:r>
         <w:rPr>
@@ -1381,7 +1857,100 @@
           <w:rtl/>
           <w:lang w:bidi="ar-SY"/>
         </w:rPr>
-        <w:t xml:space="preserve"> لحتى يحسن يعمل كونتاينرز على نظام التشغيل العادي.</w:t>
+        <w:t xml:space="preserve"> لحتى يحسن يعمل كو</w:t>
+      </w:r>
+      <w:r>
+        <w:rPr>
+          <w:rFonts w:hint="cs"/>
+          <w:sz w:val="24"/>
+          <w:szCs w:val="24"/>
+          <w:rtl/>
+          <w:lang w:bidi="ar-SY"/>
+        </w:rPr>
+        <w:t xml:space="preserve">نتاينرز على نظام التشغيل العادي، </w:t>
+      </w:r>
+      <w:r>
+        <w:rPr>
+          <w:sz w:val="24"/>
+          <w:szCs w:val="24"/>
+          <w:rtl/>
+          <w:lang w:bidi="ar-SY"/>
+        </w:rPr>
+        <w:t xml:space="preserve">فهو </w:t>
+      </w:r>
+      <w:r>
+        <w:rPr>
+          <w:rFonts w:hint="cs"/>
+          <w:sz w:val="24"/>
+          <w:szCs w:val="24"/>
+          <w:rtl/>
+          <w:lang w:bidi="ar-SY"/>
+        </w:rPr>
+        <w:t>يقوم ب</w:t>
+      </w:r>
+      <w:r>
+        <w:rPr>
+          <w:sz w:val="24"/>
+          <w:szCs w:val="24"/>
+          <w:rtl/>
+          <w:lang w:bidi="ar-SY"/>
+        </w:rPr>
+        <w:t>إنشاء حاويات (</w:t>
+      </w:r>
+      <w:r>
+        <w:rPr>
+          <w:sz w:val="24"/>
+          <w:szCs w:val="24"/>
+          <w:lang w:bidi="ar-SY"/>
+        </w:rPr>
+        <w:t>containers</w:t>
+      </w:r>
+      <w:r>
+        <w:rPr>
+          <w:sz w:val="24"/>
+          <w:szCs w:val="24"/>
+          <w:rtl/>
+          <w:lang w:bidi="ar-SY"/>
+        </w:rPr>
+        <w:t xml:space="preserve">)، بحيث أن هذه الحاويات تلعب دورغلاف حاوي للتطبيق، بحيث يصبح قائما </w:t>
+      </w:r>
+      <w:r>
+        <w:rPr>
+          <w:rFonts w:hint="cs"/>
+          <w:sz w:val="24"/>
+          <w:szCs w:val="24"/>
+          <w:rtl/>
+          <w:lang w:bidi="ar-SY"/>
+        </w:rPr>
+        <w:t>بذاته،</w:t>
+      </w:r>
+      <w:r>
+        <w:rPr>
+          <w:sz w:val="24"/>
+          <w:szCs w:val="24"/>
+          <w:rtl/>
+          <w:lang w:bidi="ar-SY"/>
+        </w:rPr>
+        <w:t xml:space="preserve"> مكتفي ذاتيا</w:t>
+      </w:r>
+      <w:r>
+        <w:rPr>
+          <w:rFonts w:hint="cs"/>
+          <w:sz w:val="24"/>
+          <w:szCs w:val="24"/>
+          <w:rtl/>
+          <w:lang w:bidi="ar-SY"/>
+        </w:rPr>
+        <w:t>ً</w:t>
+      </w:r>
+      <w:r>
+        <w:rPr>
+          <w:sz w:val="24"/>
+          <w:szCs w:val="24"/>
+          <w:rtl/>
+          <w:lang w:bidi="ar-SY"/>
+        </w:rPr>
+        <w:t>.</w:t>
       </w:r>
     </w:p>
     <w:p>
@@ -1398,117 +1967,27 @@
       </w:pPr>
       <w:r>
         <w:rPr>
-          <w:sz w:val="24"/>
-          <w:szCs w:val="24"/>
-          <w:rtl/>
-          <w:lang w:bidi="ar-SY"/>
-        </w:rPr>
-        <w:t>هو عبارة عن بيئة عمل خاصة بالمطورين ومديرين الانظمة تسهل عملية تطوير التطبيق</w:t>
-      </w:r>
-      <w:r>
-        <w:rPr>
-          <w:sz w:val="24"/>
-          <w:szCs w:val="24"/>
-          <w:rtl/>
-          <w:lang w:bidi="ar-SY"/>
-        </w:rPr>
-        <w:t xml:space="preserve"> ونقلة وتثبيته في اسرع وقت ممكن</w:t>
-      </w:r>
-      <w:r>
-        <w:rPr>
-          <w:sz w:val="24"/>
-          <w:szCs w:val="24"/>
-          <w:rtl/>
-          <w:lang w:bidi="ar-SY"/>
-        </w:rPr>
-        <w:t xml:space="preserve">، كما يُمكنك من اختبار وتثبيت التطبيق في </w:t>
-      </w:r>
-      <w:r>
-        <w:rPr>
-          <w:rFonts w:hint="cs"/>
-          <w:sz w:val="24"/>
-          <w:szCs w:val="24"/>
-          <w:rtl/>
-          <w:lang w:bidi="ar-SY"/>
-        </w:rPr>
-        <w:t>بيئة العمل الفعلية</w:t>
-      </w:r>
-      <w:r>
-        <w:rPr>
-          <w:sz w:val="24"/>
-          <w:szCs w:val="24"/>
-          <w:rtl/>
-          <w:lang w:bidi="ar-SY"/>
-        </w:rPr>
-        <w:t xml:space="preserve"> في اسرع ما يمكن</w:t>
-      </w:r>
-      <w:r>
-        <w:rPr>
-          <w:rFonts w:hint="cs"/>
-          <w:sz w:val="24"/>
-          <w:szCs w:val="24"/>
-          <w:rtl/>
-          <w:lang w:bidi="ar-SY"/>
-        </w:rPr>
-        <w:t xml:space="preserve">، </w:t>
-      </w:r>
-      <w:r>
-        <w:rPr>
-          <w:sz w:val="24"/>
-          <w:szCs w:val="24"/>
-          <w:rtl/>
-          <w:lang w:bidi="ar-SY"/>
-        </w:rPr>
-        <w:t xml:space="preserve">فهو </w:t>
-      </w:r>
-      <w:r>
-        <w:rPr>
-          <w:rFonts w:hint="cs"/>
-          <w:sz w:val="24"/>
-          <w:szCs w:val="24"/>
-          <w:rtl/>
-          <w:lang w:bidi="ar-SY"/>
-        </w:rPr>
-        <w:t>يقوم ب</w:t>
-      </w:r>
-      <w:r>
-        <w:rPr>
-          <w:sz w:val="24"/>
-          <w:szCs w:val="24"/>
-          <w:rtl/>
-          <w:lang w:bidi="ar-SY"/>
-        </w:rPr>
-        <w:t>إنشاء حاويات (</w:t>
-      </w:r>
-      <w:r>
-        <w:rPr>
-          <w:sz w:val="24"/>
-          <w:szCs w:val="24"/>
-          <w:lang w:bidi="ar-SY"/>
-        </w:rPr>
-        <w:t>containers</w:t>
-      </w:r>
-      <w:r>
-        <w:rPr>
-          <w:sz w:val="24"/>
-          <w:szCs w:val="24"/>
-          <w:rtl/>
-          <w:lang w:bidi="ar-SY"/>
-        </w:rPr>
-        <w:t>)، بحيث أن هذه الحاويات تلعب دورغلاف حاوي للتطبيق، بحيث يصبح قائما بذاته ، مكتفي ذاتيا</w:t>
-      </w:r>
-      <w:r>
-        <w:rPr>
-          <w:rFonts w:hint="cs"/>
-          <w:sz w:val="24"/>
-          <w:szCs w:val="24"/>
-          <w:rtl/>
-          <w:lang w:bidi="ar-SY"/>
-        </w:rPr>
-        <w:t>ً</w:t>
-      </w:r>
-      <w:r>
-        <w:rPr>
+          <w:rFonts w:hint="cs"/>
+          <w:sz w:val="24"/>
+          <w:szCs w:val="24"/>
+          <w:rtl/>
+          <w:lang w:bidi="ar-SY"/>
+        </w:rPr>
+        <w:t>الشي الأساسي يلي عملو دوكر هي تسهيل التعامل مع الكونتاينرز فباستخدامو صار أي حدا سواء كان مطور او مدير نظام او حتى مصمم نظام بيحسن يساوي كونتاينر بسهولة ويجربو عليها التطبيقات يلي عم يشتغلو عليها، والتعامل معو سهل لدرجة أنو أي حدا منكن بكم سطر كود فيو يحط برنامجو بقلب كونتاينر مع الحبشات يلي بيعتازها البرامج وبتصير هي الحاوية</w:t>
+      </w:r>
+      <w:r>
+        <w:rPr>
+          <w:rFonts w:hint="cs"/>
+          <w:sz w:val="24"/>
+          <w:szCs w:val="24"/>
+          <w:rtl/>
+          <w:lang w:bidi="ar-SY"/>
+        </w:rPr>
+        <w:t xml:space="preserve"> بتشتغل بدون تعديل عندو رفيقو او على سيرفرات غوغل او سيرفرات امازون</w:t>
+      </w:r>
+      <w:r>
+        <w:rPr>
+          <w:rFonts w:hint="cs"/>
           <w:sz w:val="24"/>
           <w:szCs w:val="24"/>
           <w:rtl/>
@@ -1531,97 +2010,86 @@
       </w:pPr>
       <w:r>
         <w:rPr>
-          <w:sz w:val="24"/>
-          <w:szCs w:val="24"/>
-          <w:rtl/>
-          <w:lang w:bidi="ar-SY"/>
-        </w:rPr>
-        <w:t>والحاوية هي غلاف يستخدم لعزل مجموعة عمليات عن باقي عمليات النظام في التعامل مع الـ </w:t>
-      </w:r>
-      <w:r>
-        <w:rPr>
-          <w:sz w:val="24"/>
-          <w:szCs w:val="24"/>
-          <w:lang w:bidi="ar-SY"/>
-        </w:rPr>
-        <w:t>processor</w:t>
-      </w:r>
-      <w:r>
-        <w:rPr>
-          <w:sz w:val="24"/>
-          <w:szCs w:val="24"/>
-          <w:rtl/>
-          <w:lang w:bidi="ar-SY"/>
-        </w:rPr>
-        <w:t> و </w:t>
-      </w:r>
-      <w:r>
-        <w:rPr>
-          <w:sz w:val="24"/>
-          <w:szCs w:val="24"/>
-          <w:lang w:bidi="ar-SY"/>
-        </w:rPr>
-        <w:t>RAM</w:t>
-      </w:r>
-      <w:r>
-        <w:rPr>
-          <w:sz w:val="24"/>
-          <w:szCs w:val="24"/>
-          <w:rtl/>
-          <w:lang w:bidi="ar-SY"/>
-        </w:rPr>
-        <w:t xml:space="preserve"> و القراءة والكتابة من ال </w:t>
-      </w:r>
-      <w:r>
-        <w:rPr>
-          <w:sz w:val="24"/>
-          <w:szCs w:val="24"/>
-          <w:lang w:bidi="ar-SY"/>
-        </w:rPr>
-        <w:t>hard disk</w:t>
-      </w:r>
-      <w:r>
-        <w:rPr>
-          <w:sz w:val="24"/>
-          <w:szCs w:val="24"/>
-          <w:rtl/>
-          <w:lang w:bidi="ar-SY"/>
-        </w:rPr>
-        <w:t xml:space="preserve"> و التعامل مع الشبكة… ، وبالتالي يكون في معزل تام عن باقي الـ </w:t>
-      </w:r>
-      <w:r>
-        <w:rPr>
-          <w:sz w:val="24"/>
-          <w:szCs w:val="24"/>
-          <w:lang w:bidi="ar-SY"/>
-        </w:rPr>
-        <w:t>processes</w:t>
-      </w:r>
-      <w:r>
-        <w:rPr>
-          <w:sz w:val="24"/>
-          <w:szCs w:val="24"/>
-          <w:rtl/>
-          <w:lang w:bidi="ar-SY"/>
-        </w:rPr>
-        <w:t xml:space="preserve"> في النظام. نفس فكرة الـ</w:t>
-      </w:r>
-      <w:r>
-        <w:rPr>
-          <w:sz w:val="24"/>
-          <w:szCs w:val="24"/>
-          <w:lang w:bidi="ar-SY"/>
-        </w:rPr>
-        <w:t>sand-boxing</w:t>
-      </w:r>
-      <w:r>
-        <w:rPr>
-          <w:sz w:val="24"/>
-          <w:szCs w:val="24"/>
-          <w:rtl/>
-          <w:lang w:bidi="ar-SY"/>
-        </w:rPr>
-        <w:t>.</w:t>
+          <w:rFonts w:hint="cs"/>
+          <w:sz w:val="24"/>
+          <w:szCs w:val="24"/>
+          <w:rtl/>
+          <w:lang w:bidi="ar-SY"/>
+        </w:rPr>
+        <w:lastRenderedPageBreak/>
+        <w:t xml:space="preserve">حتى صار شعارو هو </w:t>
+      </w:r>
+      <w:r>
+        <w:rPr>
+          <w:sz w:val="24"/>
+          <w:szCs w:val="24"/>
+          <w:lang w:bidi="ar-SY"/>
+        </w:rPr>
+        <w:t>Build Ship Run Any App Anywhere</w:t>
+      </w:r>
+      <w:r>
+        <w:rPr>
+          <w:rFonts w:hint="cs"/>
+          <w:sz w:val="24"/>
+          <w:szCs w:val="24"/>
+          <w:rtl/>
+          <w:lang w:bidi="ar-SY"/>
+        </w:rPr>
+        <w:t xml:space="preserve"> شو يعني هل الشي ؟ يعني المطورين صارو بيحسنو يختارو اللغة أو </w:t>
+      </w:r>
+      <w:r>
+        <w:rPr>
+          <w:sz w:val="24"/>
+          <w:szCs w:val="24"/>
+          <w:lang w:bidi="ar-SY"/>
+        </w:rPr>
+        <w:t>Compunets</w:t>
+      </w:r>
+      <w:r>
+        <w:rPr>
+          <w:rFonts w:hint="cs"/>
+          <w:sz w:val="24"/>
+          <w:szCs w:val="24"/>
+          <w:rtl/>
+          <w:lang w:bidi="ar-SY"/>
+        </w:rPr>
+        <w:t xml:space="preserve"> يلي بدهن يبنو نظامهن فيها سواء كانت </w:t>
+      </w:r>
+      <w:r>
+        <w:rPr>
+          <w:sz w:val="24"/>
+          <w:szCs w:val="24"/>
+          <w:lang w:bidi="ar-SY"/>
+        </w:rPr>
+        <w:t>Java</w:t>
+      </w:r>
+      <w:r>
+        <w:rPr>
+          <w:rFonts w:hint="cs"/>
+          <w:sz w:val="24"/>
+          <w:szCs w:val="24"/>
+          <w:rtl/>
+          <w:lang w:bidi="ar-SY"/>
+        </w:rPr>
+        <w:t xml:space="preserve"> دونت نيت الخ، ويتأكدو أنو شو ما كودو وعملو بالاخير لح يشتغل مهما كانت بيئة العمل الفعلية يلي لح يختارها </w:t>
+      </w:r>
+      <w:r>
+        <w:rPr>
+          <w:sz w:val="24"/>
+          <w:szCs w:val="24"/>
+          <w:lang w:bidi="ar-SY"/>
+        </w:rPr>
+        <w:t>Ops</w:t>
+      </w:r>
+      <w:r>
+        <w:rPr>
+          <w:rFonts w:hint="cs"/>
+          <w:sz w:val="24"/>
+          <w:szCs w:val="24"/>
+          <w:rtl/>
+          <w:lang w:bidi="ar-SY"/>
+        </w:rPr>
+        <w:t xml:space="preserve"> سواء اختارو بيئة فيزائية او فيرتشوال او كلاود.</w:t>
       </w:r>
     </w:p>
     <w:p>
@@ -1632,8 +2100,118 @@
         <w:rPr>
           <w:sz w:val="24"/>
           <w:szCs w:val="24"/>
-        </w:rPr>
-      </w:pPr>
+          <w:lang w:bidi="ar-SY"/>
+        </w:rPr>
+      </w:pPr>
+      <w:r>
+        <w:rPr>
+          <w:rFonts w:hint="cs"/>
+          <w:sz w:val="24"/>
+          <w:szCs w:val="24"/>
+          <w:rtl/>
+          <w:lang w:bidi="ar-SY"/>
+        </w:rPr>
+        <w:t>وهون صار فيو الواحد ينتقل التطبيق او النظام</w:t>
+      </w:r>
+      <w:r>
+        <w:rPr>
+          <w:rFonts w:hint="cs"/>
+          <w:sz w:val="24"/>
+          <w:szCs w:val="24"/>
+          <w:rtl/>
+          <w:lang w:bidi="ar-SY"/>
+        </w:rPr>
+        <w:t xml:space="preserve"> بسهولة</w:t>
+      </w:r>
+      <w:r>
+        <w:rPr>
+          <w:rFonts w:hint="cs"/>
+          <w:sz w:val="24"/>
+          <w:szCs w:val="24"/>
+          <w:rtl/>
+          <w:lang w:bidi="ar-SY"/>
+        </w:rPr>
+        <w:t xml:space="preserve"> بين المراحل</w:t>
+      </w:r>
+      <w:r>
+        <w:rPr>
+          <w:rFonts w:hint="cs"/>
+          <w:sz w:val="24"/>
+          <w:szCs w:val="24"/>
+          <w:rtl/>
+          <w:lang w:bidi="ar-SY"/>
+        </w:rPr>
+        <w:t xml:space="preserve"> عمر المشروع</w:t>
+      </w:r>
+      <w:r>
+        <w:rPr>
+          <w:rFonts w:hint="cs"/>
+          <w:sz w:val="24"/>
+          <w:szCs w:val="24"/>
+          <w:rtl/>
+          <w:lang w:bidi="ar-SY"/>
+        </w:rPr>
+        <w:t xml:space="preserve"> يلي</w:t>
+      </w:r>
+      <w:r>
+        <w:rPr>
+          <w:rFonts w:hint="cs"/>
+          <w:sz w:val="24"/>
+          <w:szCs w:val="24"/>
+          <w:rtl/>
+          <w:lang w:bidi="ar-SY"/>
+        </w:rPr>
+        <w:t xml:space="preserve"> منعرفها (تطوير ، اختيار ، تشغيل) مع التأكد انو كل مرة عم تكون نفس بيئة العمل شو ما كانت المرحلة.</w:t>
+      </w:r>
+    </w:p>
+    <w:p>
+      <w:pPr>
+        <w:bidi/>
+        <w:jc w:val="center"/>
+        <w:rPr>
+          <w:rFonts w:hint="cs"/>
+          <w:b/>
+          <w:bCs/>
+          <w:sz w:val="28"/>
+          <w:szCs w:val="28"/>
+          <w:rtl/>
+          <w:lang w:bidi="ar-SY"/>
+        </w:rPr>
+      </w:pPr>
+      <w:r>
+        <w:rPr>
+          <w:rFonts w:hint="cs"/>
+          <w:b/>
+          <w:bCs/>
+          <w:sz w:val="28"/>
+          <w:szCs w:val="28"/>
+          <w:rtl/>
+          <w:lang w:bidi="ar-SY"/>
+        </w:rPr>
+        <w:t xml:space="preserve">شريحة </w:t>
+      </w:r>
+      <w:r>
+        <w:rPr>
+          <w:b/>
+          <w:bCs/>
+          <w:sz w:val="28"/>
+          <w:szCs w:val="28"/>
+          <w:lang w:bidi="ar-SY"/>
+        </w:rPr>
+        <w:t>Why Developer Care</w:t>
+      </w:r>
+      <w:r>
+        <w:rPr>
+          <w:rFonts w:hint="cs"/>
+          <w:b/>
+          <w:bCs/>
+          <w:sz w:val="28"/>
+          <w:szCs w:val="28"/>
+          <w:rtl/>
+          <w:lang w:bidi="ar-SY"/>
+        </w:rPr>
+        <w:t xml:space="preserve"> </w:t>
+      </w:r>
     </w:p>
     <w:p>
       <w:pPr>
@@ -1641,56 +2219,91 @@
         <w:spacing w:line="360" w:lineRule="auto"/>
         <w:jc w:val="both"/>
         <w:rPr>
-          <w:sz w:val="24"/>
-          <w:szCs w:val="24"/>
-          <w:lang w:bidi="ar-SY"/>
-        </w:rPr>
-      </w:pPr>
-      <w:r>
-        <w:rPr>
-          <w:rFonts w:hint="cs"/>
-          <w:sz w:val="24"/>
-          <w:szCs w:val="24"/>
-          <w:rtl/>
-          <w:lang w:bidi="ar-SY"/>
-        </w:rPr>
-        <w:t xml:space="preserve">الكونتاينرز مو فكرة جديدة متل ما شفنا، غوغل مثلاً كانت عم تستخدم لسنوات تكنولوجيا خاصة فيها لتحقق مبداً الكونتاينر، وفي العديد من التقينات باللينوكس بتحقق نفس المبداً منها </w:t>
-      </w:r>
-      <w:r>
-        <w:rPr>
-          <w:sz w:val="24"/>
-          <w:szCs w:val="24"/>
-          <w:lang w:bidi="ar-SY"/>
-        </w:rPr>
-        <w:t>Zones</w:t>
-      </w:r>
-      <w:r>
-        <w:rPr>
-          <w:rFonts w:hint="cs"/>
-          <w:sz w:val="24"/>
-          <w:szCs w:val="24"/>
-          <w:rtl/>
-          <w:lang w:bidi="ar-SY"/>
-        </w:rPr>
-        <w:t xml:space="preserve"> و </w:t>
-      </w:r>
-      <w:r>
-        <w:rPr>
-          <w:sz w:val="24"/>
-          <w:szCs w:val="24"/>
-          <w:lang w:bidi="ar-SY"/>
-        </w:rPr>
-        <w:t>BSD jails</w:t>
-      </w:r>
-      <w:r>
-        <w:rPr>
-          <w:rFonts w:hint="cs"/>
-          <w:sz w:val="24"/>
-          <w:szCs w:val="24"/>
-          <w:rtl/>
-          <w:lang w:bidi="ar-SY"/>
-        </w:rPr>
-        <w:t>.</w:t>
+          <w:rFonts w:hint="cs"/>
+          <w:sz w:val="24"/>
+          <w:szCs w:val="24"/>
+          <w:rtl/>
+          <w:lang w:bidi="ar-SY"/>
+        </w:rPr>
+      </w:pPr>
+      <w:r>
+        <w:rPr>
+          <w:rFonts w:hint="cs"/>
+          <w:sz w:val="24"/>
+          <w:szCs w:val="24"/>
+          <w:rtl/>
+          <w:lang w:bidi="ar-SY"/>
+        </w:rPr>
+        <w:t>هدول بعض الفوائد يلي لح يجينها المطورين اذا استخدمو دوكر ومنعدد كم وحدة، برأي لازم يختصرو شوي لانو كتير معجوق.</w:t>
+      </w:r>
+    </w:p>
+    <w:p>
+      <w:pPr>
+        <w:bidi/>
+        <w:jc w:val="center"/>
+        <w:rPr>
+          <w:rFonts w:hint="cs"/>
+          <w:b/>
+          <w:bCs/>
+          <w:sz w:val="28"/>
+          <w:szCs w:val="28"/>
+          <w:rtl/>
+          <w:lang w:bidi="ar-SY"/>
+        </w:rPr>
+      </w:pPr>
+      <w:r>
+        <w:rPr>
+          <w:rFonts w:hint="cs"/>
+          <w:b/>
+          <w:bCs/>
+          <w:sz w:val="28"/>
+          <w:szCs w:val="28"/>
+          <w:rtl/>
+          <w:lang w:bidi="ar-SY"/>
+        </w:rPr>
+        <w:t xml:space="preserve">شريحة </w:t>
+      </w:r>
+      <w:r>
+        <w:rPr>
+          <w:b/>
+          <w:bCs/>
+          <w:sz w:val="28"/>
+          <w:szCs w:val="28"/>
+          <w:lang w:bidi="ar-SY"/>
+        </w:rPr>
+        <w:t xml:space="preserve">Why </w:t>
+      </w:r>
+      <w:r>
+        <w:rPr>
+          <w:b/>
+          <w:bCs/>
+          <w:sz w:val="28"/>
+          <w:szCs w:val="28"/>
+          <w:lang w:bidi="ar-SY"/>
+        </w:rPr>
+        <w:t>Devops</w:t>
+      </w:r>
+      <w:r>
+        <w:rPr>
+          <w:b/>
+          <w:bCs/>
+          <w:sz w:val="28"/>
+          <w:szCs w:val="28"/>
+          <w:lang w:bidi="ar-SY"/>
+        </w:rPr>
+        <w:t xml:space="preserve"> Care</w:t>
+      </w:r>
+      <w:r>
+        <w:rPr>
+          <w:rFonts w:hint="cs"/>
+          <w:b/>
+          <w:bCs/>
+          <w:sz w:val="28"/>
+          <w:szCs w:val="28"/>
+          <w:rtl/>
+          <w:lang w:bidi="ar-SY"/>
+        </w:rPr>
+        <w:t xml:space="preserve"> </w:t>
       </w:r>
     </w:p>
     <w:p>
@@ -1699,12 +2312,142 @@
         <w:spacing w:line="360" w:lineRule="auto"/>
         <w:jc w:val="both"/>
         <w:rPr>
-          <w:sz w:val="24"/>
-          <w:szCs w:val="24"/>
-          <w:rtl/>
-          <w:lang w:bidi="ar-SY"/>
-        </w:rPr>
-      </w:pPr>
+          <w:rFonts w:hint="cs"/>
+          <w:sz w:val="24"/>
+          <w:szCs w:val="24"/>
+          <w:rtl/>
+          <w:lang w:bidi="ar-SY"/>
+        </w:rPr>
+      </w:pPr>
+      <w:r>
+        <w:rPr>
+          <w:rFonts w:hint="cs"/>
+          <w:sz w:val="24"/>
+          <w:szCs w:val="24"/>
+          <w:rtl/>
+          <w:lang w:bidi="ar-SY"/>
+        </w:rPr>
+        <w:t xml:space="preserve">هدول بعض الفوائد يلي لح يجينها </w:t>
+      </w:r>
+      <w:r>
+        <w:rPr>
+          <w:rFonts w:hint="cs"/>
+          <w:sz w:val="24"/>
+          <w:szCs w:val="24"/>
+          <w:rtl/>
+          <w:lang w:bidi="ar-SY"/>
+        </w:rPr>
+        <w:t>مشغلين النظم</w:t>
+      </w:r>
+      <w:r>
+        <w:rPr>
+          <w:rFonts w:hint="cs"/>
+          <w:sz w:val="24"/>
+          <w:szCs w:val="24"/>
+          <w:rtl/>
+          <w:lang w:bidi="ar-SY"/>
+        </w:rPr>
+        <w:t xml:space="preserve"> اذا استخدمو دوكر ومنعدد كم وحدة، برأي لازم يختصرو شوي لانو كتير </w:t>
+      </w:r>
+      <w:r>
+        <w:rPr>
+          <w:rFonts w:hint="cs"/>
+          <w:sz w:val="24"/>
+          <w:szCs w:val="24"/>
+          <w:rtl/>
+          <w:lang w:bidi="ar-SY"/>
+        </w:rPr>
+        <w:t xml:space="preserve">كمان </w:t>
+      </w:r>
+      <w:r>
+        <w:rPr>
+          <w:rFonts w:hint="cs"/>
+          <w:sz w:val="24"/>
+          <w:szCs w:val="24"/>
+          <w:rtl/>
+          <w:lang w:bidi="ar-SY"/>
+        </w:rPr>
+        <w:t>معجوق.</w:t>
+      </w:r>
+    </w:p>
+    <w:p>
+      <w:pPr>
+        <w:bidi/>
+        <w:jc w:val="center"/>
+        <w:rPr>
+          <w:rFonts w:hint="cs"/>
+          <w:b/>
+          <w:bCs/>
+          <w:sz w:val="28"/>
+          <w:szCs w:val="28"/>
+          <w:rtl/>
+          <w:lang w:bidi="ar-SY"/>
+        </w:rPr>
+      </w:pPr>
+      <w:r>
+        <w:rPr>
+          <w:rFonts w:hint="cs"/>
+          <w:b/>
+          <w:bCs/>
+          <w:sz w:val="28"/>
+          <w:szCs w:val="28"/>
+          <w:rtl/>
+          <w:lang w:bidi="ar-SY"/>
+        </w:rPr>
+        <w:t xml:space="preserve">شريحة </w:t>
+      </w:r>
+      <w:r>
+        <w:rPr>
+          <w:b/>
+          <w:bCs/>
+          <w:sz w:val="28"/>
+          <w:szCs w:val="28"/>
+          <w:lang w:bidi="ar-SY"/>
+        </w:rPr>
+        <w:t xml:space="preserve">Why </w:t>
+      </w:r>
+      <w:r>
+        <w:rPr>
+          <w:b/>
+          <w:bCs/>
+          <w:sz w:val="28"/>
+          <w:szCs w:val="28"/>
+          <w:lang w:bidi="ar-SY"/>
+        </w:rPr>
+        <w:t>it</w:t>
+      </w:r>
+      <w:r>
+        <w:rPr>
+          <w:b/>
+          <w:bCs/>
+          <w:sz w:val="28"/>
+          <w:szCs w:val="28"/>
+          <w:lang w:bidi="ar-SY"/>
+        </w:rPr>
+        <w:t xml:space="preserve"> </w:t>
+      </w:r>
+      <w:r>
+        <w:rPr>
+          <w:b/>
+          <w:bCs/>
+          <w:sz w:val="28"/>
+          <w:szCs w:val="28"/>
+          <w:lang w:bidi="ar-SY"/>
+        </w:rPr>
+        <w:t>works</w:t>
+      </w:r>
+      <w:r>
+        <w:rPr>
+          <w:rFonts w:hint="cs"/>
+          <w:b/>
+          <w:bCs/>
+          <w:sz w:val="28"/>
+          <w:szCs w:val="28"/>
+          <w:rtl/>
+          <w:lang w:bidi="ar-SY"/>
+        </w:rPr>
+        <w:t xml:space="preserve"> </w:t>
+      </w:r>
     </w:p>
     <w:p>
       <w:pPr>
@@ -1712,9 +2455,9 @@
         <w:spacing w:line="360" w:lineRule="auto"/>
         <w:jc w:val="both"/>
         <w:rPr>
-          <w:sz w:val="24"/>
-          <w:szCs w:val="24"/>
-          <w:rtl/>
+          <w:rFonts w:hint="cs"/>
+          <w:sz w:val="24"/>
+          <w:szCs w:val="24"/>
           <w:lang w:bidi="ar-SY"/>
         </w:rPr>
       </w:pPr>
@@ -1727,48 +2470,32 @@
         <w:rPr>
           <w:sz w:val="24"/>
           <w:szCs w:val="24"/>
-          <w:rtl/>
-          <w:lang w:bidi="ar-SY"/>
-        </w:rPr>
-      </w:pPr>
-    </w:p>
-    <w:p>
-      <w:pPr>
-        <w:bidi/>
-        <w:spacing w:line="360" w:lineRule="auto"/>
-        <w:jc w:val="both"/>
-        <w:rPr>
-          <w:sz w:val="24"/>
-          <w:szCs w:val="24"/>
-          <w:rtl/>
-          <w:lang w:bidi="ar-SY"/>
-        </w:rPr>
-      </w:pPr>
-    </w:p>
-    <w:p>
-      <w:pPr>
-        <w:bidi/>
-        <w:spacing w:line="360" w:lineRule="auto"/>
-        <w:jc w:val="both"/>
-        <w:rPr>
-          <w:sz w:val="24"/>
-          <w:szCs w:val="24"/>
-          <w:rtl/>
-          <w:lang w:bidi="ar-SY"/>
-        </w:rPr>
-      </w:pPr>
-    </w:p>
-    <w:p>
-      <w:pPr>
-        <w:bidi/>
-        <w:spacing w:line="360" w:lineRule="auto"/>
-        <w:jc w:val="both"/>
-        <w:rPr>
-          <w:sz w:val="24"/>
-          <w:szCs w:val="24"/>
-          <w:lang w:bidi="ar-SY"/>
-        </w:rPr>
-      </w:pPr>
+          <w:lang w:bidi="ar-SY"/>
+        </w:rPr>
+      </w:pPr>
+    </w:p>
+    <w:p>
+      <w:pPr>
+        <w:rPr>
+          <w:b/>
+          <w:bCs/>
+          <w:sz w:val="28"/>
+          <w:szCs w:val="28"/>
+          <w:rtl/>
+          <w:lang w:bidi="ar-SY"/>
+        </w:rPr>
+      </w:pPr>
+      <w:r>
+        <w:rPr>
+          <w:b/>
+          <w:bCs/>
+          <w:sz w:val="28"/>
+          <w:szCs w:val="28"/>
+          <w:rtl/>
+          <w:lang w:bidi="ar-SY"/>
+        </w:rPr>
+        <w:br w:type="page"/>
+      </w:r>
     </w:p>
     <w:p>
       <w:pPr>
@@ -1888,7 +2615,6 @@
         </w:rPr>
         <w:t xml:space="preserve">:  وهية المكون الأساسي بالدوكر. بالحقيقة هي الأبلكيشن كاامل مع كل المكاتب أو الأشياء اللي ممكن يستخدمها هل الأبلكيشن أو يعتمد عليها بحيث يصير يقدر هل برنامج يشتغل عأي جهاز دور الحاجة لتنصيب أي شي آخر. وهية نفس فكرة ملفات الـ </w:t>
       </w:r>
-      <w:proofErr w:type="spellStart"/>
       <w:r>
         <w:rPr>
           <w:rFonts w:ascii="Helvetica" w:hAnsi="Helvetica" w:cs="Helvetica"/>
@@ -1897,7 +2623,6 @@
         </w:rPr>
         <w:t>iso</w:t>
       </w:r>
-      <w:proofErr w:type="spellEnd"/>
     </w:p>
     <w:p>
       <w:pPr>
@@ -1920,7 +2645,6 @@
         </w:rPr>
         <w:t xml:space="preserve">بتم خلق هل امج باستخدام </w:t>
       </w:r>
-      <w:proofErr w:type="spellStart"/>
       <w:r>
         <w:rPr>
           <w:rFonts w:ascii="Helvetica" w:hAnsi="Helvetica" w:cs="Helvetica"/>
@@ -1930,7 +2654,6 @@
         </w:rPr>
         <w:t>Dockerfile</w:t>
       </w:r>
-      <w:proofErr w:type="spellEnd"/>
       <w:r>
         <w:rPr>
           <w:rFonts w:ascii="Helvetica" w:hAnsi="Helvetica" w:cs="Helvetica" w:hint="cs"/>
@@ -2408,19 +3131,11 @@
         </w:rPr>
         <w:t xml:space="preserve">-ميزة كتير مهمة بالدوكر انه مو بس بيتم التشارك بنفس الصورة بين عدة أمجات وانما حتى بتم التشارك بنفس الطبقات بين عدة أمجات. فمثلاً إذا شركة بستخدم نظام تشغيل معين مع كل الامجات بالتالي بتكون طبقة نظام التشغيل مشتركة. فمتل ما عم شنفو بالصورة اذا بدنا نخلق امجين وحدة </w:t>
       </w:r>
-      <w:proofErr w:type="spellStart"/>
-      <w:r>
-        <w:rPr>
-          <w:lang w:bidi="ar-SY"/>
-        </w:rPr>
-        <w:t>php</w:t>
-      </w:r>
-      <w:proofErr w:type="spellEnd"/>
-      <w:r>
-        <w:rPr>
-          <w:lang w:bidi="ar-SY"/>
-        </w:rPr>
-        <w:t xml:space="preserve"> </w:t>
+      <w:r>
+        <w:rPr>
+          <w:lang w:bidi="ar-SY"/>
+        </w:rPr>
+        <w:t xml:space="preserve">php </w:t>
       </w:r>
       <w:r>
         <w:rPr>
@@ -2455,8 +3170,6 @@
           <w:lang w:bidi="ar-SY"/>
         </w:rPr>
       </w:pPr>
-      <w:bookmarkStart w:id="0" w:name="_GoBack"/>
-      <w:bookmarkEnd w:id="0"/>
     </w:p>
     <w:p>
       <w:pPr>
@@ -2483,23 +3196,13 @@
         </w:rPr>
         <w:t xml:space="preserve">أما عن إمكانية إنشاء عدة نسخ من الكونتيتنر فتم عن طريق ال </w:t>
       </w:r>
-      <w:proofErr w:type="spellStart"/>
-      <w:r>
-        <w:rPr>
-          <w:sz w:val="24"/>
-          <w:szCs w:val="24"/>
-          <w:lang w:bidi="ar-SY"/>
-        </w:rPr>
-        <w:t>docker</w:t>
-      </w:r>
-      <w:proofErr w:type="spellEnd"/>
-      <w:r>
-        <w:rPr>
-          <w:sz w:val="24"/>
-          <w:szCs w:val="24"/>
-          <w:lang w:bidi="ar-SY"/>
-        </w:rPr>
-        <w:t xml:space="preserve"> compose</w:t>
+      <w:r>
+        <w:rPr>
+          <w:sz w:val="24"/>
+          <w:szCs w:val="24"/>
+          <w:lang w:bidi="ar-SY"/>
+        </w:rPr>
+        <w:t>docker compose</w:t>
       </w:r>
       <w:r>
         <w:rPr>
@@ -2627,23 +3330,13 @@
         </w:rPr>
         <w:t xml:space="preserve">شي بيقدر يدير هل كونتينرات اسمه </w:t>
       </w:r>
-      <w:proofErr w:type="spellStart"/>
-      <w:r>
-        <w:rPr>
-          <w:sz w:val="24"/>
-          <w:szCs w:val="24"/>
-          <w:lang w:bidi="ar-SY"/>
-        </w:rPr>
-        <w:t>docker</w:t>
-      </w:r>
-      <w:proofErr w:type="spellEnd"/>
-      <w:r>
-        <w:rPr>
-          <w:sz w:val="24"/>
-          <w:szCs w:val="24"/>
-          <w:lang w:bidi="ar-SY"/>
-        </w:rPr>
-        <w:t xml:space="preserve"> swarm </w:t>
+      <w:r>
+        <w:rPr>
+          <w:sz w:val="24"/>
+          <w:szCs w:val="24"/>
+          <w:lang w:bidi="ar-SY"/>
+        </w:rPr>
+        <w:t xml:space="preserve">docker swarm </w:t>
       </w:r>
       <w:r>
         <w:rPr>
@@ -2678,7 +3371,7 @@
 </file>
 
 <file path=word/numbering.xml><?xml version="1.0" encoding="utf-8"?>
-<w:numbering xmlns:wpc="http://schemas.microsoft.com/office/word/2010/wordprocessingCanvas" xmlns:cx="http://schemas.microsoft.com/office/drawing/2014/chartex" xmlns:mc="http://schemas.openxmlformats.org/markup-compatibility/2006" xmlns:o="urn:schemas-microsoft-com:office:office" xmlns:r="http://schemas.openxmlformats.org/officeDocument/2006/relationships" xmlns:m="http://schemas.openxmlformats.org/officeDocument/2006/math" xmlns:v="urn:schemas-microsoft-com:vml" xmlns:wp14="http://schemas.microsoft.com/office/word/2010/wordprocessingDrawing" xmlns:wp="http://schemas.openxmlformats.org/drawingml/2006/wordprocessingDrawing" xmlns:w10="urn:schemas-microsoft-com:office:word" xmlns:w="http://schemas.openxmlformats.org/wordprocessingml/2006/main" xmlns:w14="http://schemas.microsoft.com/office/word/2010/wordml" xmlns:w15="http://schemas.microsoft.com/office/word/2012/wordml" xmlns:w16se="http://schemas.microsoft.com/office/word/2015/wordml/symex" xmlns:wpg="http://schemas.microsoft.com/office/word/2010/wordprocessingGroup" xmlns:wpi="http://schemas.microsoft.com/office/word/2010/wordprocessingInk" xmlns:wne="http://schemas.microsoft.com/office/word/2006/wordml" xmlns:wps="http://schemas.microsoft.com/office/word/2010/wordprocessingShape" mc:Ignorable="w14 w15 w16se wp14">
+<w:numbering xmlns:wpc="http://schemas.microsoft.com/office/word/2010/wordprocessingCanvas" xmlns:cx="http://schemas.microsoft.com/office/drawing/2014/chartex" xmlns:cx1="http://schemas.microsoft.com/office/drawing/2015/9/8/chartex" xmlns:cx2="http://schemas.microsoft.com/office/drawing/2015/10/21/chartex" xmlns:cx3="http://schemas.microsoft.com/office/drawing/2016/5/9/chartex" xmlns:cx4="http://schemas.microsoft.com/office/drawing/2016/5/10/chartex" xmlns:cx5="http://schemas.microsoft.com/office/drawing/2016/5/11/chartex" xmlns:mc="http://schemas.openxmlformats.org/markup-compatibility/2006" xmlns:o="urn:schemas-microsoft-com:office:office" xmlns:r="http://schemas.openxmlformats.org/officeDocument/2006/relationships" xmlns:m="http://schemas.openxmlformats.org/officeDocument/2006/math" xmlns:v="urn:schemas-microsoft-com:vml" xmlns:wp14="http://schemas.microsoft.com/office/word/2010/wordprocessingDrawing" xmlns:wp="http://schemas.openxmlformats.org/drawingml/2006/wordprocessingDrawing" xmlns:w10="urn:schemas-microsoft-com:office:word" xmlns:w="http://schemas.openxmlformats.org/wordprocessingml/2006/main" xmlns:w14="http://schemas.microsoft.com/office/word/2010/wordml" xmlns:w15="http://schemas.microsoft.com/office/word/2012/wordml" xmlns:w16se="http://schemas.microsoft.com/office/word/2015/wordml/symex" xmlns:wpg="http://schemas.microsoft.com/office/word/2010/wordprocessingGroup" xmlns:wpi="http://schemas.microsoft.com/office/word/2010/wordprocessingInk" xmlns:wne="http://schemas.microsoft.com/office/word/2006/wordml" xmlns:wps="http://schemas.microsoft.com/office/word/2010/wordprocessingShape" mc:Ignorable="w14 w15 w16se wp14">
   <w:abstractNum w:abstractNumId="0" w15:restartNumberingAfterBreak="0">
     <w:nsid w:val="344F712A"/>
     <w:multiLevelType w:val="hybridMultilevel"/>
@@ -2814,7 +3507,7 @@
       </w:pPr>
     </w:pPrDefault>
   </w:docDefaults>
-  <w:latentStyles w:defLockedState="0" w:defUIPriority="99" w:defSemiHidden="0" w:defUnhideWhenUsed="0" w:defQFormat="0" w:count="371">
+  <w:latentStyles w:defLockedState="0" w:defUIPriority="99" w:defSemiHidden="0" w:defUnhideWhenUsed="0" w:defQFormat="0" w:count="374">
     <w:lsdException w:name="Normal" w:uiPriority="0" w:qFormat="1"/>
     <w:lsdException w:name="heading 1" w:uiPriority="9" w:qFormat="1"/>
     <w:lsdException w:name="heading 2" w:semiHidden="1" w:uiPriority="9" w:unhideWhenUsed="1" w:qFormat="1"/>
@@ -2920,7 +3613,6 @@
     <w:lsdException w:name="HTML Sample" w:semiHidden="1" w:unhideWhenUsed="1"/>
     <w:lsdException w:name="HTML Typewriter" w:semiHidden="1" w:unhideWhenUsed="1"/>
     <w:lsdException w:name="HTML Variable" w:semiHidden="1" w:unhideWhenUsed="1"/>
-    <w:lsdException w:name="Normal Table" w:semiHidden="1" w:unhideWhenUsed="1"/>
     <w:lsdException w:name="annotation subject" w:semiHidden="1" w:unhideWhenUsed="1"/>
     <w:lsdException w:name="No List" w:semiHidden="1" w:unhideWhenUsed="1"/>
     <w:lsdException w:name="Outline List 1" w:semiHidden="1" w:unhideWhenUsed="1"/>
@@ -2965,7 +3657,6 @@
     <w:lsdException w:name="Table Professional" w:semiHidden="1" w:unhideWhenUsed="1"/>
     <w:lsdException w:name="Table Subtle 1" w:semiHidden="1" w:unhideWhenUsed="1"/>
     <w:lsdException w:name="Table Subtle 2" w:semiHidden="1" w:unhideWhenUsed="1"/>
-    <w:lsdException w:name="Table Web 1" w:semiHidden="1" w:unhideWhenUsed="1"/>
     <w:lsdException w:name="Table Web 2" w:semiHidden="1" w:unhideWhenUsed="1"/>
     <w:lsdException w:name="Table Web 3" w:semiHidden="1" w:unhideWhenUsed="1"/>
     <w:lsdException w:name="Balloon Text" w:semiHidden="1" w:unhideWhenUsed="1"/>
@@ -3186,6 +3877,9 @@
     <w:lsdException w:name="List Table 5 Dark Accent 6" w:uiPriority="50"/>
     <w:lsdException w:name="List Table 6 Colorful Accent 6" w:uiPriority="51"/>
     <w:lsdException w:name="List Table 7 Colorful Accent 6" w:uiPriority="52"/>
+    <w:lsdException w:name="Mention" w:semiHidden="1" w:unhideWhenUsed="1"/>
+    <w:lsdException w:name="Smart Hyperlink" w:semiHidden="1" w:unhideWhenUsed="1"/>
+    <w:lsdException w:name="Hashtag" w:semiHidden="1" w:unhideWhenUsed="1"/>
   </w:latentStyles>
   <w:style w:type="paragraph" w:default="1" w:styleId="Normal">
     <w:name w:val="Normal"/>

</xml_diff>

<commit_message>
for the last time edit my slides
</commit_message>
<xml_diff>
--- a/Transcription.docx
+++ b/Transcription.docx
@@ -1,6 +1,6 @@
 
 <file path=word/document.xml><?xml version="1.0" encoding="utf-8"?>
-<w:document xmlns:wpc="http://schemas.microsoft.com/office/word/2010/wordprocessingCanvas" xmlns:cx="http://schemas.microsoft.com/office/drawing/2014/chartex" xmlns:mc="http://schemas.openxmlformats.org/markup-compatibility/2006" xmlns:o="urn:schemas-microsoft-com:office:office" xmlns:r="http://schemas.openxmlformats.org/officeDocument/2006/relationships" xmlns:m="http://schemas.openxmlformats.org/officeDocument/2006/math" xmlns:v="urn:schemas-microsoft-com:vml" xmlns:wp14="http://schemas.microsoft.com/office/word/2010/wordprocessingDrawing" xmlns:wp="http://schemas.openxmlformats.org/drawingml/2006/wordprocessingDrawing" xmlns:w10="urn:schemas-microsoft-com:office:word" xmlns:w="http://schemas.openxmlformats.org/wordprocessingml/2006/main" xmlns:w14="http://schemas.microsoft.com/office/word/2010/wordml" xmlns:w15="http://schemas.microsoft.com/office/word/2012/wordml" xmlns:w16se="http://schemas.microsoft.com/office/word/2015/wordml/symex" xmlns:wpg="http://schemas.microsoft.com/office/word/2010/wordprocessingGroup" xmlns:wpi="http://schemas.microsoft.com/office/word/2010/wordprocessingInk" xmlns:wne="http://schemas.microsoft.com/office/word/2006/wordml" xmlns:wps="http://schemas.microsoft.com/office/word/2010/wordprocessingShape" mc:Ignorable="w14 w15 w16se wp14">
+<w:document xmlns:wpc="http://schemas.microsoft.com/office/word/2010/wordprocessingCanvas" xmlns:cx="http://schemas.microsoft.com/office/drawing/2014/chartex" xmlns:cx1="http://schemas.microsoft.com/office/drawing/2015/9/8/chartex" xmlns:cx2="http://schemas.microsoft.com/office/drawing/2015/10/21/chartex" xmlns:cx3="http://schemas.microsoft.com/office/drawing/2016/5/9/chartex" xmlns:cx4="http://schemas.microsoft.com/office/drawing/2016/5/10/chartex" xmlns:cx5="http://schemas.microsoft.com/office/drawing/2016/5/11/chartex" xmlns:mc="http://schemas.openxmlformats.org/markup-compatibility/2006" xmlns:o="urn:schemas-microsoft-com:office:office" xmlns:r="http://schemas.openxmlformats.org/officeDocument/2006/relationships" xmlns:m="http://schemas.openxmlformats.org/officeDocument/2006/math" xmlns:v="urn:schemas-microsoft-com:vml" xmlns:wp14="http://schemas.microsoft.com/office/word/2010/wordprocessingDrawing" xmlns:wp="http://schemas.openxmlformats.org/drawingml/2006/wordprocessingDrawing" xmlns:w10="urn:schemas-microsoft-com:office:word" xmlns:w="http://schemas.openxmlformats.org/wordprocessingml/2006/main" xmlns:w14="http://schemas.microsoft.com/office/word/2010/wordml" xmlns:w15="http://schemas.microsoft.com/office/word/2012/wordml" xmlns:w16se="http://schemas.microsoft.com/office/word/2015/wordml/symex" xmlns:wpg="http://schemas.microsoft.com/office/word/2010/wordprocessingGroup" xmlns:wpi="http://schemas.microsoft.com/office/word/2010/wordprocessingInk" xmlns:wne="http://schemas.microsoft.com/office/word/2006/wordml" xmlns:wps="http://schemas.microsoft.com/office/word/2010/wordprocessingShape" mc:Ignorable="w14 w15 w16se wp14">
   <w:body>
     <w:p>
       <w:pPr>
@@ -314,7 +314,6 @@
         </w:rPr>
         <w:t xml:space="preserve"> </w:t>
       </w:r>
-      <w:proofErr w:type="spellStart"/>
       <w:r>
         <w:rPr>
           <w:sz w:val="24"/>
@@ -323,7 +322,6 @@
         </w:rPr>
         <w:t>npm</w:t>
       </w:r>
-      <w:proofErr w:type="spellEnd"/>
       <w:r>
         <w:rPr>
           <w:rFonts w:cs="Arial"/>
@@ -2064,7 +2062,6 @@
         </w:rPr>
         <w:t xml:space="preserve"> وأشهر مثال عليه هو ال </w:t>
       </w:r>
-      <w:proofErr w:type="spellStart"/>
       <w:r>
         <w:rPr>
           <w:sz w:val="24"/>
@@ -2073,7 +2070,6 @@
         </w:rPr>
         <w:t>Vmware</w:t>
       </w:r>
-      <w:proofErr w:type="spellEnd"/>
       <w:r>
         <w:rPr>
           <w:rFonts w:hint="cs"/>
@@ -2156,7 +2152,6 @@
         </w:rPr>
         <w:t xml:space="preserve">) لل </w:t>
       </w:r>
-      <w:proofErr w:type="spellStart"/>
       <w:r>
         <w:rPr>
           <w:sz w:val="24"/>
@@ -2165,7 +2160,6 @@
         </w:rPr>
         <w:t>Hypervisoer</w:t>
       </w:r>
-      <w:proofErr w:type="spellEnd"/>
       <w:r>
         <w:rPr>
           <w:rFonts w:hint="cs"/>
@@ -2317,13 +2311,39 @@
       </w:r>
       <w:r>
         <w:rPr>
-          <w:rFonts w:hint="cs"/>
-          <w:sz w:val="24"/>
-          <w:szCs w:val="24"/>
-          <w:rtl/>
-          <w:lang w:bidi="ar-SY"/>
-        </w:rPr>
-        <w:t xml:space="preserve"> الخاص فيها، فاذا بدنا نشوفها من الداخل منشوفها كوحدة مستقلة ألها مواردها الخاصة، أما من الخارج فنحنا منعرف أنو مجموعة هل </w:t>
+          <w:sz w:val="24"/>
+          <w:szCs w:val="24"/>
+          <w:lang w:bidi="ar-SY"/>
+        </w:rPr>
+        <w:t xml:space="preserve"> </w:t>
+      </w:r>
+      <w:r>
+        <w:rPr>
+          <w:rFonts w:hint="cs"/>
+          <w:sz w:val="24"/>
+          <w:szCs w:val="24"/>
+          <w:rtl/>
+          <w:lang w:bidi="ar-SY"/>
+        </w:rPr>
+        <w:t xml:space="preserve"> </w:t>
+      </w:r>
+      <w:r>
+        <w:rPr>
+          <w:sz w:val="24"/>
+          <w:szCs w:val="24"/>
+          <w:lang w:bidi="ar-SY"/>
+        </w:rPr>
+        <w:t xml:space="preserve"> Virtual</w:t>
+      </w:r>
+      <w:r>
+        <w:rPr>
+          <w:rFonts w:hint="cs"/>
+          <w:sz w:val="24"/>
+          <w:szCs w:val="24"/>
+          <w:rtl/>
+          <w:lang w:bidi="ar-SY"/>
+        </w:rPr>
+        <w:t xml:space="preserve">الخاص فيها، فاذا بدنا نشوفها من الداخل منشوفها كوحدة مستقلة ألها مواردها الخاصة، أما من الخارج فنحنا منعرف أنو مجموعة هل </w:t>
       </w:r>
       <w:r>
         <w:rPr>
@@ -2368,6 +2388,7 @@
         <w:spacing w:line="360" w:lineRule="auto"/>
         <w:jc w:val="both"/>
         <w:rPr>
+          <w:rFonts w:hint="cs"/>
           <w:sz w:val="24"/>
           <w:szCs w:val="24"/>
           <w:rtl/>
@@ -2418,7 +2439,25 @@
           <w:rtl/>
           <w:lang w:bidi="ar-SY"/>
         </w:rPr>
-        <w:t xml:space="preserve"> متل يلي بالصورة او نحنا منسميها فيلا، فالهاوس متل ما منعرف بيكون كلشي فيها مستقل بالبنية التحتية كالتدفئة والكهرباء والمي..الخ، فكل الهاوسات بتلاقي فيها كحد أدنى غرفة نوم وغرفة معيشة وحمام ومطبخ فلما الواحد بدو يشتري هاوس على طول بيشتري شي أكثر من حاجتو بدون ما يستفيد منو.</w:t>
+        <w:t xml:space="preserve"> متل يلي بالصورة او نحنا منسميها فيلا، فالهاوس متل ما منعرف بيكون كلشي فيها مستقل بالبنية التحتية كالتدفئة والكهرباء والمي..الخ، فكل الهاوسات بتلاقي فيها كحد أدنى غرفة نوم وغرفة معيشة وحمام ومطبخ فلما الواحد بدو يشتري هاوس على طول بيشتري شي أ</w:t>
+      </w:r>
+      <w:r>
+        <w:rPr>
+          <w:rFonts w:hint="cs"/>
+          <w:sz w:val="24"/>
+          <w:szCs w:val="24"/>
+          <w:rtl/>
+          <w:lang w:bidi="ar-SY"/>
+        </w:rPr>
+        <w:t xml:space="preserve">كثر من حاجتو بدون ما يستفيد منو، ونفس الشي بالنسبة لل </w:t>
+      </w:r>
+      <w:r>
+        <w:rPr>
+          <w:sz w:val="24"/>
+          <w:szCs w:val="24"/>
+          <w:lang w:bidi="ar-SY"/>
+        </w:rPr>
+        <w:t>VM</w:t>
       </w:r>
     </w:p>
     <w:p>
@@ -2671,7 +2710,6 @@
         </w:rPr>
         <w:t xml:space="preserve">الكونتاينر بتأمنلي </w:t>
       </w:r>
-      <w:proofErr w:type="spellStart"/>
       <w:r>
         <w:rPr>
           <w:sz w:val="24"/>
@@ -2680,7 +2718,6 @@
         </w:rPr>
         <w:t>Virtulizatoin</w:t>
       </w:r>
-      <w:proofErr w:type="spellEnd"/>
       <w:r>
         <w:rPr>
           <w:rFonts w:hint="cs"/>
@@ -2691,7 +2728,6 @@
         </w:rPr>
         <w:t xml:space="preserve"> على مستوى نظام التشغيل، يعني عندي مجموعة من الكونتاينرز بتتشارك ال </w:t>
       </w:r>
-      <w:proofErr w:type="spellStart"/>
       <w:r>
         <w:rPr>
           <w:sz w:val="24"/>
@@ -2700,7 +2736,6 @@
         </w:rPr>
         <w:t>Kernal</w:t>
       </w:r>
-      <w:proofErr w:type="spellEnd"/>
       <w:r>
         <w:rPr>
           <w:rFonts w:hint="cs"/>
@@ -2747,7 +2782,6 @@
         </w:rPr>
         <w:t xml:space="preserve"> يلي بتحتاجها بعلمها بحسب الأنظمة او البرامج يلي فيها وبتتشارك بنفس الوقت مع غيرها بل </w:t>
       </w:r>
-      <w:proofErr w:type="spellStart"/>
       <w:r>
         <w:rPr>
           <w:sz w:val="24"/>
@@ -2756,7 +2790,6 @@
         </w:rPr>
         <w:t>Kernal</w:t>
       </w:r>
-      <w:proofErr w:type="spellEnd"/>
       <w:r>
         <w:rPr>
           <w:rFonts w:hint="cs"/>
@@ -2791,7 +2824,6 @@
         <w:lastRenderedPageBreak/>
         <w:t xml:space="preserve">ففينا نشبها بالشقة </w:t>
       </w:r>
-      <w:proofErr w:type="spellStart"/>
       <w:r>
         <w:rPr>
           <w:sz w:val="24"/>
@@ -2800,7 +2832,6 @@
         </w:rPr>
         <w:t>Appartment</w:t>
       </w:r>
-      <w:proofErr w:type="spellEnd"/>
       <w:r>
         <w:rPr>
           <w:rFonts w:hint="cs"/>
@@ -2907,8 +2938,222 @@
           <w:rtl/>
           <w:lang w:bidi="ar-SY"/>
         </w:rPr>
-        <w:t>يتبع...</w:t>
-      </w:r>
+        <w:t xml:space="preserve">أي أكيد فينا، يعني فينا نشغل ضمن ال </w:t>
+      </w:r>
+      <w:r>
+        <w:rPr>
+          <w:sz w:val="24"/>
+          <w:szCs w:val="24"/>
+          <w:lang w:bidi="ar-SY"/>
+        </w:rPr>
+        <w:t>VM</w:t>
+      </w:r>
+      <w:r>
+        <w:rPr>
+          <w:rFonts w:hint="cs"/>
+          <w:sz w:val="24"/>
+          <w:szCs w:val="24"/>
+          <w:rtl/>
+          <w:lang w:bidi="ar-SY"/>
+        </w:rPr>
+        <w:t xml:space="preserve"> </w:t>
+      </w:r>
+      <w:r>
+        <w:rPr>
+          <w:rFonts w:hint="cs"/>
+          <w:sz w:val="24"/>
+          <w:szCs w:val="24"/>
+          <w:rtl/>
+          <w:lang w:bidi="ar-SY"/>
+        </w:rPr>
+        <w:t xml:space="preserve">نحط ما يسمى </w:t>
+      </w:r>
+      <w:r>
+        <w:rPr>
+          <w:sz w:val="24"/>
+          <w:szCs w:val="24"/>
+          <w:lang w:bidi="ar-SY"/>
+        </w:rPr>
+        <w:t>Conaitner Engine</w:t>
+      </w:r>
+      <w:r>
+        <w:rPr>
+          <w:rFonts w:hint="cs"/>
+          <w:sz w:val="24"/>
+          <w:szCs w:val="24"/>
+          <w:rtl/>
+          <w:lang w:bidi="ar-SY"/>
+        </w:rPr>
+        <w:t xml:space="preserve"> او لح نشوف لاحقا </w:t>
+      </w:r>
+      <w:r>
+        <w:rPr>
+          <w:sz w:val="24"/>
+          <w:szCs w:val="24"/>
+          <w:lang w:bidi="ar-SY"/>
+        </w:rPr>
+        <w:t xml:space="preserve">Docker Engine </w:t>
+      </w:r>
+      <w:r>
+        <w:rPr>
+          <w:rFonts w:hint="cs"/>
+          <w:sz w:val="24"/>
+          <w:szCs w:val="24"/>
+          <w:rtl/>
+          <w:lang w:bidi="ar-SY"/>
+        </w:rPr>
+        <w:t xml:space="preserve">ونشغل عليه </w:t>
+      </w:r>
+      <w:r>
+        <w:rPr>
+          <w:rFonts w:hint="cs"/>
+          <w:sz w:val="24"/>
+          <w:szCs w:val="24"/>
+          <w:rtl/>
+          <w:lang w:bidi="ar-SY"/>
+        </w:rPr>
+        <w:t xml:space="preserve">العديد من الكونتاينرز فما فرق فينا بالنسبة </w:t>
+      </w:r>
+      <w:r>
+        <w:rPr>
+          <w:rFonts w:hint="cs"/>
+          <w:sz w:val="24"/>
+          <w:szCs w:val="24"/>
+          <w:rtl/>
+          <w:lang w:bidi="ar-SY"/>
+        </w:rPr>
+        <w:t>للوكنتاينر بتشتغل وين ما كان.</w:t>
+      </w:r>
+    </w:p>
+    <w:p>
+      <w:pPr>
+        <w:bidi/>
+        <w:spacing w:line="360" w:lineRule="auto"/>
+        <w:rPr>
+          <w:rFonts w:hint="cs"/>
+          <w:sz w:val="24"/>
+          <w:szCs w:val="24"/>
+          <w:rtl/>
+          <w:lang w:bidi="ar-SY"/>
+        </w:rPr>
+      </w:pPr>
+      <w:r>
+        <w:rPr>
+          <w:rFonts w:hint="cs"/>
+          <w:sz w:val="24"/>
+          <w:szCs w:val="24"/>
+          <w:rtl/>
+          <w:lang w:bidi="ar-SY"/>
+        </w:rPr>
+        <w:t xml:space="preserve">متل مو شايفين بالصورة يلي على اليسار هون </w:t>
+      </w:r>
+      <w:r>
+        <w:rPr>
+          <w:rFonts w:hint="cs"/>
+          <w:sz w:val="24"/>
+          <w:szCs w:val="24"/>
+          <w:rtl/>
+          <w:lang w:bidi="ar-SY"/>
+        </w:rPr>
+        <w:t xml:space="preserve"> </w:t>
+      </w:r>
+      <w:r>
+        <w:rPr>
+          <w:rFonts w:hint="cs"/>
+          <w:sz w:val="24"/>
+          <w:szCs w:val="24"/>
+          <w:rtl/>
+          <w:lang w:bidi="ar-SY"/>
+        </w:rPr>
+        <w:t xml:space="preserve">حاطط ال </w:t>
+      </w:r>
+      <w:r>
+        <w:rPr>
+          <w:sz w:val="24"/>
+          <w:szCs w:val="24"/>
+          <w:lang w:bidi="ar-SY"/>
+        </w:rPr>
+        <w:t>Engine</w:t>
+      </w:r>
+      <w:r>
+        <w:rPr>
+          <w:rFonts w:hint="cs"/>
+          <w:sz w:val="24"/>
+          <w:szCs w:val="24"/>
+          <w:rtl/>
+          <w:lang w:bidi="ar-SY"/>
+        </w:rPr>
+        <w:t xml:space="preserve"> مباشرة على نظام التشغيل وهاد الانجن بقلبو أكتر من كونتينر، بينما بالصورة يلي على اليمين هون حاطط ال </w:t>
+      </w:r>
+      <w:r>
+        <w:rPr>
+          <w:sz w:val="24"/>
+          <w:szCs w:val="24"/>
+          <w:lang w:bidi="ar-SY"/>
+        </w:rPr>
+        <w:t>VMs</w:t>
+      </w:r>
+      <w:r>
+        <w:rPr>
+          <w:rFonts w:hint="cs"/>
+          <w:sz w:val="24"/>
+          <w:szCs w:val="24"/>
+          <w:rtl/>
+          <w:lang w:bidi="ar-SY"/>
+        </w:rPr>
+        <w:t xml:space="preserve"> مباشرة على الهاردوير بدون نظام تشغيل وبقلب أول </w:t>
+      </w:r>
+      <w:r>
+        <w:rPr>
+          <w:sz w:val="24"/>
+          <w:szCs w:val="24"/>
+          <w:lang w:bidi="ar-SY"/>
+        </w:rPr>
+        <w:t>VM</w:t>
+      </w:r>
+      <w:r>
+        <w:rPr>
+          <w:rFonts w:hint="cs"/>
+          <w:sz w:val="24"/>
+          <w:szCs w:val="24"/>
+          <w:rtl/>
+          <w:lang w:bidi="ar-SY"/>
+        </w:rPr>
+        <w:t xml:space="preserve"> حاطط ال </w:t>
+      </w:r>
+      <w:r>
+        <w:rPr>
+          <w:sz w:val="24"/>
+          <w:szCs w:val="24"/>
+          <w:lang w:bidi="ar-SY"/>
+        </w:rPr>
+        <w:t>Engine</w:t>
+      </w:r>
+      <w:r>
+        <w:rPr>
+          <w:rFonts w:hint="cs"/>
+          <w:sz w:val="24"/>
+          <w:szCs w:val="24"/>
+          <w:rtl/>
+          <w:lang w:bidi="ar-SY"/>
+        </w:rPr>
+        <w:t xml:space="preserve"> وبقلبو كونتاينر او اكثر.</w:t>
+      </w:r>
+    </w:p>
+    <w:p>
+      <w:pPr>
+        <w:bidi/>
+        <w:spacing w:line="360" w:lineRule="auto"/>
+        <w:rPr>
+          <w:rFonts w:hint="cs"/>
+          <w:sz w:val="24"/>
+          <w:szCs w:val="24"/>
+          <w:rtl/>
+          <w:lang w:bidi="ar-SY"/>
+        </w:rPr>
+      </w:pPr>
+      <w:bookmarkStart w:id="0" w:name="_GoBack"/>
+      <w:bookmarkEnd w:id="0"/>
     </w:p>
     <w:p>
       <w:pPr>
@@ -3515,7 +3760,6 @@
         </w:rPr>
         <w:t xml:space="preserve"> شو يعني هل الشي ؟ يعني المطورين صارو بيحسنو يختارو اللغة أو </w:t>
       </w:r>
-      <w:proofErr w:type="spellStart"/>
       <w:r>
         <w:rPr>
           <w:sz w:val="24"/>
@@ -3524,7 +3768,6 @@
         </w:rPr>
         <w:t>Compunets</w:t>
       </w:r>
-      <w:proofErr w:type="spellEnd"/>
       <w:r>
         <w:rPr>
           <w:rFonts w:hint="cs"/>
@@ -3715,8 +3958,6 @@
           <w:lang w:bidi="ar-SY"/>
         </w:rPr>
       </w:pPr>
-      <w:bookmarkStart w:id="0" w:name="_GoBack"/>
-      <w:bookmarkEnd w:id="0"/>
       <w:r>
         <w:rPr>
           <w:rFonts w:hint="cs"/>
@@ -3727,7 +3968,6 @@
         </w:rPr>
         <w:t xml:space="preserve">بعض الفوائد يلي بيجنيها المطورين من استخدام ال </w:t>
       </w:r>
-      <w:proofErr w:type="spellStart"/>
       <w:r>
         <w:rPr>
           <w:sz w:val="24"/>
@@ -3736,7 +3976,6 @@
         </w:rPr>
         <w:t>docker</w:t>
       </w:r>
-      <w:proofErr w:type="spellEnd"/>
       <w:r>
         <w:rPr>
           <w:rFonts w:hint="cs"/>
@@ -3986,29 +4225,7 @@
           <w:szCs w:val="28"/>
           <w:lang w:bidi="ar-SY"/>
         </w:rPr>
-        <w:t xml:space="preserve">Why </w:t>
-      </w:r>
-      <w:proofErr w:type="spellStart"/>
-      <w:r>
-        <w:rPr>
-          <w:b/>
-          <w:bCs/>
-          <w:sz w:val="28"/>
-          <w:szCs w:val="28"/>
-          <w:lang w:bidi="ar-SY"/>
-        </w:rPr>
-        <w:t>Devops</w:t>
-      </w:r>
-      <w:proofErr w:type="spellEnd"/>
-      <w:r>
-        <w:rPr>
-          <w:b/>
-          <w:bCs/>
-          <w:sz w:val="28"/>
-          <w:szCs w:val="28"/>
-          <w:lang w:bidi="ar-SY"/>
-        </w:rPr>
-        <w:t xml:space="preserve"> Care</w:t>
+        <w:t>Why Devops Care</w:t>
       </w:r>
       <w:r>
         <w:rPr>
@@ -4076,7 +4293,6 @@
         <w:spacing w:line="360" w:lineRule="auto"/>
         <w:jc w:val="both"/>
         <w:rPr>
-          <w:rFonts w:hint="cs"/>
           <w:sz w:val="24"/>
           <w:szCs w:val="24"/>
           <w:rtl/>
@@ -4105,7 +4321,6 @@
         <w:spacing w:line="360" w:lineRule="auto"/>
         <w:jc w:val="both"/>
         <w:rPr>
-          <w:rFonts w:hint="cs"/>
           <w:sz w:val="24"/>
           <w:szCs w:val="24"/>
           <w:rtl/>
@@ -4144,7 +4359,7 @@
         <w:spacing w:line="360" w:lineRule="auto"/>
         <w:jc w:val="both"/>
         <w:rPr>
-          <w:rFonts w:cs="Arial" w:hint="cs"/>
+          <w:rFonts w:cs="Arial"/>
           <w:sz w:val="24"/>
           <w:szCs w:val="24"/>
           <w:rtl/>
@@ -4573,7 +4788,6 @@
         </w:rPr>
         <w:t xml:space="preserve">الكلفة أقل من </w:t>
       </w:r>
-      <w:proofErr w:type="spellStart"/>
       <w:r>
         <w:rPr>
           <w:rFonts w:cs="Arial"/>
@@ -4583,7 +4797,6 @@
         </w:rPr>
         <w:t>vm</w:t>
       </w:r>
-      <w:proofErr w:type="spellEnd"/>
       <w:r>
         <w:rPr>
           <w:rFonts w:cs="Arial" w:hint="cs"/>
@@ -4616,7 +4829,7 @@
         <w:ind w:left="360"/>
         <w:jc w:val="both"/>
         <w:rPr>
-          <w:rFonts w:cs="Arial" w:hint="cs"/>
+          <w:rFonts w:cs="Arial"/>
           <w:rtl/>
           <w:lang w:bidi="ar-SY"/>
         </w:rPr>
@@ -4751,7 +4964,7 @@
         <w:ind w:left="360"/>
         <w:jc w:val="both"/>
         <w:rPr>
-          <w:rFonts w:cs="Arial" w:hint="cs"/>
+          <w:rFonts w:cs="Arial"/>
           <w:sz w:val="24"/>
           <w:szCs w:val="24"/>
           <w:rtl/>
@@ -4845,7 +5058,6 @@
         <w:ind w:left="360"/>
         <w:jc w:val="both"/>
         <w:rPr>
-          <w:rFonts w:hint="cs"/>
           <w:b/>
           <w:bCs/>
           <w:sz w:val="28"/>
@@ -5061,7 +5273,6 @@
         </w:rPr>
         <w:t xml:space="preserve">:  وهية المكون الأساسي بالدوكر. بالحقيقة هي الأبلكيشن كاامل مع كل المكاتب أو الأشياء اللي ممكن يستخدمها هل الأبلكيشن أو يعتمد عليها بحيث يصير يقدر هل برنامج يشتغل عأي جهاز دور الحاجة لتنصيب أي شي آخر. وهية نفس فكرة ملفات الـ </w:t>
       </w:r>
-      <w:proofErr w:type="spellStart"/>
       <w:r>
         <w:rPr>
           <w:rFonts w:ascii="Helvetica" w:hAnsi="Helvetica" w:cs="Helvetica"/>
@@ -5070,7 +5281,6 @@
         </w:rPr>
         <w:t>iso</w:t>
       </w:r>
-      <w:proofErr w:type="spellEnd"/>
     </w:p>
     <w:p>
       <w:pPr>
@@ -5093,7 +5303,6 @@
         </w:rPr>
         <w:t xml:space="preserve">بتم خلق هل امج باستخدام </w:t>
       </w:r>
-      <w:proofErr w:type="spellStart"/>
       <w:r>
         <w:rPr>
           <w:rFonts w:ascii="Helvetica" w:hAnsi="Helvetica" w:cs="Helvetica"/>
@@ -5103,7 +5312,6 @@
         </w:rPr>
         <w:t>Dockerfile</w:t>
       </w:r>
-      <w:proofErr w:type="spellEnd"/>
       <w:r>
         <w:rPr>
           <w:rFonts w:ascii="Helvetica" w:hAnsi="Helvetica" w:cs="Helvetica" w:hint="cs"/>
@@ -5415,7 +5623,6 @@
       <w:pPr>
         <w:bidi/>
         <w:rPr>
-          <w:rFonts w:hint="cs"/>
           <w:rtl/>
           <w:lang w:bidi="ar-SY"/>
         </w:rPr>
@@ -5618,19 +5825,11 @@
         </w:rPr>
         <w:t xml:space="preserve">-ميزة كتير مهمة بالدوكر انه مو بس بيتم التشارك بنفس الصورة بين عدة أمجات وانما حتى بتم التشارك بنفس الطبقات بين عدة أمجات. فمثلاً إذا شركة بستخدم نظام تشغيل معين مع كل الامجات بالتالي بتكون طبقة نظام التشغيل مشتركة. فمتل ما عم شنفو بالصورة اذا بدنا نخلق امجين وحدة </w:t>
       </w:r>
-      <w:proofErr w:type="spellStart"/>
-      <w:r>
-        <w:rPr>
-          <w:lang w:bidi="ar-SY"/>
-        </w:rPr>
-        <w:t>php</w:t>
-      </w:r>
-      <w:proofErr w:type="spellEnd"/>
-      <w:r>
-        <w:rPr>
-          <w:lang w:bidi="ar-SY"/>
-        </w:rPr>
-        <w:t xml:space="preserve"> </w:t>
+      <w:r>
+        <w:rPr>
+          <w:lang w:bidi="ar-SY"/>
+        </w:rPr>
+        <w:t xml:space="preserve">php </w:t>
       </w:r>
       <w:r>
         <w:rPr>
@@ -5878,7 +6077,7 @@
 </file>
 
 <file path=word/numbering.xml><?xml version="1.0" encoding="utf-8"?>
-<w:numbering xmlns:wpc="http://schemas.microsoft.com/office/word/2010/wordprocessingCanvas" xmlns:cx="http://schemas.microsoft.com/office/drawing/2014/chartex" xmlns:mc="http://schemas.openxmlformats.org/markup-compatibility/2006" xmlns:o="urn:schemas-microsoft-com:office:office" xmlns:r="http://schemas.openxmlformats.org/officeDocument/2006/relationships" xmlns:m="http://schemas.openxmlformats.org/officeDocument/2006/math" xmlns:v="urn:schemas-microsoft-com:vml" xmlns:wp14="http://schemas.microsoft.com/office/word/2010/wordprocessingDrawing" xmlns:wp="http://schemas.openxmlformats.org/drawingml/2006/wordprocessingDrawing" xmlns:w10="urn:schemas-microsoft-com:office:word" xmlns:w="http://schemas.openxmlformats.org/wordprocessingml/2006/main" xmlns:w14="http://schemas.microsoft.com/office/word/2010/wordml" xmlns:w15="http://schemas.microsoft.com/office/word/2012/wordml" xmlns:w16se="http://schemas.microsoft.com/office/word/2015/wordml/symex" xmlns:wpg="http://schemas.microsoft.com/office/word/2010/wordprocessingGroup" xmlns:wpi="http://schemas.microsoft.com/office/word/2010/wordprocessingInk" xmlns:wne="http://schemas.microsoft.com/office/word/2006/wordml" xmlns:wps="http://schemas.microsoft.com/office/word/2010/wordprocessingShape" mc:Ignorable="w14 w15 w16se wp14">
+<w:numbering xmlns:wpc="http://schemas.microsoft.com/office/word/2010/wordprocessingCanvas" xmlns:cx="http://schemas.microsoft.com/office/drawing/2014/chartex" xmlns:cx1="http://schemas.microsoft.com/office/drawing/2015/9/8/chartex" xmlns:cx2="http://schemas.microsoft.com/office/drawing/2015/10/21/chartex" xmlns:cx3="http://schemas.microsoft.com/office/drawing/2016/5/9/chartex" xmlns:cx4="http://schemas.microsoft.com/office/drawing/2016/5/10/chartex" xmlns:cx5="http://schemas.microsoft.com/office/drawing/2016/5/11/chartex" xmlns:mc="http://schemas.openxmlformats.org/markup-compatibility/2006" xmlns:o="urn:schemas-microsoft-com:office:office" xmlns:r="http://schemas.openxmlformats.org/officeDocument/2006/relationships" xmlns:m="http://schemas.openxmlformats.org/officeDocument/2006/math" xmlns:v="urn:schemas-microsoft-com:vml" xmlns:wp14="http://schemas.microsoft.com/office/word/2010/wordprocessingDrawing" xmlns:wp="http://schemas.openxmlformats.org/drawingml/2006/wordprocessingDrawing" xmlns:w10="urn:schemas-microsoft-com:office:word" xmlns:w="http://schemas.openxmlformats.org/wordprocessingml/2006/main" xmlns:w14="http://schemas.microsoft.com/office/word/2010/wordml" xmlns:w15="http://schemas.microsoft.com/office/word/2012/wordml" xmlns:w16se="http://schemas.microsoft.com/office/word/2015/wordml/symex" xmlns:wpg="http://schemas.microsoft.com/office/word/2010/wordprocessingGroup" xmlns:wpi="http://schemas.microsoft.com/office/word/2010/wordprocessingInk" xmlns:wne="http://schemas.microsoft.com/office/word/2006/wordml" xmlns:wps="http://schemas.microsoft.com/office/word/2010/wordprocessingShape" mc:Ignorable="w14 w15 w16se wp14">
   <w:abstractNum w:abstractNumId="0" w15:restartNumberingAfterBreak="0">
     <w:nsid w:val="203F3C1A"/>
     <w:multiLevelType w:val="hybridMultilevel"/>
@@ -6245,7 +6444,7 @@
       </w:pPr>
     </w:pPrDefault>
   </w:docDefaults>
-  <w:latentStyles w:defLockedState="0" w:defUIPriority="99" w:defSemiHidden="0" w:defUnhideWhenUsed="0" w:defQFormat="0" w:count="371">
+  <w:latentStyles w:defLockedState="0" w:defUIPriority="99" w:defSemiHidden="0" w:defUnhideWhenUsed="0" w:defQFormat="0" w:count="374">
     <w:lsdException w:name="Normal" w:uiPriority="0" w:qFormat="1"/>
     <w:lsdException w:name="heading 1" w:uiPriority="9" w:qFormat="1"/>
     <w:lsdException w:name="heading 2" w:semiHidden="1" w:uiPriority="9" w:unhideWhenUsed="1" w:qFormat="1"/>
@@ -6351,7 +6550,6 @@
     <w:lsdException w:name="HTML Sample" w:semiHidden="1" w:unhideWhenUsed="1"/>
     <w:lsdException w:name="HTML Typewriter" w:semiHidden="1" w:unhideWhenUsed="1"/>
     <w:lsdException w:name="HTML Variable" w:semiHidden="1" w:unhideWhenUsed="1"/>
-    <w:lsdException w:name="Normal Table" w:semiHidden="1" w:unhideWhenUsed="1"/>
     <w:lsdException w:name="annotation subject" w:semiHidden="1" w:unhideWhenUsed="1"/>
     <w:lsdException w:name="No List" w:semiHidden="1" w:unhideWhenUsed="1"/>
     <w:lsdException w:name="Outline List 1" w:semiHidden="1" w:unhideWhenUsed="1"/>
@@ -6396,7 +6594,6 @@
     <w:lsdException w:name="Table Professional" w:semiHidden="1" w:unhideWhenUsed="1"/>
     <w:lsdException w:name="Table Subtle 1" w:semiHidden="1" w:unhideWhenUsed="1"/>
     <w:lsdException w:name="Table Subtle 2" w:semiHidden="1" w:unhideWhenUsed="1"/>
-    <w:lsdException w:name="Table Web 1" w:semiHidden="1" w:unhideWhenUsed="1"/>
     <w:lsdException w:name="Table Web 2" w:semiHidden="1" w:unhideWhenUsed="1"/>
     <w:lsdException w:name="Table Web 3" w:semiHidden="1" w:unhideWhenUsed="1"/>
     <w:lsdException w:name="Balloon Text" w:semiHidden="1" w:unhideWhenUsed="1"/>
@@ -6617,6 +6814,9 @@
     <w:lsdException w:name="List Table 5 Dark Accent 6" w:uiPriority="50"/>
     <w:lsdException w:name="List Table 6 Colorful Accent 6" w:uiPriority="51"/>
     <w:lsdException w:name="List Table 7 Colorful Accent 6" w:uiPriority="52"/>
+    <w:lsdException w:name="Mention" w:semiHidden="1" w:unhideWhenUsed="1"/>
+    <w:lsdException w:name="Smart Hyperlink" w:semiHidden="1" w:unhideWhenUsed="1"/>
+    <w:lsdException w:name="Hashtag" w:semiHidden="1" w:unhideWhenUsed="1"/>
   </w:latentStyles>
   <w:style w:type="paragraph" w:default="1" w:styleId="Normal">
     <w:name w:val="Normal"/>
@@ -6625,6 +6825,7 @@
   <w:style w:type="character" w:default="1" w:styleId="DefaultParagraphFont">
     <w:name w:val="Default Paragraph Font"/>
     <w:uiPriority w:val="1"/>
+    <w:semiHidden/>
     <w:unhideWhenUsed/>
   </w:style>
   <w:style w:type="table" w:default="1" w:styleId="TableNormal">

</xml_diff>